<commit_message>
el-294: Template Alterado - {{ school[“email”] | upper }} para {{ school_email }} / Incluído reviewed_school_email_answer no yml
</commit_message>
<xml_diff>
--- a/docassemble/docassemble/brcomeducalegal/data/templates/aditivo-contrato-trabalho-banco-horas.docx
+++ b/docassemble/docassemble/brcomeducalegal/data/templates/aditivo-contrato-trabalho-banco-horas.docx
@@ -7,15 +7,12 @@
         <w:pStyle w:val="Heading1"/>
         <w:spacing w:after="240" w:before="240" w:line="300" w:lineRule="auto"/>
         <w:jc w:val="center"/>
-        <w:rPr>
-          <w:highlight w:val="white"/>
-        </w:rPr>
+        <w:rPr/>
       </w:pPr>
       <w:bookmarkStart w:colFirst="0" w:colLast="0" w:name="_xf1rhei6xref" w:id="0"/>
       <w:bookmarkEnd w:id="0"/>
       <w:r>
         <w:rPr>
-          <w:highlight w:val="white"/>
           <w:rtl w:val="0"/>
         </w:rPr>
         <w:t xml:space="preserve">ADITIVO AO CONTRATO DE TRABALHO – ACORDO PARA COMPENSAÇÃO DE HORAS DE TRABALHO (BANCO DE HORAS)</w:t>
@@ -32,43 +29,185 @@
         </w:pBdr>
         <w:spacing w:after="240" w:before="240" w:line="300" w:lineRule="auto"/>
         <w:jc w:val="both"/>
+        <w:rPr/>
+      </w:pPr>
+      <w:r>
+        <w:rPr>
+          <w:b w:val="1"/>
+          <w:highlight w:val="yellow"/>
+          <w:rtl w:val="0"/>
+        </w:rPr>
+        <w:t xml:space="preserve">{{ school[“legal_name”] | upper }}</w:t>
+      </w:r>
+      <w:r>
         <w:rPr>
           <w:highlight w:val="white"/>
-        </w:rPr>
-      </w:pPr>
-      <w:r>
-        <w:rPr>
-          <w:b w:val="1"/>
+          <w:rtl w:val="0"/>
+        </w:rPr>
+        <w:t xml:space="preserve">, pessoa jurídica de direito privado, inscrita no CNPJ sob o n.º </w:t>
+      </w:r>
+      <w:r>
+        <w:rPr>
+          <w:highlight w:val="yellow"/>
+          <w:rtl w:val="0"/>
+        </w:rPr>
+        <w:t xml:space="preserve">{{ school[“cnpj”] }}</w:t>
+      </w:r>
+      <w:r>
+        <w:rPr>
           <w:highlight w:val="white"/>
           <w:rtl w:val="0"/>
         </w:rPr>
-        <w:t xml:space="preserve">{{ school[“legal_name”] | upper }}</w:t>
+        <w:t xml:space="preserve">, </w:t>
+      </w:r>
+      <w:r>
+        <w:rPr>
+          <w:highlight w:val="cyan"/>
+          <w:rtl w:val="0"/>
+        </w:rPr>
+        <w:t xml:space="preserve">{% if school_email %}</w:t>
+      </w:r>
+      <w:r>
+        <w:rPr>
+          <w:highlight w:val="yellow"/>
+          <w:rtl w:val="0"/>
+        </w:rPr>
+        <w:t xml:space="preserve">{{ school_email }}</w:t>
       </w:r>
       <w:r>
         <w:rPr>
           <w:highlight w:val="white"/>
           <w:rtl w:val="0"/>
         </w:rPr>
-        <w:t xml:space="preserve">, pessoa jurídica de direito privado, inscrita no CNPJ sob o n.º {{ school[“cnpj”] }}, {% if school[“email”] %}{{ school[“email”] }}, {% endif %}neste ato devidamente representada por seu representante legal, sediada no endereço {{ title_case( school[“street”] | lower) }}, n.º {{ school[“street_number”] }}, {% if school[“unit”] %}{{ title_case(school[“unit”] | lower) }}, {% endif %}Bairro {{ title_case(school[“neighborhood”] | lower) }}, {{ title_case(school[“city”] | lower) }}/{{ school[“state”] }}, CEP {{ school[“zip”] }}</w:t>
+        <w:t xml:space="preserve">, </w:t>
+      </w:r>
+      <w:r>
+        <w:rPr>
+          <w:highlight w:val="cyan"/>
+          <w:rtl w:val="0"/>
+        </w:rPr>
+        <w:t xml:space="preserve">{% endif %}</w:t>
       </w:r>
       <w:r>
         <w:rPr>
           <w:highlight w:val="white"/>
           <w:rtl w:val="0"/>
         </w:rPr>
+        <w:t xml:space="preserve">com sede no endereço </w:t>
+      </w:r>
+      <w:r>
+        <w:rPr>
+          <w:highlight w:val="yellow"/>
+          <w:rtl w:val="0"/>
+        </w:rPr>
+        <w:t xml:space="preserve">{{ title_case( school[“street”] | lower) }}</w:t>
+      </w:r>
+      <w:r>
+        <w:rPr>
+          <w:highlight w:val="white"/>
+          <w:rtl w:val="0"/>
+        </w:rPr>
+        <w:t xml:space="preserve">, n.º</w:t>
+      </w:r>
+      <w:r>
+        <w:rPr>
+          <w:highlight w:val="yellow"/>
+          <w:rtl w:val="0"/>
+        </w:rPr>
+        <w:t xml:space="preserve"> {{ school[“street_number”] }}</w:t>
+      </w:r>
+      <w:r>
+        <w:rPr>
+          <w:highlight w:val="white"/>
+          <w:rtl w:val="0"/>
+        </w:rPr>
+        <w:t xml:space="preserve">, </w:t>
+      </w:r>
+      <w:r>
+        <w:rPr>
+          <w:highlight w:val="cyan"/>
+          <w:rtl w:val="0"/>
+        </w:rPr>
+        <w:t xml:space="preserve">{% if school[“unit”] %}</w:t>
+      </w:r>
+      <w:r>
+        <w:rPr>
+          <w:highlight w:val="yellow"/>
+          <w:rtl w:val="0"/>
+        </w:rPr>
+        <w:t xml:space="preserve">{{ title_case(school[“unit”] | lower) }}</w:t>
+      </w:r>
+      <w:r>
+        <w:rPr>
+          <w:highlight w:val="white"/>
+          <w:rtl w:val="0"/>
+        </w:rPr>
+        <w:t xml:space="preserve">,</w:t>
+      </w:r>
+      <w:r>
+        <w:rPr>
+          <w:highlight w:val="cyan"/>
+          <w:rtl w:val="0"/>
+        </w:rPr>
+        <w:t xml:space="preserve"> {% endif %}</w:t>
+      </w:r>
+      <w:r>
+        <w:rPr>
+          <w:highlight w:val="white"/>
+          <w:rtl w:val="0"/>
+        </w:rPr>
+        <w:t xml:space="preserve">Bairro </w:t>
+      </w:r>
+      <w:r>
+        <w:rPr>
+          <w:highlight w:val="yellow"/>
+          <w:rtl w:val="0"/>
+        </w:rPr>
+        <w:t xml:space="preserve">{{ title_case(school[“neighborhood”] | lower) }}</w:t>
+      </w:r>
+      <w:r>
+        <w:rPr>
+          <w:highlight w:val="white"/>
+          <w:rtl w:val="0"/>
+        </w:rPr>
+        <w:t xml:space="preserve">, </w:t>
+      </w:r>
+      <w:r>
+        <w:rPr>
+          <w:highlight w:val="yellow"/>
+          <w:rtl w:val="0"/>
+        </w:rPr>
+        <w:t xml:space="preserve">{{ title_case(school[“city”] | lower) }}/{{ school[“state”] }}</w:t>
+      </w:r>
+      <w:r>
+        <w:rPr>
+          <w:highlight w:val="white"/>
+          <w:rtl w:val="0"/>
+        </w:rPr>
+        <w:t xml:space="preserve">, CEP </w:t>
+      </w:r>
+      <w:r>
+        <w:rPr>
+          <w:highlight w:val="yellow"/>
+          <w:rtl w:val="0"/>
+        </w:rPr>
+        <w:t xml:space="preserve">{{ school[“zip”] }}</w:t>
+      </w:r>
+      <w:r>
+        <w:rPr>
+          <w:rtl w:val="0"/>
+        </w:rPr>
         <w:t xml:space="preserve">, neste ato devidamente representada por seu representante legal (“</w:t>
       </w:r>
       <w:r>
         <w:rPr>
           <w:b w:val="1"/>
-          <w:highlight w:val="white"/>
           <w:rtl w:val="0"/>
         </w:rPr>
         <w:t xml:space="preserve">Contratante</w:t>
       </w:r>
       <w:r>
         <w:rPr>
-          <w:highlight w:val="white"/>
           <w:rtl w:val="0"/>
         </w:rPr>
         <w:t xml:space="preserve">”</w:t>
@@ -76,14 +215,12 @@
       <w:r>
         <w:rPr>
           <w:b w:val="1"/>
-          <w:highlight w:val="white"/>
           <w:rtl w:val="0"/>
         </w:rPr>
         <w:t xml:space="preserve">)</w:t>
       </w:r>
       <w:r>
         <w:rPr>
-          <w:highlight w:val="white"/>
           <w:rtl w:val="0"/>
         </w:rPr>
         <w:t xml:space="preserve">.</w:t>
@@ -93,12 +230,12 @@
       <w:pPr>
         <w:spacing w:after="240" w:before="240" w:line="300" w:lineRule="auto"/>
         <w:rPr>
-          <w:highlight w:val="white"/>
-        </w:rPr>
-      </w:pPr>
-      <w:r>
-        <w:rPr>
-          <w:highlight w:val="white"/>
+          <w:highlight w:val="cyan"/>
+        </w:rPr>
+      </w:pPr>
+      <w:r>
+        <w:rPr>
+          <w:highlight w:val="cyan"/>
           <w:rtl w:val="0"/>
         </w:rPr>
         <w:t xml:space="preserve">{%p for item in workers %}</w:t>
@@ -112,36 +249,285 @@
     <w:p>
       <w:pPr>
         <w:spacing w:after="240" w:before="240" w:line="300" w:lineRule="auto"/>
-        <w:rPr>
-          <w:highlight w:val="white"/>
-        </w:rPr>
-      </w:pPr>
-      <w:r>
-        <w:rPr>
-          <w:b w:val="1"/>
-          <w:highlight w:val="white"/>
+        <w:rPr/>
+      </w:pPr>
+      <w:r>
+        <w:rPr>
+          <w:b w:val="1"/>
+          <w:highlight w:val="yellow"/>
           <w:rtl w:val="0"/>
         </w:rPr>
         <w:t xml:space="preserve">{{ item.name.text | upper }}</w:t>
       </w:r>
       <w:r>
         <w:rPr>
-          <w:highlight w:val="white"/>
-          <w:rtl w:val="0"/>
-        </w:rPr>
-        <w:t xml:space="preserve">, {{ item.nationality | lower }}, {{ item.marital_status | lower}}, {% if item.occupation %} {{ item.occupation | lower }}, {% endif %}portador(a) da Carteira de Profissional n.º {{ item.card_number }}, inscrito(a) no CPF sob o n.º {{ item.cpf }} e no RG sob o n.º {{ item.rg }}, {% if item.email %} {{ item.email }}, {% endif %}residente e domiciliado(a) no endereço {{ title_case( item.address.street_name | lower) }}, n.º {{ item.address.street_number }}, {% if item.address.complement %}{{ title_case(item.address.complement | lower) }}, {% endif %}Bairro {{ title_case(item.address.neighborhood | lower) }}, {{ title_case(item.address.city | lower) }}/{{ item.address.state }}, CEP {{ item.address.zip }} (“</w:t>
-      </w:r>
-      <w:r>
-        <w:rPr>
-          <w:b w:val="1"/>
-          <w:highlight w:val="white"/>
+          <w:rtl w:val="0"/>
+        </w:rPr>
+        <w:t xml:space="preserve">, </w:t>
+      </w:r>
+      <w:r>
+        <w:rPr>
+          <w:highlight w:val="yellow"/>
+          <w:rtl w:val="0"/>
+        </w:rPr>
+        <w:t xml:space="preserve">{{ item.nationality | lower }}</w:t>
+      </w:r>
+      <w:r>
+        <w:rPr>
+          <w:rtl w:val="0"/>
+        </w:rPr>
+        <w:t xml:space="preserve">, </w:t>
+      </w:r>
+      <w:r>
+        <w:rPr>
+          <w:highlight w:val="yellow"/>
+          <w:rtl w:val="0"/>
+        </w:rPr>
+        <w:t xml:space="preserve">{{ item.marital_status | lower}}</w:t>
+      </w:r>
+      <w:r>
+        <w:rPr>
+          <w:rtl w:val="0"/>
+        </w:rPr>
+        <w:t xml:space="preserve">, </w:t>
+      </w:r>
+      <w:r>
+        <w:rPr>
+          <w:highlight w:val="cyan"/>
+          <w:rtl w:val="0"/>
+        </w:rPr>
+        <w:t xml:space="preserve">{% if item.occupation %}</w:t>
+      </w:r>
+      <w:r>
+        <w:rPr>
+          <w:rtl w:val="0"/>
+        </w:rPr>
+        <w:t xml:space="preserve"> </w:t>
+      </w:r>
+      <w:r>
+        <w:rPr>
+          <w:highlight w:val="yellow"/>
+          <w:rtl w:val="0"/>
+        </w:rPr>
+        <w:t xml:space="preserve">{{ item.occupation | lower }}</w:t>
+      </w:r>
+      <w:r>
+        <w:rPr>
+          <w:rtl w:val="0"/>
+        </w:rPr>
+        <w:t xml:space="preserve">, </w:t>
+      </w:r>
+      <w:r>
+        <w:rPr>
+          <w:highlight w:val="cyan"/>
+          <w:rtl w:val="0"/>
+        </w:rPr>
+        <w:t xml:space="preserve">{% endif %}</w:t>
+      </w:r>
+      <w:r>
+        <w:rPr>
+          <w:rtl w:val="0"/>
+        </w:rPr>
+        <w:t xml:space="preserve">portador(a) da Carteira de Profissional n.º </w:t>
+      </w:r>
+      <w:r>
+        <w:rPr>
+          <w:highlight w:val="yellow"/>
+          <w:rtl w:val="0"/>
+        </w:rPr>
+        <w:t xml:space="preserve">{{ item.card_number }}</w:t>
+      </w:r>
+      <w:r>
+        <w:rPr>
+          <w:rtl w:val="0"/>
+        </w:rPr>
+        <w:t xml:space="preserve">, inscrito(a) no CPF sob o n.º </w:t>
+      </w:r>
+      <w:r>
+        <w:rPr>
+          <w:highlight w:val="yellow"/>
+          <w:rtl w:val="0"/>
+        </w:rPr>
+        <w:t xml:space="preserve">{{ item.cpf }}</w:t>
+      </w:r>
+      <w:r>
+        <w:rPr>
+          <w:rtl w:val="0"/>
+        </w:rPr>
+        <w:t xml:space="preserve"> e no RG sob o n.º </w:t>
+      </w:r>
+      <w:r>
+        <w:rPr>
+          <w:highlight w:val="yellow"/>
+          <w:rtl w:val="0"/>
+        </w:rPr>
+        <w:t xml:space="preserve">{{ item.rg }}</w:t>
+      </w:r>
+      <w:r>
+        <w:rPr>
+          <w:rtl w:val="0"/>
+        </w:rPr>
+        <w:t xml:space="preserve">, </w:t>
+      </w:r>
+      <w:r>
+        <w:rPr>
+          <w:highlight w:val="cyan"/>
+          <w:rtl w:val="0"/>
+        </w:rPr>
+        <w:t xml:space="preserve">{% if item.email %}</w:t>
+      </w:r>
+      <w:r>
+        <w:rPr>
+          <w:rtl w:val="0"/>
+        </w:rPr>
+        <w:t xml:space="preserve"> </w:t>
+      </w:r>
+      <w:r>
+        <w:rPr>
+          <w:highlight w:val="yellow"/>
+          <w:rtl w:val="0"/>
+        </w:rPr>
+        <w:t xml:space="preserve">{{ item.email }}</w:t>
+      </w:r>
+      <w:r>
+        <w:rPr>
+          <w:rtl w:val="0"/>
+        </w:rPr>
+        <w:t xml:space="preserve">, </w:t>
+      </w:r>
+      <w:r>
+        <w:rPr>
+          <w:highlight w:val="cyan"/>
+          <w:rtl w:val="0"/>
+        </w:rPr>
+        <w:t xml:space="preserve">{% endif %}</w:t>
+      </w:r>
+      <w:r>
+        <w:rPr>
+          <w:rtl w:val="0"/>
+        </w:rPr>
+        <w:t xml:space="preserve">residente e domiciliado(a) no endereço </w:t>
+      </w:r>
+      <w:r>
+        <w:rPr>
+          <w:highlight w:val="yellow"/>
+          <w:rtl w:val="0"/>
+        </w:rPr>
+        <w:t xml:space="preserve">{{ title_case( item.address.street_name | lower) }}</w:t>
+      </w:r>
+      <w:r>
+        <w:rPr>
+          <w:rtl w:val="0"/>
+        </w:rPr>
+        <w:t xml:space="preserve">, n.º </w:t>
+      </w:r>
+      <w:r>
+        <w:rPr>
+          <w:highlight w:val="yellow"/>
+          <w:rtl w:val="0"/>
+        </w:rPr>
+        <w:t xml:space="preserve">{{ item.address.street_number }}</w:t>
+      </w:r>
+      <w:r>
+        <w:rPr>
+          <w:rtl w:val="0"/>
+        </w:rPr>
+        <w:t xml:space="preserve">, </w:t>
+      </w:r>
+      <w:r>
+        <w:rPr>
+          <w:highlight w:val="cyan"/>
+          <w:rtl w:val="0"/>
+        </w:rPr>
+        <w:t xml:space="preserve">{% if item.address.complement %}</w:t>
+      </w:r>
+      <w:r>
+        <w:rPr>
+          <w:highlight w:val="yellow"/>
+          <w:rtl w:val="0"/>
+        </w:rPr>
+        <w:t xml:space="preserve">{{ title_case(item.address.complement | lower) }}</w:t>
+      </w:r>
+      <w:r>
+        <w:rPr>
+          <w:rtl w:val="0"/>
+        </w:rPr>
+        <w:t xml:space="preserve">, </w:t>
+      </w:r>
+      <w:r>
+        <w:rPr>
+          <w:highlight w:val="cyan"/>
+          <w:rtl w:val="0"/>
+        </w:rPr>
+        <w:t xml:space="preserve">{% endif %}</w:t>
+      </w:r>
+      <w:r>
+        <w:rPr>
+          <w:rtl w:val="0"/>
+        </w:rPr>
+        <w:t xml:space="preserve">Bairro </w:t>
+      </w:r>
+      <w:r>
+        <w:rPr>
+          <w:highlight w:val="yellow"/>
+          <w:rtl w:val="0"/>
+        </w:rPr>
+        <w:t xml:space="preserve">{{ title_case(item.address.neighborhood | lower) }}</w:t>
+      </w:r>
+      <w:r>
+        <w:rPr>
+          <w:rtl w:val="0"/>
+        </w:rPr>
+        <w:t xml:space="preserve">, </w:t>
+      </w:r>
+      <w:r>
+        <w:rPr>
+          <w:highlight w:val="yellow"/>
+          <w:rtl w:val="0"/>
+        </w:rPr>
+        <w:t xml:space="preserve">{{ title_case(item.address.city | lower) }}</w:t>
+      </w:r>
+      <w:r>
+        <w:rPr>
+          <w:rtl w:val="0"/>
+        </w:rPr>
+        <w:t xml:space="preserve">/</w:t>
+      </w:r>
+      <w:r>
+        <w:rPr>
+          <w:highlight w:val="yellow"/>
+          <w:rtl w:val="0"/>
+        </w:rPr>
+        <w:t xml:space="preserve">{{ item.address.state }}</w:t>
+      </w:r>
+      <w:r>
+        <w:rPr>
+          <w:rtl w:val="0"/>
+        </w:rPr>
+        <w:t xml:space="preserve">, CEP </w:t>
+      </w:r>
+      <w:r>
+        <w:rPr>
+          <w:highlight w:val="yellow"/>
+          <w:rtl w:val="0"/>
+        </w:rPr>
+        <w:t xml:space="preserve">{{ item.address.zip }}</w:t>
+      </w:r>
+      <w:r>
+        <w:rPr>
+          <w:rtl w:val="0"/>
+        </w:rPr>
+        <w:t xml:space="preserve"> (“</w:t>
+      </w:r>
+      <w:r>
+        <w:rPr>
+          <w:b w:val="1"/>
           <w:rtl w:val="0"/>
         </w:rPr>
         <w:t xml:space="preserve">Trabalhador</w:t>
       </w:r>
       <w:r>
         <w:rPr>
-          <w:highlight w:val="white"/>
           <w:rtl w:val="0"/>
         </w:rPr>
         <w:t xml:space="preserve">”).</w:t>
@@ -150,28 +536,28 @@
     <w:p>
       <w:pPr>
         <w:spacing w:after="240" w:before="240" w:line="300" w:lineRule="auto"/>
-        <w:rPr>
-          <w:highlight w:val="white"/>
-        </w:rPr>
-      </w:pPr>
-      <w:r>
-        <w:rPr>
-          <w:highlight w:val="white"/>
+        <w:rPr/>
+      </w:pPr>
+      <w:r>
+        <w:rPr>
+          <w:highlight w:val="cyan"/>
           <w:rtl w:val="0"/>
         </w:rPr>
         <w:t xml:space="preserve">{%p endfor %}</w:t>
       </w:r>
+      <w:r>
+        <w:rPr>
+          <w:rtl w:val="0"/>
+        </w:rPr>
+      </w:r>
     </w:p>
     <w:p>
       <w:pPr>
         <w:spacing w:after="240" w:before="240" w:line="300" w:lineRule="auto"/>
-        <w:rPr>
-          <w:highlight w:val="white"/>
-        </w:rPr>
-      </w:pPr>
-      <w:r>
-        <w:rPr>
-          <w:highlight w:val="white"/>
+        <w:rPr/>
+      </w:pPr>
+      <w:r>
+        <w:rPr>
           <w:rtl w:val="0"/>
         </w:rPr>
         <w:t xml:space="preserve">Pelo presente instrumento, as Partes acima qualificadas resolvem celebrar o presente aditivo ao Contrato de Trabalho (“Aditivo”), mediante as seguintes cláusulas e condições:</w:t>
@@ -184,14 +570,10 @@
           <w:numId w:val="1"/>
         </w:numPr>
         <w:spacing w:after="240" w:before="240" w:line="300" w:lineRule="auto"/>
-        <w:rPr>
-          <w:highlight w:val="white"/>
-        </w:rPr>
-      </w:pPr>
-      <w:r>
-        <w:rPr>
-          <w:b w:val="1"/>
-          <w:highlight w:val="white"/>
+      </w:pPr>
+      <w:r>
+        <w:rPr>
+          <w:b w:val="1"/>
           <w:rtl w:val="0"/>
         </w:rPr>
         <w:t xml:space="preserve">CLÁUSULA PRIMEIRA</w:t>
@@ -209,13 +591,10 @@
           <w:numId w:val="1"/>
         </w:numPr>
         <w:spacing w:after="240" w:before="240" w:line="300" w:lineRule="auto"/>
-        <w:rPr>
-          <w:highlight w:val="white"/>
-        </w:rPr>
-      </w:pPr>
-      <w:r>
-        <w:rPr>
-          <w:highlight w:val="white"/>
+        <w:rPr/>
+      </w:pPr>
+      <w:r>
+        <w:rPr>
           <w:rtl w:val="0"/>
         </w:rPr>
         <w:t xml:space="preserve">As Partes supra qualificadas convencionam, conforme faculta o artigo 59 da Consolidação das Leis do Trabalho, que haverá sistema de compensação de horas extras eventualmente laboradas, pelo qual as horas extras efetivamente realizadas pelo trabalhador durante o mês poderão ser compensadas no prazo de até 06 (seis) meses, com reduções de jornadas ou folgas compensatórias.</w:t>
@@ -228,14 +607,10 @@
           <w:numId w:val="1"/>
         </w:numPr>
         <w:spacing w:after="240" w:before="240" w:line="300" w:lineRule="auto"/>
-        <w:rPr>
-          <w:highlight w:val="white"/>
-        </w:rPr>
-      </w:pPr>
-      <w:r>
-        <w:rPr>
-          <w:b w:val="1"/>
-          <w:highlight w:val="white"/>
+      </w:pPr>
+      <w:r>
+        <w:rPr>
+          <w:b w:val="1"/>
           <w:rtl w:val="0"/>
         </w:rPr>
         <w:t xml:space="preserve">CLÁUSULA SEGUNDA</w:t>
@@ -253,13 +628,10 @@
           <w:numId w:val="1"/>
         </w:numPr>
         <w:spacing w:after="240" w:before="240" w:line="300" w:lineRule="auto"/>
-        <w:rPr>
-          <w:highlight w:val="white"/>
-        </w:rPr>
-      </w:pPr>
-      <w:r>
-        <w:rPr>
-          <w:highlight w:val="white"/>
+        <w:rPr/>
+      </w:pPr>
+      <w:r>
+        <w:rPr>
           <w:rtl w:val="0"/>
         </w:rPr>
         <w:t xml:space="preserve">Na hipótese das horas não serem compensadas, as mesmas serão pagas como horas extras, ou seja, o valor nominal da hora normal acrescido do respectivo adicional.</w:t>
@@ -272,14 +644,10 @@
           <w:numId w:val="1"/>
         </w:numPr>
         <w:spacing w:after="240" w:before="240" w:line="300" w:lineRule="auto"/>
-        <w:rPr>
-          <w:highlight w:val="white"/>
-        </w:rPr>
-      </w:pPr>
-      <w:r>
-        <w:rPr>
-          <w:b w:val="1"/>
-          <w:highlight w:val="white"/>
+      </w:pPr>
+      <w:r>
+        <w:rPr>
+          <w:b w:val="1"/>
           <w:rtl w:val="0"/>
         </w:rPr>
         <w:t xml:space="preserve">CLÁUSULA TERCEIRA</w:t>
@@ -292,13 +660,10 @@
           <w:numId w:val="1"/>
         </w:numPr>
         <w:spacing w:after="240" w:before="240" w:line="300" w:lineRule="auto"/>
-        <w:rPr>
-          <w:highlight w:val="white"/>
-        </w:rPr>
-      </w:pPr>
-      <w:r>
-        <w:rPr>
-          <w:highlight w:val="white"/>
+        <w:rPr/>
+      </w:pPr>
+      <w:r>
+        <w:rPr>
           <w:rtl w:val="0"/>
         </w:rPr>
         <w:t xml:space="preserve">Na hipótese de rescisão do contrato de trabalho sem que tenha havido a compensação integral da jornada extraordinária, o Trabalhador terá direito ao pagamento das horas extras não compensadas, calculadas sobre o valor da remuneração na data da rescisão.</w:t>
@@ -311,14 +676,10 @@
           <w:numId w:val="1"/>
         </w:numPr>
         <w:spacing w:after="240" w:before="240" w:line="300" w:lineRule="auto"/>
-        <w:rPr>
-          <w:highlight w:val="white"/>
-        </w:rPr>
-      </w:pPr>
-      <w:r>
-        <w:rPr>
-          <w:b w:val="1"/>
-          <w:highlight w:val="white"/>
+      </w:pPr>
+      <w:r>
+        <w:rPr>
+          <w:b w:val="1"/>
           <w:rtl w:val="0"/>
         </w:rPr>
         <w:t xml:space="preserve">CLÁUSULA QUARTA</w:t>
@@ -336,13 +697,10 @@
           <w:numId w:val="1"/>
         </w:numPr>
         <w:spacing w:after="240" w:before="240" w:line="300" w:lineRule="auto"/>
-        <w:rPr>
-          <w:highlight w:val="white"/>
-        </w:rPr>
-      </w:pPr>
-      <w:r>
-        <w:rPr>
-          <w:highlight w:val="white"/>
+        <w:rPr/>
+      </w:pPr>
+      <w:r>
+        <w:rPr>
           <w:rtl w:val="0"/>
         </w:rPr>
         <w:t xml:space="preserve">O presente acordo vigorará por todo o período laboral até que seja rescindido, permanecendo inalteradas as demais condições do Contrato de Trabalho firmado entre as Partes.</w:t>
@@ -359,12 +717,12 @@
         <w:spacing w:after="240" w:before="240" w:line="300" w:lineRule="auto"/>
         <w:jc w:val="center"/>
         <w:rPr>
-          <w:highlight w:val="white"/>
-        </w:rPr>
-      </w:pPr>
-      <w:r>
-        <w:rPr>
-          <w:highlight w:val="white"/>
+          <w:highlight w:val="yellow"/>
+        </w:rPr>
+      </w:pPr>
+      <w:r>
+        <w:rPr>
+          <w:highlight w:val="yellow"/>
           <w:rtl w:val="0"/>
         </w:rPr>
         <w:t xml:space="preserve">{{ title_case(signature_local | lower) }}, {{signature_date }}.</w:t>
@@ -376,13 +734,11 @@
         <w:jc w:val="center"/>
         <w:rPr>
           <w:b w:val="1"/>
-          <w:highlight w:val="white"/>
-        </w:rPr>
-      </w:pPr>
-      <w:r>
-        <w:rPr>
-          <w:b w:val="1"/>
-          <w:highlight w:val="white"/>
+        </w:rPr>
+      </w:pPr>
+      <w:r>
+        <w:rPr>
+          <w:b w:val="1"/>
           <w:rtl w:val="0"/>
         </w:rPr>
         <w:t xml:space="preserve">Contratante(s):</w:t>
@@ -398,7 +754,7 @@
           <w:color w:val="ffffff"/>
           <w:sz w:val="20"/>
           <w:szCs w:val="20"/>
-          <w:highlight w:val="white"/>
+          <w:shd w:fill="ff9900" w:val="clear"/>
         </w:rPr>
       </w:pPr>
       <w:r>
@@ -406,10 +762,10 @@
           <w:color w:val="ffffff"/>
           <w:sz w:val="20"/>
           <w:szCs w:val="20"/>
-          <w:highlight w:val="white"/>
-          <w:rtl w:val="0"/>
-        </w:rPr>
-        <w:t xml:space="preserve">{{  generate_anchor('signHere', school[“email”])  }}</w:t>
+          <w:shd w:fill="ff9900" w:val="clear"/>
+          <w:rtl w:val="0"/>
+        </w:rPr>
+        <w:t xml:space="preserve">{{  generate_anchor('signHere', school_email)  }}</w:t>
       </w:r>
     </w:p>
     <w:p>
@@ -417,13 +773,10 @@
         <w:spacing w:after="0" w:before="0" w:lineRule="auto"/>
         <w:ind w:right="-7.795275590551114"/>
         <w:jc w:val="center"/>
-        <w:rPr>
-          <w:highlight w:val="white"/>
-        </w:rPr>
-      </w:pPr>
-      <w:r>
-        <w:rPr>
-          <w:highlight w:val="white"/>
+        <w:rPr/>
+      </w:pPr>
+      <w:r>
+        <w:rPr>
           <w:rtl w:val="0"/>
         </w:rPr>
         <w:t xml:space="preserve">____________________________________________</w:t>
@@ -435,13 +788,13 @@
         <w:jc w:val="center"/>
         <w:rPr>
           <w:b w:val="1"/>
-          <w:highlight w:val="white"/>
-        </w:rPr>
-      </w:pPr>
-      <w:r>
-        <w:rPr>
-          <w:b w:val="1"/>
-          <w:highlight w:val="white"/>
+          <w:highlight w:val="yellow"/>
+        </w:rPr>
+      </w:pPr>
+      <w:r>
+        <w:rPr>
+          <w:b w:val="1"/>
+          <w:highlight w:val="yellow"/>
           <w:rtl w:val="0"/>
         </w:rPr>
         <w:t xml:space="preserve">{{ school[“legal_name”] }}</w:t>
@@ -455,13 +808,13 @@
           <w:color w:val="ffffff"/>
           <w:sz w:val="20"/>
           <w:szCs w:val="20"/>
-          <w:highlight w:val="white"/>
-        </w:rPr>
-      </w:pPr>
-      <w:r>
-        <w:rPr>
-          <w:b w:val="1"/>
-          <w:highlight w:val="white"/>
+          <w:shd w:fill="ff9900" w:val="clear"/>
+        </w:rPr>
+      </w:pPr>
+      <w:r>
+        <w:rPr>
+          <w:b w:val="1"/>
+          <w:highlight w:val="yellow"/>
           <w:rtl w:val="0"/>
         </w:rPr>
         <w:t xml:space="preserve">{{ school[“cnpj”] }}</w:t>
@@ -477,7 +830,7 @@
         <w:spacing w:after="0" w:before="0" w:line="348" w:lineRule="auto"/>
         <w:jc w:val="center"/>
         <w:rPr>
-          <w:highlight w:val="white"/>
+          <w:highlight w:val="cyan"/>
         </w:rPr>
       </w:pPr>
       <w:r>
@@ -492,16 +845,21 @@
         <w:jc w:val="center"/>
         <w:rPr>
           <w:b w:val="1"/>
-          <w:highlight w:val="white"/>
-        </w:rPr>
-      </w:pPr>
-      <w:r>
-        <w:rPr>
-          <w:b w:val="1"/>
-          <w:highlight w:val="white"/>
-          <w:rtl w:val="0"/>
-        </w:rPr>
-        <w:t xml:space="preserve">Trabalhador:</w:t>
+        </w:rPr>
+      </w:pPr>
+      <w:r>
+        <w:rPr>
+          <w:b w:val="1"/>
+          <w:rtl w:val="0"/>
+        </w:rPr>
+        <w:t xml:space="preserve">Trabalhador</w:t>
+      </w:r>
+      <w:r>
+        <w:rPr>
+          <w:b w:val="1"/>
+          <w:rtl w:val="0"/>
+        </w:rPr>
+        <w:t xml:space="preserve">:</w:t>
       </w:r>
     </w:p>
     <w:p>
@@ -509,12 +867,12 @@
         <w:spacing w:after="0" w:before="0" w:line="348" w:lineRule="auto"/>
         <w:jc w:val="center"/>
         <w:rPr>
-          <w:highlight w:val="white"/>
-        </w:rPr>
-      </w:pPr>
-      <w:r>
-        <w:rPr>
-          <w:highlight w:val="white"/>
+          <w:highlight w:val="cyan"/>
+        </w:rPr>
+      </w:pPr>
+      <w:r>
+        <w:rPr>
+          <w:highlight w:val="cyan"/>
           <w:rtl w:val="0"/>
         </w:rPr>
         <w:t xml:space="preserve">{%p for item in workers %}</w:t>
@@ -532,7 +890,7 @@
           <w:color w:val="ffffff"/>
           <w:sz w:val="22"/>
           <w:szCs w:val="22"/>
-          <w:highlight w:val="white"/>
+          <w:shd w:fill="ff9900" w:val="clear"/>
         </w:rPr>
       </w:pPr>
       <w:bookmarkStart w:colFirst="0" w:colLast="0" w:name="_epcg7s1uoqhi" w:id="1"/>
@@ -543,7 +901,7 @@
           <w:color w:val="ffffff"/>
           <w:sz w:val="20"/>
           <w:szCs w:val="20"/>
-          <w:highlight w:val="white"/>
+          <w:shd w:fill="ff9900" w:val="clear"/>
           <w:rtl w:val="0"/>
         </w:rPr>
         <w:t xml:space="preserve">{{  generate_anchor('signHere', item.email)  }}</w:t>
@@ -559,13 +917,10 @@
         <w:spacing w:after="0" w:before="0" w:line="348" w:lineRule="auto"/>
         <w:ind w:right="-7.795275590551114"/>
         <w:jc w:val="center"/>
-        <w:rPr>
-          <w:highlight w:val="white"/>
-        </w:rPr>
-      </w:pPr>
-      <w:r>
-        <w:rPr>
-          <w:highlight w:val="white"/>
+        <w:rPr/>
+      </w:pPr>
+      <w:r>
+        <w:rPr>
           <w:rtl w:val="0"/>
         </w:rPr>
         <w:t xml:space="preserve">____________________________________________</w:t>
@@ -577,13 +932,13 @@
         <w:jc w:val="center"/>
         <w:rPr>
           <w:b w:val="1"/>
-          <w:highlight w:val="white"/>
-        </w:rPr>
-      </w:pPr>
-      <w:r>
-        <w:rPr>
-          <w:b w:val="1"/>
-          <w:highlight w:val="white"/>
+          <w:highlight w:val="yellow"/>
+        </w:rPr>
+      </w:pPr>
+      <w:r>
+        <w:rPr>
+          <w:b w:val="1"/>
+          <w:highlight w:val="yellow"/>
           <w:rtl w:val="0"/>
         </w:rPr>
         <w:t xml:space="preserve">{{ item.name.text | upper }}</w:t>
@@ -594,12 +949,12 @@
         <w:spacing w:after="0" w:before="0" w:line="348" w:lineRule="auto"/>
         <w:jc w:val="center"/>
         <w:rPr>
-          <w:highlight w:val="white"/>
-        </w:rPr>
-      </w:pPr>
-      <w:r>
-        <w:rPr>
-          <w:highlight w:val="white"/>
+          <w:highlight w:val="cyan"/>
+        </w:rPr>
+      </w:pPr>
+      <w:r>
+        <w:rPr>
+          <w:highlight w:val="cyan"/>
           <w:rtl w:val="0"/>
         </w:rPr>
         <w:t xml:space="preserve">{%p endfor %}</w:t>
@@ -765,9 +1120,7 @@
       <w:pPr>
         <w:spacing w:after="0" w:before="0" w:line="348" w:lineRule="auto"/>
         <w:jc w:val="left"/>
-        <w:rPr>
-          <w:highlight w:val="white"/>
-        </w:rPr>
+        <w:rPr/>
       </w:pPr>
       <w:r>
         <w:rPr>

</xml_diff>

<commit_message>
el-253: Ajuste template assinatura permanece com cláusula
</commit_message>
<xml_diff>
--- a/docassemble/docassemble/brcomeducalegal/data/templates/aditivo-contrato-trabalho-banco-horas.docx
+++ b/docassemble/docassemble/brcomeducalegal/data/templates/aditivo-contrato-trabalho-banco-horas.docx
@@ -626,6 +626,7 @@
     </w:p>
     <w:p>
       <w:pPr>
+        <w:keepNext w:val="1"/>
         <w:numPr>
           <w:ilvl w:val="0"/>
           <w:numId w:val="1"/>
@@ -648,6 +649,7 @@
     </w:p>
     <w:p>
       <w:pPr>
+        <w:keepNext w:val="1"/>
         <w:numPr>
           <w:ilvl w:val="1"/>
           <w:numId w:val="1"/>
@@ -669,10 +671,13 @@
     </w:p>
     <w:p>
       <w:pPr>
+        <w:keepNext w:val="1"/>
         <w:widowControl w:val="0"/>
         <w:spacing w:after="240" w:before="240" w:line="300" w:lineRule="auto"/>
         <w:jc w:val="center"/>
-        <w:rPr/>
+        <w:rPr>
+          <w:b w:val="1"/>
+        </w:rPr>
       </w:pPr>
       <w:r>
         <w:rPr>
@@ -680,241 +685,324 @@
         </w:rPr>
         <w:t xml:space="preserve">{{ title_case(signature_local | lower) }}, {{signature_date }}.</w:t>
       </w:r>
-    </w:p>
-    <w:p>
-      <w:pPr>
-        <w:spacing w:after="0" w:before="0" w:line="348" w:lineRule="auto"/>
-        <w:jc w:val="center"/>
-        <w:rPr>
-          <w:b w:val="1"/>
-        </w:rPr>
-      </w:pPr>
-      <w:r>
-        <w:rPr>
-          <w:b w:val="1"/>
-          <w:rtl w:val="0"/>
-        </w:rPr>
-        <w:t xml:space="preserve">Contratante(s):</w:t>
-      </w:r>
-    </w:p>
-    <w:p>
-      <w:pPr>
-        <w:widowControl w:val="0"/>
-        <w:spacing w:after="0" w:before="300" w:line="240" w:lineRule="auto"/>
-        <w:ind w:left="1440" w:right="5.669291338583093" w:firstLine="720"/>
-        <w:jc w:val="left"/>
-        <w:rPr>
-          <w:color w:val="ffffff"/>
-          <w:sz w:val="20"/>
-          <w:szCs w:val="20"/>
-        </w:rPr>
-      </w:pPr>
-      <w:r>
-        <w:rPr>
-          <w:color w:val="ffffff"/>
-          <w:sz w:val="20"/>
-          <w:szCs w:val="20"/>
-          <w:rtl w:val="0"/>
-        </w:rPr>
-        <w:t xml:space="preserve">{{  generate_anchor('signHere', school_email)  }}</w:t>
-      </w:r>
-    </w:p>
-    <w:p>
-      <w:pPr>
-        <w:spacing w:after="0" w:before="0" w:lineRule="auto"/>
-        <w:ind w:right="-7.795275590551114"/>
-        <w:jc w:val="center"/>
-        <w:rPr/>
-      </w:pPr>
-      <w:r>
-        <w:rPr>
-          <w:rtl w:val="0"/>
-        </w:rPr>
-        <w:t xml:space="preserve">____________________________________________</w:t>
-      </w:r>
-    </w:p>
-    <w:p>
-      <w:pPr>
-        <w:spacing w:after="0" w:before="0" w:lineRule="auto"/>
-        <w:jc w:val="center"/>
-        <w:rPr>
-          <w:b w:val="1"/>
-        </w:rPr>
-      </w:pPr>
-      <w:r>
-        <w:rPr>
-          <w:b w:val="1"/>
-          <w:rtl w:val="0"/>
-        </w:rPr>
-        <w:t xml:space="preserve">{{ school[“legal_name”] }}</w:t>
-      </w:r>
-    </w:p>
-    <w:p>
-      <w:pPr>
-        <w:spacing w:after="0" w:before="0" w:lineRule="auto"/>
-        <w:jc w:val="center"/>
-        <w:rPr>
-          <w:color w:val="ffffff"/>
-          <w:sz w:val="20"/>
-          <w:szCs w:val="20"/>
-        </w:rPr>
-      </w:pPr>
-      <w:r>
-        <w:rPr>
-          <w:b w:val="1"/>
-          <w:rtl w:val="0"/>
-        </w:rPr>
-        <w:t xml:space="preserve">{{ school[“cnpj”] }}</w:t>
-      </w:r>
-      <w:r>
-        <w:rPr>
-          <w:rtl w:val="0"/>
-        </w:rPr>
-      </w:r>
-    </w:p>
-    <w:p>
-      <w:pPr>
-        <w:spacing w:after="0" w:before="0" w:line="348" w:lineRule="auto"/>
-        <w:jc w:val="center"/>
-        <w:rPr/>
-      </w:pPr>
-      <w:r>
-        <w:rPr>
-          <w:rtl w:val="0"/>
-        </w:rPr>
-      </w:r>
-    </w:p>
-    <w:p>
-      <w:pPr>
-        <w:spacing w:after="0" w:before="0" w:line="348" w:lineRule="auto"/>
-        <w:jc w:val="center"/>
-        <w:rPr>
-          <w:b w:val="1"/>
-        </w:rPr>
-      </w:pPr>
-      <w:r>
-        <w:rPr>
-          <w:b w:val="1"/>
-          <w:rtl w:val="0"/>
-        </w:rPr>
-        <w:t xml:space="preserve">Trabalhador</w:t>
-      </w:r>
-      <w:r>
-        <w:rPr>
-          <w:b w:val="1"/>
-          <w:rtl w:val="0"/>
-        </w:rPr>
-        <w:t xml:space="preserve">:</w:t>
-      </w:r>
-    </w:p>
-    <w:p>
-      <w:pPr>
-        <w:spacing w:after="0" w:before="0" w:line="348" w:lineRule="auto"/>
-        <w:jc w:val="center"/>
-        <w:rPr/>
-      </w:pPr>
-      <w:r>
-        <w:rPr>
-          <w:rtl w:val="0"/>
-        </w:rPr>
-        <w:t xml:space="preserve">{%p for item in workers %}</w:t>
-      </w:r>
-    </w:p>
-    <w:p>
-      <w:pPr>
-        <w:pStyle w:val="Heading3"/>
-        <w:widowControl w:val="0"/>
-        <w:spacing w:after="0" w:before="0" w:line="348" w:lineRule="auto"/>
-        <w:ind w:left="2160" w:right="5.669291338583093" w:firstLine="720"/>
-        <w:jc w:val="left"/>
-        <w:rPr>
-          <w:b w:val="0"/>
-          <w:color w:val="ffffff"/>
-          <w:sz w:val="22"/>
-          <w:szCs w:val="22"/>
-        </w:rPr>
-      </w:pPr>
-      <w:bookmarkStart w:colFirst="0" w:colLast="0" w:name="_epcg7s1uoqhi" w:id="1"/>
-      <w:bookmarkEnd w:id="1"/>
-      <w:r>
-        <w:rPr>
-          <w:b w:val="0"/>
-          <w:color w:val="ffffff"/>
-          <w:sz w:val="20"/>
-          <w:szCs w:val="20"/>
-          <w:rtl w:val="0"/>
-        </w:rPr>
-        <w:t xml:space="preserve">{{  generate_anchor('signHere', item.email)  }}</w:t>
-      </w:r>
-      <w:r>
-        <w:rPr>
-          <w:rtl w:val="0"/>
-        </w:rPr>
-      </w:r>
-    </w:p>
-    <w:p>
-      <w:pPr>
-        <w:spacing w:after="0" w:before="0" w:line="348" w:lineRule="auto"/>
-        <w:ind w:right="-7.795275590551114"/>
-        <w:jc w:val="center"/>
-        <w:rPr/>
-      </w:pPr>
-      <w:r>
-        <w:rPr>
-          <w:rtl w:val="0"/>
-        </w:rPr>
-        <w:t xml:space="preserve">____________________________________________</w:t>
-      </w:r>
-    </w:p>
-    <w:p>
-      <w:pPr>
-        <w:spacing w:after="0" w:before="0" w:line="348" w:lineRule="auto"/>
-        <w:jc w:val="center"/>
-        <w:rPr>
-          <w:b w:val="1"/>
-        </w:rPr>
-      </w:pPr>
-      <w:r>
-        <w:rPr>
-          <w:b w:val="1"/>
-          <w:rtl w:val="0"/>
-        </w:rPr>
-        <w:t xml:space="preserve">{{ item.name.text | upper }}</w:t>
-      </w:r>
-    </w:p>
-    <w:p>
-      <w:pPr>
-        <w:spacing w:after="0" w:before="0" w:line="348" w:lineRule="auto"/>
-        <w:jc w:val="center"/>
-        <w:rPr/>
-      </w:pPr>
-      <w:r>
-        <w:rPr>
-          <w:rtl w:val="0"/>
-        </w:rPr>
-        <w:t xml:space="preserve">{%p endfor %}</w:t>
-      </w:r>
-    </w:p>
-    <w:p>
-      <w:pPr>
-        <w:spacing w:after="0" w:before="0" w:line="348" w:lineRule="auto"/>
-        <w:ind w:right="-567"/>
-        <w:jc w:val="left"/>
-        <w:rPr>
-          <w:b w:val="1"/>
-        </w:rPr>
-      </w:pPr>
-      <w:r>
-        <w:rPr>
-          <w:b w:val="1"/>
-          <w:rtl w:val="0"/>
-        </w:rPr>
-        <w:t xml:space="preserve">Testemunhas:</w:t>
+      <w:r>
+        <w:rPr>
+          <w:rtl w:val="0"/>
+        </w:rPr>
       </w:r>
     </w:p>
     <w:tbl>
       <w:tblPr>
         <w:tblStyle w:val="Table1"/>
+        <w:tblW w:w="11338.582677165356" w:type="dxa"/>
+        <w:jc w:val="center"/>
+        <w:tblLayout w:type="fixed"/>
+        <w:tblLook w:val="0600"/>
+      </w:tblPr>
+      <w:tblGrid>
+        <w:gridCol w:w="5669.291338582678"/>
+        <w:gridCol w:w="5669.291338582678"/>
+        <w:tblGridChange w:id="0">
+          <w:tblGrid>
+            <w:gridCol w:w="5669.291338582678"/>
+            <w:gridCol w:w="5669.291338582678"/>
+          </w:tblGrid>
+        </w:tblGridChange>
+      </w:tblGrid>
+      <w:tr>
+        <w:tc>
+          <w:tcPr>
+            <w:tcBorders>
+              <w:top w:color="000000" w:space="0" w:sz="0" w:val="nil"/>
+              <w:left w:color="000000" w:space="0" w:sz="0" w:val="nil"/>
+              <w:bottom w:color="000000" w:space="0" w:sz="0" w:val="nil"/>
+              <w:right w:color="000000" w:space="0" w:sz="0" w:val="nil"/>
+            </w:tcBorders>
+            <w:shd w:fill="auto" w:val="clear"/>
+            <w:tcMar>
+              <w:top w:w="100.0" w:type="dxa"/>
+              <w:left w:w="100.0" w:type="dxa"/>
+              <w:bottom w:w="100.0" w:type="dxa"/>
+              <w:right w:w="100.0" w:type="dxa"/>
+            </w:tcMar>
+            <w:vAlign w:val="top"/>
+          </w:tcPr>
+          <w:p>
+            <w:pPr>
+              <w:keepNext w:val="1"/>
+              <w:spacing w:after="0" w:before="0" w:line="348" w:lineRule="auto"/>
+              <w:jc w:val="center"/>
+              <w:rPr>
+                <w:b w:val="1"/>
+              </w:rPr>
+            </w:pPr>
+            <w:r>
+              <w:rPr>
+                <w:b w:val="1"/>
+                <w:rtl w:val="0"/>
+              </w:rPr>
+              <w:t xml:space="preserve">Contratante(s):</w:t>
+            </w:r>
+          </w:p>
+          <w:p>
+            <w:pPr>
+              <w:pStyle w:val="Heading3"/>
+              <w:widowControl w:val="0"/>
+              <w:spacing w:after="0" w:before="0" w:line="240" w:lineRule="auto"/>
+              <w:ind w:right="5.669291338583093"/>
+              <w:jc w:val="left"/>
+              <w:rPr>
+                <w:b w:val="0"/>
+                <w:color w:val="ffffff"/>
+                <w:sz w:val="22"/>
+                <w:szCs w:val="22"/>
+              </w:rPr>
+            </w:pPr>
+            <w:bookmarkStart w:colFirst="0" w:colLast="0" w:name="_lup8fc84ibq8" w:id="1"/>
+            <w:bookmarkEnd w:id="1"/>
+            <w:r>
+              <w:rPr>
+                <w:b w:val="0"/>
+                <w:color w:val="ffffff"/>
+                <w:sz w:val="20"/>
+                <w:szCs w:val="20"/>
+                <w:rtl w:val="0"/>
+              </w:rPr>
+              <w:t xml:space="preserve"> {{  generate_anchor('signHere', school_email)  }}</w:t>
+            </w:r>
+            <w:r>
+              <w:rPr>
+                <w:rtl w:val="0"/>
+              </w:rPr>
+            </w:r>
+          </w:p>
+          <w:p>
+            <w:pPr>
+              <w:keepNext w:val="1"/>
+              <w:spacing w:after="0" w:before="0" w:line="240" w:lineRule="auto"/>
+              <w:ind w:right="-7.795275590551114"/>
+              <w:jc w:val="center"/>
+              <w:rPr/>
+            </w:pPr>
+            <w:r>
+              <w:rPr>
+                <w:rtl w:val="0"/>
+              </w:rPr>
+              <w:t xml:space="preserve">________________________________________</w:t>
+            </w:r>
+          </w:p>
+          <w:p>
+            <w:pPr>
+              <w:keepNext w:val="1"/>
+              <w:spacing w:after="0" w:before="0" w:line="348" w:lineRule="auto"/>
+              <w:ind w:right="-7.795275590551114"/>
+              <w:jc w:val="center"/>
+              <w:rPr>
+                <w:b w:val="1"/>
+              </w:rPr>
+            </w:pPr>
+            <w:r>
+              <w:rPr>
+                <w:b w:val="1"/>
+                <w:rtl w:val="0"/>
+              </w:rPr>
+              <w:t xml:space="preserve">{{ school[“legal_name”] }}</w:t>
+            </w:r>
+          </w:p>
+          <w:p>
+            <w:pPr>
+              <w:spacing w:after="0" w:before="0" w:lineRule="auto"/>
+              <w:jc w:val="center"/>
+              <w:rPr>
+                <w:b w:val="1"/>
+              </w:rPr>
+            </w:pPr>
+            <w:r>
+              <w:rPr>
+                <w:b w:val="1"/>
+                <w:rtl w:val="0"/>
+              </w:rPr>
+              <w:t xml:space="preserve">{{ school[“cnpj”] }}</w:t>
+            </w:r>
+          </w:p>
+        </w:tc>
+        <w:tc>
+          <w:tcPr>
+            <w:tcBorders>
+              <w:top w:color="000000" w:space="0" w:sz="0" w:val="nil"/>
+              <w:left w:color="000000" w:space="0" w:sz="0" w:val="nil"/>
+              <w:bottom w:color="000000" w:space="0" w:sz="0" w:val="nil"/>
+              <w:right w:color="000000" w:space="0" w:sz="0" w:val="nil"/>
+            </w:tcBorders>
+            <w:shd w:fill="auto" w:val="clear"/>
+            <w:tcMar>
+              <w:top w:w="100.0" w:type="dxa"/>
+              <w:left w:w="100.0" w:type="dxa"/>
+              <w:bottom w:w="100.0" w:type="dxa"/>
+              <w:right w:w="100.0" w:type="dxa"/>
+            </w:tcMar>
+            <w:vAlign w:val="top"/>
+          </w:tcPr>
+          <w:p>
+            <w:pPr>
+              <w:keepNext w:val="1"/>
+              <w:spacing w:after="0" w:before="0" w:line="348" w:lineRule="auto"/>
+              <w:jc w:val="center"/>
+              <w:rPr>
+                <w:b w:val="1"/>
+              </w:rPr>
+            </w:pPr>
+            <w:r>
+              <w:rPr>
+                <w:b w:val="1"/>
+                <w:rtl w:val="0"/>
+              </w:rPr>
+              <w:t xml:space="preserve">Trabalhador(es):</w:t>
+            </w:r>
+          </w:p>
+          <w:p>
+            <w:pPr>
+              <w:keepNext w:val="1"/>
+              <w:spacing w:after="0" w:before="0" w:line="348" w:lineRule="auto"/>
+              <w:jc w:val="center"/>
+              <w:rPr/>
+            </w:pPr>
+            <w:r>
+              <w:rPr>
+                <w:rtl w:val="0"/>
+              </w:rPr>
+              <w:t xml:space="preserve">{%p for item in workers %}</w:t>
+            </w:r>
+          </w:p>
+          <w:p>
+            <w:pPr>
+              <w:pStyle w:val="Heading3"/>
+              <w:widowControl w:val="0"/>
+              <w:spacing w:after="0" w:before="0" w:line="240" w:lineRule="auto"/>
+              <w:ind w:left="0" w:right="5.669291338583093" w:firstLine="0"/>
+              <w:jc w:val="left"/>
+              <w:rPr>
+                <w:b w:val="0"/>
+                <w:color w:val="ffffff"/>
+                <w:sz w:val="22"/>
+                <w:szCs w:val="22"/>
+              </w:rPr>
+            </w:pPr>
+            <w:bookmarkStart w:colFirst="0" w:colLast="0" w:name="_epcg7s1uoqhi" w:id="2"/>
+            <w:bookmarkEnd w:id="2"/>
+            <w:r>
+              <w:rPr>
+                <w:b w:val="0"/>
+                <w:color w:val="ffffff"/>
+                <w:sz w:val="20"/>
+                <w:szCs w:val="20"/>
+                <w:rtl w:val="0"/>
+              </w:rPr>
+              <w:t xml:space="preserve">                {{ generate_anchor('signHere', item.email)  }}</w:t>
+            </w:r>
+            <w:r>
+              <w:rPr>
+                <w:rtl w:val="0"/>
+              </w:rPr>
+            </w:r>
+          </w:p>
+          <w:p>
+            <w:pPr>
+              <w:keepNext w:val="1"/>
+              <w:spacing w:after="0" w:before="0" w:line="240" w:lineRule="auto"/>
+              <w:ind w:right="-7.795275590551114"/>
+              <w:jc w:val="center"/>
+              <w:rPr/>
+            </w:pPr>
+            <w:r>
+              <w:rPr>
+                <w:rtl w:val="0"/>
+              </w:rPr>
+              <w:t xml:space="preserve">________________________________________</w:t>
+            </w:r>
+          </w:p>
+          <w:p>
+            <w:pPr>
+              <w:keepNext w:val="1"/>
+              <w:spacing w:after="0" w:before="0" w:line="348" w:lineRule="auto"/>
+              <w:ind w:right="-7.795275590551114"/>
+              <w:jc w:val="center"/>
+              <w:rPr>
+                <w:b w:val="1"/>
+              </w:rPr>
+            </w:pPr>
+            <w:r>
+              <w:rPr>
+                <w:b w:val="1"/>
+                <w:rtl w:val="0"/>
+              </w:rPr>
+              <w:t xml:space="preserve">{{ item.name.text | upper }}</w:t>
+            </w:r>
+          </w:p>
+          <w:p>
+            <w:pPr>
+              <w:keepNext w:val="1"/>
+              <w:spacing w:after="0" w:before="0" w:line="348" w:lineRule="auto"/>
+              <w:jc w:val="center"/>
+              <w:rPr/>
+            </w:pPr>
+            <w:r>
+              <w:rPr>
+                <w:rtl w:val="0"/>
+              </w:rPr>
+              <w:t xml:space="preserve">{%p endfor %}</w:t>
+            </w:r>
+          </w:p>
+          <w:p>
+            <w:pPr>
+              <w:keepNext w:val="0"/>
+              <w:keepLines w:val="0"/>
+              <w:widowControl w:val="0"/>
+              <w:pBdr>
+                <w:top w:space="0" w:sz="0" w:val="nil"/>
+                <w:left w:space="0" w:sz="0" w:val="nil"/>
+                <w:bottom w:space="0" w:sz="0" w:val="nil"/>
+                <w:right w:space="0" w:sz="0" w:val="nil"/>
+                <w:between w:space="0" w:sz="0" w:val="nil"/>
+              </w:pBdr>
+              <w:shd w:fill="auto" w:val="clear"/>
+              <w:spacing w:after="0" w:before="0" w:line="240" w:lineRule="auto"/>
+              <w:ind w:left="0" w:right="0" w:firstLine="0"/>
+              <w:jc w:val="left"/>
+              <w:rPr>
+                <w:b w:val="1"/>
+              </w:rPr>
+            </w:pPr>
+            <w:r>
+              <w:rPr>
+                <w:rtl w:val="0"/>
+              </w:rPr>
+            </w:r>
+          </w:p>
+        </w:tc>
+      </w:tr>
+    </w:tbl>
+    <w:p>
+      <w:pPr>
+        <w:keepNext w:val="1"/>
+        <w:spacing w:after="0" w:before="0" w:line="348" w:lineRule="auto"/>
+        <w:ind w:right="-567"/>
+        <w:jc w:val="left"/>
+        <w:rPr>
+          <w:b w:val="1"/>
+        </w:rPr>
+      </w:pPr>
+      <w:r>
+        <w:rPr>
+          <w:b w:val="1"/>
+          <w:rtl w:val="0"/>
+        </w:rPr>
+        <w:t xml:space="preserve">Testemunhas:</w:t>
+      </w:r>
+    </w:p>
+    <w:tbl>
+      <w:tblPr>
+        <w:tblStyle w:val="Table2"/>
         <w:tblW w:w="8640.0" w:type="dxa"/>
         <w:jc w:val="left"/>
         <w:tblInd w:w="108.0" w:type="pct"/>
@@ -941,6 +1029,7 @@
           </w:tcPr>
           <w:p>
             <w:pPr>
+              <w:keepNext w:val="1"/>
               <w:widowControl w:val="0"/>
               <w:spacing w:after="0" w:before="0" w:line="348" w:lineRule="auto"/>
               <w:jc w:val="left"/>
@@ -955,6 +1044,7 @@
           </w:p>
           <w:p>
             <w:pPr>
+              <w:keepNext w:val="1"/>
               <w:widowControl w:val="0"/>
               <w:spacing w:after="0" w:before="0" w:line="348" w:lineRule="auto"/>
               <w:jc w:val="left"/>
@@ -969,6 +1059,7 @@
           </w:p>
           <w:p>
             <w:pPr>
+              <w:keepNext w:val="1"/>
               <w:widowControl w:val="0"/>
               <w:spacing w:after="0" w:before="0" w:line="348" w:lineRule="auto"/>
               <w:jc w:val="left"/>
@@ -988,6 +1079,7 @@
           </w:tcPr>
           <w:p>
             <w:pPr>
+              <w:keepNext w:val="1"/>
               <w:widowControl w:val="0"/>
               <w:spacing w:after="0" w:before="0" w:line="348" w:lineRule="auto"/>
               <w:jc w:val="left"/>
@@ -1002,6 +1094,7 @@
           </w:p>
           <w:p>
             <w:pPr>
+              <w:keepNext w:val="1"/>
               <w:widowControl w:val="0"/>
               <w:spacing w:after="0" w:before="0" w:line="348" w:lineRule="auto"/>
               <w:jc w:val="left"/>
@@ -1016,6 +1109,7 @@
           </w:p>
           <w:p>
             <w:pPr>
+              <w:keepNext w:val="1"/>
               <w:widowControl w:val="0"/>
               <w:spacing w:after="0" w:before="0" w:line="348" w:lineRule="auto"/>
               <w:jc w:val="left"/>
@@ -1371,6 +1465,55 @@
     </w:rPr>
   </w:style>
   <w:style w:type="table" w:styleId="Table1">
+    <w:basedOn w:val="TableNormal"/>
+    <w:tblPr>
+      <w:tblStyleRowBandSize w:val="1"/>
+      <w:tblStyleColBandSize w:val="1"/>
+      <w:tblCellMar>
+        <w:top w:w="100.0" w:type="dxa"/>
+        <w:left w:w="100.0" w:type="dxa"/>
+        <w:bottom w:w="100.0" w:type="dxa"/>
+        <w:right w:w="100.0" w:type="dxa"/>
+      </w:tblCellMar>
+    </w:tblPr>
+    <w:tblStylePr w:type="band1Horz">
+      <w:tcPr/>
+    </w:tblStylePr>
+    <w:tblStylePr w:type="band1Vert">
+      <w:tcPr/>
+    </w:tblStylePr>
+    <w:tblStylePr w:type="band2Horz">
+      <w:tcPr/>
+    </w:tblStylePr>
+    <w:tblStylePr w:type="band2Vert">
+      <w:tcPr/>
+    </w:tblStylePr>
+    <w:tblStylePr w:type="firstCol">
+      <w:tcPr/>
+    </w:tblStylePr>
+    <w:tblStylePr w:type="firstRow">
+      <w:tcPr/>
+    </w:tblStylePr>
+    <w:tblStylePr w:type="lastCol">
+      <w:tcPr/>
+    </w:tblStylePr>
+    <w:tblStylePr w:type="lastRow">
+      <w:tcPr/>
+    </w:tblStylePr>
+    <w:tblStylePr w:type="neCell">
+      <w:tcPr/>
+    </w:tblStylePr>
+    <w:tblStylePr w:type="nwCell">
+      <w:tcPr/>
+    </w:tblStylePr>
+    <w:tblStylePr w:type="seCell">
+      <w:tcPr/>
+    </w:tblStylePr>
+    <w:tblStylePr w:type="swCell">
+      <w:tcPr/>
+    </w:tblStylePr>
+  </w:style>
+  <w:style w:type="table" w:styleId="Table2">
     <w:basedOn w:val="TableNormal"/>
     <w:tblPr>
       <w:tblStyleRowBandSize w:val="1"/>

</xml_diff>

<commit_message>
el-253: Ajuste template espaço antes das testemunhas
</commit_message>
<xml_diff>
--- a/docassemble/docassemble/brcomeducalegal/data/templates/aditivo-contrato-trabalho-banco-horas.docx
+++ b/docassemble/docassemble/brcomeducalegal/data/templates/aditivo-contrato-trabalho-banco-horas.docx
@@ -985,7 +985,7 @@
     <w:p>
       <w:pPr>
         <w:keepNext w:val="1"/>
-        <w:spacing w:after="0" w:before="0" w:line="348" w:lineRule="auto"/>
+        <w:spacing w:after="0" w:before="200" w:line="348" w:lineRule="auto"/>
         <w:ind w:right="-567"/>
         <w:jc w:val="left"/>
         <w:rPr>
@@ -1046,7 +1046,7 @@
             <w:pPr>
               <w:keepNext w:val="1"/>
               <w:widowControl w:val="0"/>
-              <w:spacing w:after="0" w:before="0" w:line="348" w:lineRule="auto"/>
+              <w:spacing w:after="0" w:before="0" w:line="240" w:lineRule="auto"/>
               <w:jc w:val="left"/>
               <w:rPr/>
             </w:pPr>
@@ -1061,7 +1061,7 @@
             <w:pPr>
               <w:keepNext w:val="1"/>
               <w:widowControl w:val="0"/>
-              <w:spacing w:after="0" w:before="0" w:line="348" w:lineRule="auto"/>
+              <w:spacing w:after="0" w:before="0" w:line="240" w:lineRule="auto"/>
               <w:jc w:val="left"/>
               <w:rPr/>
             </w:pPr>
@@ -1096,7 +1096,7 @@
             <w:pPr>
               <w:keepNext w:val="1"/>
               <w:widowControl w:val="0"/>
-              <w:spacing w:after="0" w:before="0" w:line="348" w:lineRule="auto"/>
+              <w:spacing w:after="0" w:before="0" w:line="240" w:lineRule="auto"/>
               <w:jc w:val="left"/>
               <w:rPr/>
             </w:pPr>
@@ -1111,7 +1111,7 @@
             <w:pPr>
               <w:keepNext w:val="1"/>
               <w:widowControl w:val="0"/>
-              <w:spacing w:after="0" w:before="0" w:line="348" w:lineRule="auto"/>
+              <w:spacing w:after="0" w:before="0" w:line="240" w:lineRule="auto"/>
               <w:jc w:val="left"/>
               <w:rPr/>
             </w:pPr>

</xml_diff>

<commit_message>
el-248: Ajuste aditivo-contrato-trabalho-banco-horas.docx para que a assinatura não saia sozinha
</commit_message>
<xml_diff>
--- a/docassemble/docassemble/brcomeducalegal/data/templates/aditivo-contrato-trabalho-banco-horas.docx
+++ b/docassemble/docassemble/brcomeducalegal/data/templates/aditivo-contrato-trabalho-banco-horas.docx
@@ -5,7 +5,7 @@
     <w:p>
       <w:pPr>
         <w:pStyle w:val="Heading1"/>
-        <w:spacing w:after="240" w:before="240" w:line="300" w:lineRule="auto"/>
+        <w:spacing w:after="300" w:before="300" w:line="300" w:lineRule="auto"/>
         <w:jc w:val="center"/>
         <w:rPr/>
       </w:pPr>
@@ -16,6 +16,88 @@
           <w:rtl w:val="0"/>
         </w:rPr>
         <w:t xml:space="preserve">ADITIVO AO CONTRATO DE TRABALHO – ACORDO PARA COMPENSAÇÃO DE HORAS DE TRABALHO (BANCO DE HORAS)</w:t>
+      </w:r>
+      <w:r>
+        <mc:AlternateContent>
+          <mc:Choice Requires="wpg">
+            <w:drawing>
+              <wp:anchor allowOverlap="1" behindDoc="0" distB="4294967294" distT="4294967294" distL="114300" distR="114300" hidden="0" layoutInCell="1" locked="0" relativeHeight="0" simplePos="0">
+                <wp:simplePos x="0" y="0"/>
+                <wp:positionH relativeFrom="column">
+                  <wp:posOffset>2943225</wp:posOffset>
+                </wp:positionH>
+                <wp:positionV relativeFrom="paragraph">
+                  <wp:posOffset>-2</wp:posOffset>
+                </wp:positionV>
+                <wp:extent cx="2724150" cy="479288"/>
+                <wp:effectExtent b="0" l="0" r="0" t="0"/>
+                <wp:wrapNone/>
+                <wp:docPr id="1" name=""/>
+                <a:graphic>
+                  <a:graphicData uri="http://schemas.microsoft.com/office/word/2010/wordprocessingShape">
+                    <wps:wsp>
+                      <wps:cNvSpPr/>
+                      <wps:cNvPr id="2" name="Shape 2"/>
+                      <wps:spPr>
+                        <a:xfrm>
+                          <a:off x="0" y="0"/>
+                          <a:ext cx="479288" cy="2724150"/>
+                        </a:xfrm>
+                        <a:prstGeom prst="rect">
+                          <a:avLst/>
+                        </a:prstGeom>
+                        <a:noFill/>
+                      </wps:spPr>
+                      <wps:bodyPr/>
+                    </wps:wsp>
+                  </a:graphicData>
+                </a:graphic>
+              </wp:anchor>
+            </w:drawing>
+          </mc:Choice>
+          <mc:Fallback>
+            <w:drawing>
+              <wp:anchor allowOverlap="1" behindDoc="0" distB="4294967294" distT="4294967294" distL="114300" distR="114300" hidden="0" layoutInCell="1" locked="0" relativeHeight="0" simplePos="0">
+                <wp:simplePos x="0" y="0"/>
+                <wp:positionH relativeFrom="column">
+                  <wp:posOffset>2943225</wp:posOffset>
+                </wp:positionH>
+                <wp:positionV relativeFrom="paragraph">
+                  <wp:posOffset>-2</wp:posOffset>
+                </wp:positionV>
+                <wp:extent cx="2724150" cy="479288"/>
+                <wp:effectExtent b="0" l="0" r="0" t="0"/>
+                <wp:wrapNone/>
+                <wp:docPr id="1" name="image1.png"/>
+                <a:graphic>
+                  <a:graphicData uri="http://schemas.openxmlformats.org/drawingml/2006/picture">
+                    <pic:pic>
+                      <pic:nvPicPr>
+                        <pic:cNvPr id="0" name="image1.png"/>
+                        <pic:cNvPicPr preferRelativeResize="0"/>
+                      </pic:nvPicPr>
+                      <pic:blipFill>
+                        <a:blip r:embed="rId6"/>
+                        <a:srcRect/>
+                        <a:stretch>
+                          <a:fillRect/>
+                        </a:stretch>
+                      </pic:blipFill>
+                      <pic:spPr>
+                        <a:xfrm>
+                          <a:off x="0" y="0"/>
+                          <a:ext cx="2724150" cy="479288"/>
+                        </a:xfrm>
+                        <a:prstGeom prst="rect"/>
+                        <a:ln/>
+                      </pic:spPr>
+                    </pic:pic>
+                  </a:graphicData>
+                </a:graphic>
+              </wp:anchor>
+            </w:drawing>
+          </mc:Fallback>
+        </mc:AlternateContent>
       </w:r>
     </w:p>
     <w:p>
@@ -27,7 +109,7 @@
           <w:right w:space="0" w:sz="0" w:val="nil"/>
           <w:between w:space="0" w:sz="0" w:val="nil"/>
         </w:pBdr>
-        <w:spacing w:after="240" w:before="240" w:line="300" w:lineRule="auto"/>
+        <w:spacing w:after="240" w:before="240" w:line="360" w:lineRule="auto"/>
         <w:jc w:val="both"/>
         <w:rPr/>
       </w:pPr>
@@ -205,7 +287,7 @@
     </w:p>
     <w:p>
       <w:pPr>
-        <w:spacing w:after="240" w:before="240" w:line="300" w:lineRule="auto"/>
+        <w:spacing w:after="240" w:before="240" w:line="360" w:lineRule="auto"/>
         <w:rPr/>
       </w:pPr>
       <w:r>
@@ -222,7 +304,7 @@
     </w:p>
     <w:p>
       <w:pPr>
-        <w:spacing w:after="240" w:before="240" w:line="300" w:lineRule="auto"/>
+        <w:spacing w:after="240" w:before="240" w:line="360" w:lineRule="auto"/>
         <w:rPr/>
       </w:pPr>
       <w:r>
@@ -488,7 +570,7 @@
     </w:p>
     <w:p>
       <w:pPr>
-        <w:spacing w:after="240" w:before="240" w:line="300" w:lineRule="auto"/>
+        <w:spacing w:after="240" w:before="240" w:line="360" w:lineRule="auto"/>
         <w:rPr/>
       </w:pPr>
       <w:r>
@@ -505,7 +587,7 @@
     </w:p>
     <w:p>
       <w:pPr>
-        <w:spacing w:after="240" w:before="240" w:line="300" w:lineRule="auto"/>
+        <w:spacing w:after="240" w:before="240" w:line="360" w:lineRule="auto"/>
         <w:rPr/>
       </w:pPr>
       <w:r>
@@ -521,7 +603,7 @@
           <w:ilvl w:val="0"/>
           <w:numId w:val="1"/>
         </w:numPr>
-        <w:spacing w:after="240" w:before="240" w:line="300" w:lineRule="auto"/>
+        <w:spacing w:after="240" w:before="240" w:line="360" w:lineRule="auto"/>
         <w:rPr/>
       </w:pPr>
       <w:r>
@@ -543,7 +625,7 @@
           <w:ilvl w:val="1"/>
           <w:numId w:val="1"/>
         </w:numPr>
-        <w:spacing w:after="240" w:before="240" w:line="300" w:lineRule="auto"/>
+        <w:spacing w:after="240" w:before="240" w:line="360" w:lineRule="auto"/>
         <w:rPr/>
       </w:pPr>
       <w:r>
@@ -559,7 +641,7 @@
           <w:ilvl w:val="0"/>
           <w:numId w:val="1"/>
         </w:numPr>
-        <w:spacing w:after="240" w:before="240" w:line="300" w:lineRule="auto"/>
+        <w:spacing w:after="240" w:before="240" w:line="360" w:lineRule="auto"/>
         <w:rPr/>
       </w:pPr>
       <w:r>
@@ -581,7 +663,7 @@
           <w:ilvl w:val="1"/>
           <w:numId w:val="1"/>
         </w:numPr>
-        <w:spacing w:after="240" w:before="240" w:line="300" w:lineRule="auto"/>
+        <w:spacing w:after="240" w:before="240" w:line="360" w:lineRule="auto"/>
         <w:rPr/>
       </w:pPr>
       <w:r>
@@ -597,7 +679,7 @@
           <w:ilvl w:val="0"/>
           <w:numId w:val="1"/>
         </w:numPr>
-        <w:spacing w:after="240" w:before="240" w:line="300" w:lineRule="auto"/>
+        <w:spacing w:after="240" w:before="240" w:line="360" w:lineRule="auto"/>
         <w:rPr/>
       </w:pPr>
       <w:r>
@@ -614,7 +696,7 @@
           <w:ilvl w:val="1"/>
           <w:numId w:val="1"/>
         </w:numPr>
-        <w:spacing w:after="240" w:before="240" w:line="300" w:lineRule="auto"/>
+        <w:spacing w:after="240" w:before="240" w:line="360" w:lineRule="auto"/>
         <w:rPr/>
       </w:pPr>
       <w:r>
@@ -631,7 +713,7 @@
           <w:ilvl w:val="0"/>
           <w:numId w:val="1"/>
         </w:numPr>
-        <w:spacing w:after="240" w:before="240" w:line="300" w:lineRule="auto"/>
+        <w:spacing w:after="240" w:before="240" w:line="360" w:lineRule="auto"/>
         <w:rPr/>
       </w:pPr>
       <w:r>
@@ -650,11 +732,12 @@
     <w:p>
       <w:pPr>
         <w:keepNext w:val="1"/>
+        <w:widowControl w:val="0"/>
         <w:numPr>
           <w:ilvl w:val="1"/>
           <w:numId w:val="1"/>
         </w:numPr>
-        <w:spacing w:after="240" w:before="240" w:line="300" w:lineRule="auto"/>
+        <w:spacing w:after="240" w:before="240" w:line="360" w:lineRule="auto"/>
         <w:rPr/>
       </w:pPr>
       <w:r>
@@ -673,10 +756,12 @@
       <w:pPr>
         <w:keepNext w:val="1"/>
         <w:widowControl w:val="0"/>
-        <w:spacing w:after="240" w:before="240" w:line="300" w:lineRule="auto"/>
+        <w:spacing w:after="400" w:lineRule="auto"/>
         <w:jc w:val="center"/>
         <w:rPr>
-          <w:b w:val="1"/>
+          <w:rFonts w:ascii="Century Gothic" w:cs="Century Gothic" w:eastAsia="Century Gothic" w:hAnsi="Century Gothic"/>
+          <w:sz w:val="16"/>
+          <w:szCs w:val="16"/>
         </w:rPr>
       </w:pPr>
       <w:r>
@@ -695,9 +780,10 @@
       <w:tblPr>
         <w:tblStyle w:val="Table1"/>
         <w:tblW w:w="11338.582677165356" w:type="dxa"/>
-        <w:jc w:val="center"/>
+        <w:jc w:val="left"/>
+        <w:tblInd w:w="-1347.3228346456694" w:type="dxa"/>
         <w:tblLayout w:type="fixed"/>
-        <w:tblLook w:val="0600"/>
+        <w:tblLook w:val="0400"/>
       </w:tblPr>
       <w:tblGrid>
         <w:gridCol w:w="5669.291338582678"/>
@@ -710,30 +796,45 @@
         </w:tblGridChange>
       </w:tblGrid>
       <w:tr>
+        <w:trPr>
+          <w:trHeight w:val="280" w:hRule="atLeast"/>
+        </w:trPr>
         <w:tc>
-          <w:tcPr>
-            <w:tcBorders>
-              <w:top w:color="000000" w:space="0" w:sz="0" w:val="nil"/>
-              <w:left w:color="000000" w:space="0" w:sz="0" w:val="nil"/>
-              <w:bottom w:color="000000" w:space="0" w:sz="0" w:val="nil"/>
-              <w:right w:color="000000" w:space="0" w:sz="0" w:val="nil"/>
-            </w:tcBorders>
-            <w:shd w:fill="auto" w:val="clear"/>
-            <w:tcMar>
-              <w:top w:w="100.0" w:type="dxa"/>
-              <w:left w:w="100.0" w:type="dxa"/>
-              <w:bottom w:w="100.0" w:type="dxa"/>
-              <w:right w:w="100.0" w:type="dxa"/>
-            </w:tcMar>
-            <w:vAlign w:val="top"/>
-          </w:tcPr>
+          <w:tcPr/>
           <w:p>
             <w:pPr>
               <w:keepNext w:val="1"/>
-              <w:spacing w:after="0" w:before="0" w:line="348" w:lineRule="auto"/>
+              <w:spacing w:after="0" w:before="0" w:line="240" w:lineRule="auto"/>
               <w:jc w:val="center"/>
               <w:rPr>
+                <w:sz w:val="18"/>
+                <w:szCs w:val="18"/>
+              </w:rPr>
+            </w:pPr>
+            <w:r>
+              <w:rPr>
                 <w:b w:val="1"/>
+                <w:rtl w:val="0"/>
+              </w:rPr>
+              <w:t xml:space="preserve">Cedente(s):</w:t>
+            </w:r>
+            <w:r>
+              <w:rPr>
+                <w:rtl w:val="0"/>
+              </w:rPr>
+            </w:r>
+          </w:p>
+        </w:tc>
+        <w:tc>
+          <w:tcPr/>
+          <w:p>
+            <w:pPr>
+              <w:keepNext w:val="1"/>
+              <w:spacing w:after="0" w:before="0" w:line="240" w:lineRule="auto"/>
+              <w:jc w:val="center"/>
+              <w:rPr>
+                <w:sz w:val="18"/>
+                <w:szCs w:val="18"/>
               </w:rPr>
             </w:pPr>
             <w:r>
@@ -741,31 +842,53 @@
                 <w:b w:val="1"/>
                 <w:rtl w:val="0"/>
               </w:rPr>
-              <w:t xml:space="preserve">Contratante(s):</w:t>
+              <w:t xml:space="preserve">Trabalhador(es):</w:t>
+            </w:r>
+            <w:r>
+              <w:rPr>
+                <w:rtl w:val="0"/>
+              </w:rPr>
             </w:r>
           </w:p>
+        </w:tc>
+      </w:tr>
+      <w:tr>
+        <w:trPr>
+          <w:trHeight w:val="280" w:hRule="atLeast"/>
+        </w:trPr>
+        <w:tc>
+          <w:tcPr/>
           <w:p>
             <w:pPr>
               <w:pStyle w:val="Heading3"/>
+              <w:keepNext w:val="1"/>
               <w:widowControl w:val="0"/>
-              <w:spacing w:after="0" w:before="0" w:line="240" w:lineRule="auto"/>
+              <w:spacing w:after="0" w:before="300" w:line="240" w:lineRule="auto"/>
               <w:ind w:right="5.669291338583093"/>
               <w:jc w:val="left"/>
               <w:rPr>
+                <w:sz w:val="16"/>
+                <w:szCs w:val="16"/>
+              </w:rPr>
+            </w:pPr>
+            <w:bookmarkStart w:colFirst="0" w:colLast="0" w:name="_mjanf0jhibv9" w:id="1"/>
+            <w:bookmarkEnd w:id="1"/>
+            <w:r>
+              <w:rPr>
                 <w:b w:val="0"/>
                 <w:color w:val="ffffff"/>
-                <w:sz w:val="22"/>
-                <w:szCs w:val="22"/>
-              </w:rPr>
-            </w:pPr>
-            <w:bookmarkStart w:colFirst="0" w:colLast="0" w:name="_lup8fc84ibq8" w:id="1"/>
-            <w:bookmarkEnd w:id="1"/>
+                <w:sz w:val="18"/>
+                <w:szCs w:val="18"/>
+                <w:rtl w:val="0"/>
+              </w:rPr>
+              <w:t xml:space="preserve">   </w:t>
+            </w:r>
             <w:r>
               <w:rPr>
                 <w:b w:val="0"/>
                 <w:color w:val="ffffff"/>
-                <w:sz w:val="20"/>
-                <w:szCs w:val="20"/>
+                <w:sz w:val="18"/>
+                <w:szCs w:val="18"/>
                 <w:rtl w:val="0"/>
               </w:rPr>
               <w:t xml:space="preserve"> {{  generate_anchor('signHere', school_email)  }}</w:t>
@@ -780,152 +903,117 @@
             <w:pPr>
               <w:keepNext w:val="1"/>
               <w:spacing w:after="0" w:before="0" w:line="240" w:lineRule="auto"/>
-              <w:ind w:right="-7.795275590551114"/>
               <w:jc w:val="center"/>
-              <w:rPr/>
+              <w:rPr>
+                <w:sz w:val="16"/>
+                <w:szCs w:val="16"/>
+              </w:rPr>
             </w:pPr>
             <w:r>
               <w:rPr>
-                <w:rtl w:val="0"/>
-              </w:rPr>
-              <w:t xml:space="preserve">________________________________________</w:t>
-            </w:r>
-          </w:p>
-          <w:p>
-            <w:pPr>
-              <w:keepNext w:val="1"/>
-              <w:spacing w:after="0" w:before="0" w:line="348" w:lineRule="auto"/>
-              <w:ind w:right="-7.795275590551114"/>
-              <w:jc w:val="center"/>
-              <w:rPr>
-                <w:b w:val="1"/>
-              </w:rPr>
-            </w:pPr>
-            <w:r>
-              <w:rPr>
-                <w:b w:val="1"/>
-                <w:rtl w:val="0"/>
-              </w:rPr>
-              <w:t xml:space="preserve">{{ school[“legal_name”] }}</w:t>
-            </w:r>
-          </w:p>
-          <w:p>
-            <w:pPr>
-              <w:spacing w:after="0" w:before="0" w:lineRule="auto"/>
-              <w:jc w:val="center"/>
-              <w:rPr>
-                <w:b w:val="1"/>
-              </w:rPr>
-            </w:pPr>
-            <w:r>
-              <w:rPr>
-                <w:b w:val="1"/>
-                <w:rtl w:val="0"/>
-              </w:rPr>
-              <w:t xml:space="preserve">{{ school[“cnpj”] }}</w:t>
-            </w:r>
-          </w:p>
-        </w:tc>
-        <w:tc>
-          <w:tcPr>
-            <w:tcBorders>
-              <w:top w:color="000000" w:space="0" w:sz="0" w:val="nil"/>
-              <w:left w:color="000000" w:space="0" w:sz="0" w:val="nil"/>
-              <w:bottom w:color="000000" w:space="0" w:sz="0" w:val="nil"/>
-              <w:right w:color="000000" w:space="0" w:sz="0" w:val="nil"/>
-            </w:tcBorders>
-            <w:shd w:fill="auto" w:val="clear"/>
-            <w:tcMar>
-              <w:top w:w="100.0" w:type="dxa"/>
-              <w:left w:w="100.0" w:type="dxa"/>
-              <w:bottom w:w="100.0" w:type="dxa"/>
-              <w:right w:w="100.0" w:type="dxa"/>
-            </w:tcMar>
-            <w:vAlign w:val="top"/>
-          </w:tcPr>
-          <w:p>
-            <w:pPr>
-              <w:keepNext w:val="1"/>
-              <w:spacing w:after="0" w:before="0" w:line="348" w:lineRule="auto"/>
-              <w:jc w:val="center"/>
-              <w:rPr>
-                <w:b w:val="1"/>
-              </w:rPr>
-            </w:pPr>
-            <w:r>
-              <w:rPr>
-                <w:b w:val="1"/>
-                <w:rtl w:val="0"/>
-              </w:rPr>
-              <w:t xml:space="preserve">Trabalhador(es):</w:t>
-            </w:r>
-          </w:p>
-          <w:p>
-            <w:pPr>
-              <w:keepNext w:val="1"/>
-              <w:spacing w:after="0" w:before="0" w:line="348" w:lineRule="auto"/>
-              <w:jc w:val="center"/>
-              <w:rPr/>
-            </w:pPr>
-            <w:r>
-              <w:rPr>
-                <w:rtl w:val="0"/>
-              </w:rPr>
-              <w:t xml:space="preserve">{%p for item in workers %}</w:t>
-            </w:r>
-          </w:p>
-          <w:p>
-            <w:pPr>
-              <w:pStyle w:val="Heading3"/>
-              <w:widowControl w:val="0"/>
-              <w:spacing w:after="0" w:before="0" w:line="240" w:lineRule="auto"/>
-              <w:ind w:left="0" w:right="5.669291338583093" w:firstLine="0"/>
-              <w:jc w:val="left"/>
-              <w:rPr>
-                <w:b w:val="0"/>
-                <w:color w:val="ffffff"/>
-                <w:sz w:val="22"/>
-                <w:szCs w:val="22"/>
-              </w:rPr>
-            </w:pPr>
-            <w:bookmarkStart w:colFirst="0" w:colLast="0" w:name="_epcg7s1uoqhi" w:id="2"/>
-            <w:bookmarkEnd w:id="2"/>
-            <w:r>
-              <w:rPr>
-                <w:b w:val="0"/>
-                <w:color w:val="ffffff"/>
-                <w:sz w:val="20"/>
-                <w:szCs w:val="20"/>
-                <w:rtl w:val="0"/>
-              </w:rPr>
-              <w:t xml:space="preserve">                {{ generate_anchor('signHere', item.email)  }}</w:t>
-            </w:r>
-            <w:r>
-              <w:rPr>
-                <w:rtl w:val="0"/>
-              </w:rPr>
+                <w:sz w:val="16"/>
+                <w:szCs w:val="16"/>
+                <w:rtl w:val="0"/>
+              </w:rPr>
+              <w:t xml:space="preserve"> ____________________________________________________________</w:t>
             </w:r>
           </w:p>
           <w:p>
             <w:pPr>
               <w:keepNext w:val="1"/>
               <w:spacing w:after="0" w:before="0" w:line="240" w:lineRule="auto"/>
-              <w:ind w:right="-7.795275590551114"/>
               <w:jc w:val="center"/>
-              <w:rPr/>
+              <w:rPr>
+                <w:b w:val="1"/>
+              </w:rPr>
             </w:pPr>
             <w:r>
               <w:rPr>
-                <w:rtl w:val="0"/>
-              </w:rPr>
-              <w:t xml:space="preserve">________________________________________</w:t>
+                <w:b w:val="1"/>
+                <w:rtl w:val="0"/>
+              </w:rPr>
+              <w:t xml:space="preserve">{{ school[“legal_name”] | upper }}</w:t>
+            </w:r>
+            <w:r>
+              <w:rPr>
+                <w:rtl w:val="0"/>
+              </w:rPr>
+            </w:r>
+          </w:p>
+        </w:tc>
+        <w:tc>
+          <w:tcPr/>
+          <w:p>
+            <w:pPr>
+              <w:keepNext w:val="1"/>
+              <w:spacing w:after="0" w:before="0" w:line="240" w:lineRule="auto"/>
+              <w:jc w:val="center"/>
+              <w:rPr>
+                <w:b w:val="1"/>
+                <w:sz w:val="16"/>
+                <w:szCs w:val="16"/>
+              </w:rPr>
+            </w:pPr>
+            <w:r>
+              <w:rPr>
+                <w:sz w:val="16"/>
+                <w:szCs w:val="16"/>
+                <w:rtl w:val="0"/>
+              </w:rPr>
+              <w:t xml:space="preserve">{%p for item in workers %}</w:t>
+            </w:r>
+            <w:r>
+              <w:rPr>
+                <w:rtl w:val="0"/>
+              </w:rPr>
+            </w:r>
+          </w:p>
+          <w:p>
+            <w:pPr>
+              <w:pStyle w:val="Heading3"/>
+              <w:keepNext w:val="1"/>
+              <w:widowControl w:val="0"/>
+              <w:spacing w:after="0" w:before="300" w:line="240" w:lineRule="auto"/>
+              <w:ind w:right="5.669291338583093"/>
+              <w:jc w:val="left"/>
+              <w:rPr>
+                <w:sz w:val="16"/>
+                <w:szCs w:val="16"/>
+              </w:rPr>
+            </w:pPr>
+            <w:bookmarkStart w:colFirst="0" w:colLast="0" w:name="_h558euwk5w9o" w:id="2"/>
+            <w:bookmarkEnd w:id="2"/>
+            <w:r>
+              <w:rPr>
+                <w:b w:val="0"/>
+                <w:color w:val="ffffff"/>
+                <w:sz w:val="18"/>
+                <w:szCs w:val="18"/>
+                <w:rtl w:val="0"/>
+              </w:rPr>
+              <w:t xml:space="preserve">             </w:t>
+            </w:r>
+            <w:r>
+              <w:rPr>
+                <w:b w:val="0"/>
+                <w:color w:val="ffffff"/>
+                <w:sz w:val="18"/>
+                <w:szCs w:val="18"/>
+                <w:rtl w:val="0"/>
+              </w:rPr>
+              <w:t xml:space="preserve">{{ generate_anchor('signHere', item.email)  }}</w:t>
+            </w:r>
+            <w:r>
+              <w:rPr>
+                <w:rtl w:val="0"/>
+              </w:rPr>
             </w:r>
           </w:p>
           <w:p>
             <w:pPr>
               <w:keepNext w:val="1"/>
-              <w:spacing w:after="0" w:before="0" w:line="348" w:lineRule="auto"/>
-              <w:ind w:right="-7.795275590551114"/>
+              <w:keepLines w:val="1"/>
+              <w:spacing w:after="0" w:before="0" w:line="240" w:lineRule="auto"/>
               <w:jc w:val="center"/>
               <w:rPr>
                 <w:b w:val="1"/>
@@ -933,41 +1021,80 @@
             </w:pPr>
             <w:r>
               <w:rPr>
-                <w:b w:val="1"/>
-                <w:rtl w:val="0"/>
-              </w:rPr>
-              <w:t xml:space="preserve">{{ item.name.text | upper }}</w:t>
+                <w:sz w:val="16"/>
+                <w:szCs w:val="16"/>
+                <w:rtl w:val="0"/>
+              </w:rPr>
+              <w:t xml:space="preserve"> ____________________________________________________________</w:t>
+            </w:r>
+            <w:r>
+              <w:rPr>
+                <w:rtl w:val="0"/>
+              </w:rPr>
             </w:r>
           </w:p>
           <w:p>
             <w:pPr>
               <w:keepNext w:val="1"/>
-              <w:spacing w:after="0" w:before="0" w:line="348" w:lineRule="auto"/>
+              <w:spacing w:after="0" w:before="0" w:line="240" w:lineRule="auto"/>
               <w:jc w:val="center"/>
-              <w:rPr/>
+              <w:rPr>
+                <w:sz w:val="16"/>
+                <w:szCs w:val="16"/>
+              </w:rPr>
             </w:pPr>
             <w:r>
               <w:rPr>
-                <w:rtl w:val="0"/>
-              </w:rPr>
-              <w:t xml:space="preserve">{%p endfor %}</w:t>
+                <w:b w:val="1"/>
+                <w:rtl w:val="0"/>
+              </w:rPr>
+              <w:t xml:space="preserve">{{ item.name.text | upper }}</w:t>
+            </w:r>
+            <w:r>
+              <w:rPr>
+                <w:rtl w:val="0"/>
+              </w:rPr>
             </w:r>
           </w:p>
           <w:p>
             <w:pPr>
-              <w:keepNext w:val="0"/>
-              <w:keepLines w:val="0"/>
-              <w:widowControl w:val="0"/>
-              <w:pBdr>
-                <w:top w:space="0" w:sz="0" w:val="nil"/>
-                <w:left w:space="0" w:sz="0" w:val="nil"/>
-                <w:bottom w:space="0" w:sz="0" w:val="nil"/>
-                <w:right w:space="0" w:sz="0" w:val="nil"/>
-                <w:between w:space="0" w:sz="0" w:val="nil"/>
-              </w:pBdr>
-              <w:shd w:fill="auto" w:val="clear"/>
+              <w:keepNext w:val="1"/>
               <w:spacing w:after="0" w:before="0" w:line="240" w:lineRule="auto"/>
-              <w:ind w:left="0" w:right="0" w:firstLine="0"/>
+              <w:jc w:val="center"/>
+              <w:rPr>
+                <w:sz w:val="16"/>
+                <w:szCs w:val="16"/>
+              </w:rPr>
+            </w:pPr>
+            <w:r>
+              <w:rPr>
+                <w:sz w:val="16"/>
+                <w:szCs w:val="16"/>
+                <w:rtl w:val="0"/>
+              </w:rPr>
+              <w:t xml:space="preserve">{%p endfor %}</w:t>
+            </w:r>
+            <w:r>
+              <w:rPr>
+                <w:rtl w:val="0"/>
+              </w:rPr>
+            </w:r>
+          </w:p>
+        </w:tc>
+      </w:tr>
+      <w:tr>
+        <w:trPr>
+          <w:trHeight w:val="280" w:hRule="atLeast"/>
+        </w:trPr>
+        <w:tc>
+          <w:tcPr/>
+          <w:p>
+            <w:pPr>
+              <w:keepNext w:val="1"/>
+              <w:tabs>
+                <w:tab w:val="left" w:pos="356"/>
+              </w:tabs>
+              <w:spacing w:after="0" w:before="400" w:line="240" w:lineRule="auto"/>
               <w:jc w:val="left"/>
               <w:rPr>
                 <w:b w:val="1"/>
@@ -975,8 +1102,156 @@
             </w:pPr>
             <w:r>
               <w:rPr>
-                <w:rtl w:val="0"/>
-              </w:rPr>
+                <w:b w:val="1"/>
+                <w:rtl w:val="0"/>
+              </w:rPr>
+              <w:t xml:space="preserve">       Testemunhas:</w:t>
+            </w:r>
+          </w:p>
+          <w:p>
+            <w:pPr>
+              <w:keepNext w:val="1"/>
+              <w:spacing w:after="0" w:before="0" w:line="240" w:lineRule="auto"/>
+              <w:jc w:val="left"/>
+              <w:rPr>
+                <w:sz w:val="16"/>
+                <w:szCs w:val="16"/>
+              </w:rPr>
+            </w:pPr>
+            <w:r>
+              <w:rPr>
+                <w:rtl w:val="0"/>
+              </w:rPr>
+            </w:r>
+          </w:p>
+        </w:tc>
+        <w:tc>
+          <w:tcPr/>
+          <w:p>
+            <w:pPr>
+              <w:keepNext w:val="1"/>
+              <w:spacing w:after="0" w:before="0" w:line="240" w:lineRule="auto"/>
+              <w:jc w:val="center"/>
+              <w:rPr>
+                <w:sz w:val="16"/>
+                <w:szCs w:val="16"/>
+              </w:rPr>
+            </w:pPr>
+            <w:r>
+              <w:rPr>
+                <w:rtl w:val="0"/>
+              </w:rPr>
+            </w:r>
+          </w:p>
+        </w:tc>
+      </w:tr>
+      <w:tr>
+        <w:trPr>
+          <w:trHeight w:val="229" w:hRule="atLeast"/>
+        </w:trPr>
+        <w:tc>
+          <w:tcPr/>
+          <w:p>
+            <w:pPr>
+              <w:keepNext w:val="1"/>
+              <w:spacing w:after="0" w:before="0" w:line="240" w:lineRule="auto"/>
+              <w:jc w:val="center"/>
+              <w:rPr>
+                <w:sz w:val="16"/>
+                <w:szCs w:val="16"/>
+              </w:rPr>
+            </w:pPr>
+            <w:r>
+              <w:rPr>
+                <w:sz w:val="16"/>
+                <w:szCs w:val="16"/>
+                <w:rtl w:val="0"/>
+              </w:rPr>
+              <w:t xml:space="preserve">____________________________________________________________</w:t>
+            </w:r>
+          </w:p>
+          <w:p>
+            <w:pPr>
+              <w:keepNext w:val="1"/>
+              <w:tabs>
+                <w:tab w:val="left" w:pos="708"/>
+              </w:tabs>
+              <w:spacing w:after="0" w:before="0" w:line="240" w:lineRule="auto"/>
+              <w:jc w:val="left"/>
+              <w:rPr/>
+            </w:pPr>
+            <w:r>
+              <w:rPr>
+                <w:rtl w:val="0"/>
+              </w:rPr>
+              <w:t xml:space="preserve">       Nome:</w:t>
+            </w:r>
+          </w:p>
+          <w:p>
+            <w:pPr>
+              <w:keepNext w:val="1"/>
+              <w:spacing w:after="0" w:before="0" w:line="240" w:lineRule="auto"/>
+              <w:jc w:val="left"/>
+              <w:rPr/>
+            </w:pPr>
+            <w:r>
+              <w:rPr>
+                <w:rtl w:val="0"/>
+              </w:rPr>
+              <w:t xml:space="preserve">       CPF:</w:t>
+            </w:r>
+          </w:p>
+        </w:tc>
+        <w:tc>
+          <w:tcPr/>
+          <w:p>
+            <w:pPr>
+              <w:keepNext w:val="1"/>
+              <w:spacing w:after="0" w:before="0" w:line="240" w:lineRule="auto"/>
+              <w:jc w:val="center"/>
+              <w:rPr>
+                <w:sz w:val="16"/>
+                <w:szCs w:val="16"/>
+              </w:rPr>
+            </w:pPr>
+            <w:r>
+              <w:rPr>
+                <w:sz w:val="16"/>
+                <w:szCs w:val="16"/>
+                <w:rtl w:val="0"/>
+              </w:rPr>
+              <w:t xml:space="preserve">  ____________________________________________________________</w:t>
+            </w:r>
+          </w:p>
+          <w:p>
+            <w:pPr>
+              <w:keepNext w:val="1"/>
+              <w:spacing w:after="0" w:before="0" w:line="240" w:lineRule="auto"/>
+              <w:jc w:val="left"/>
+              <w:rPr/>
+            </w:pPr>
+            <w:r>
+              <w:rPr>
+                <w:rtl w:val="0"/>
+              </w:rPr>
+              <w:t xml:space="preserve">        Nome:</w:t>
+            </w:r>
+          </w:p>
+          <w:p>
+            <w:pPr>
+              <w:keepNext w:val="1"/>
+              <w:tabs>
+                <w:tab w:val="left" w:pos="708"/>
+              </w:tabs>
+              <w:spacing w:after="0" w:before="0" w:line="240" w:lineRule="auto"/>
+              <w:jc w:val="left"/>
+              <w:rPr/>
+            </w:pPr>
+            <w:r>
+              <w:rPr>
+                <w:rtl w:val="0"/>
+              </w:rPr>
+              <w:t xml:space="preserve">        CPF:</w:t>
             </w:r>
           </w:p>
         </w:tc>
@@ -984,150 +1259,7 @@
     </w:tbl>
     <w:p>
       <w:pPr>
-        <w:keepNext w:val="1"/>
-        <w:spacing w:after="0" w:before="200" w:line="348" w:lineRule="auto"/>
-        <w:ind w:right="-567"/>
-        <w:jc w:val="left"/>
-        <w:rPr>
-          <w:b w:val="1"/>
-        </w:rPr>
-      </w:pPr>
-      <w:r>
-        <w:rPr>
-          <w:b w:val="1"/>
-          <w:rtl w:val="0"/>
-        </w:rPr>
-        <w:t xml:space="preserve">Testemunhas:</w:t>
-      </w:r>
-    </w:p>
-    <w:tbl>
-      <w:tblPr>
-        <w:tblStyle w:val="Table2"/>
-        <w:tblW w:w="8640.0" w:type="dxa"/>
-        <w:jc w:val="left"/>
-        <w:tblInd w:w="108.0" w:type="pct"/>
-        <w:tblLayout w:type="fixed"/>
-        <w:tblLook w:val="0000"/>
-      </w:tblPr>
-      <w:tblGrid>
-        <w:gridCol w:w="4641"/>
-        <w:gridCol w:w="3999.0000000000005"/>
-        <w:tblGridChange w:id="0">
-          <w:tblGrid>
-            <w:gridCol w:w="4641"/>
-            <w:gridCol w:w="3999.0000000000005"/>
-          </w:tblGrid>
-        </w:tblGridChange>
-      </w:tblGrid>
-      <w:tr>
-        <w:trPr>
-          <w:trHeight w:val="1380" w:hRule="atLeast"/>
-        </w:trPr>
-        <w:tc>
-          <w:tcPr>
-            <w:shd w:fill="auto" w:val="clear"/>
-          </w:tcPr>
-          <w:p>
-            <w:pPr>
-              <w:keepNext w:val="1"/>
-              <w:widowControl w:val="0"/>
-              <w:spacing w:after="0" w:before="0" w:line="348" w:lineRule="auto"/>
-              <w:jc w:val="left"/>
-              <w:rPr/>
-            </w:pPr>
-            <w:r>
-              <w:rPr>
-                <w:rtl w:val="0"/>
-              </w:rPr>
-              <w:t xml:space="preserve">1. _______________________________</w:t>
-            </w:r>
-          </w:p>
-          <w:p>
-            <w:pPr>
-              <w:keepNext w:val="1"/>
-              <w:widowControl w:val="0"/>
-              <w:spacing w:after="0" w:before="0" w:line="240" w:lineRule="auto"/>
-              <w:jc w:val="left"/>
-              <w:rPr/>
-            </w:pPr>
-            <w:r>
-              <w:rPr>
-                <w:rtl w:val="0"/>
-              </w:rPr>
-              <w:t xml:space="preserve">Nome:</w:t>
-            </w:r>
-          </w:p>
-          <w:p>
-            <w:pPr>
-              <w:keepNext w:val="1"/>
-              <w:widowControl w:val="0"/>
-              <w:spacing w:after="0" w:before="0" w:line="240" w:lineRule="auto"/>
-              <w:jc w:val="left"/>
-              <w:rPr/>
-            </w:pPr>
-            <w:r>
-              <w:rPr>
-                <w:rtl w:val="0"/>
-              </w:rPr>
-              <w:t xml:space="preserve">CPF:</w:t>
-            </w:r>
-          </w:p>
-        </w:tc>
-        <w:tc>
-          <w:tcPr>
-            <w:shd w:fill="auto" w:val="clear"/>
-          </w:tcPr>
-          <w:p>
-            <w:pPr>
-              <w:keepNext w:val="1"/>
-              <w:widowControl w:val="0"/>
-              <w:spacing w:after="0" w:before="0" w:line="348" w:lineRule="auto"/>
-              <w:jc w:val="left"/>
-              <w:rPr/>
-            </w:pPr>
-            <w:r>
-              <w:rPr>
-                <w:rtl w:val="0"/>
-              </w:rPr>
-              <w:t xml:space="preserve">2. _______________________________</w:t>
-            </w:r>
-          </w:p>
-          <w:p>
-            <w:pPr>
-              <w:keepNext w:val="1"/>
-              <w:widowControl w:val="0"/>
-              <w:spacing w:after="0" w:before="0" w:line="240" w:lineRule="auto"/>
-              <w:jc w:val="left"/>
-              <w:rPr/>
-            </w:pPr>
-            <w:r>
-              <w:rPr>
-                <w:rtl w:val="0"/>
-              </w:rPr>
-              <w:t xml:space="preserve">Nome:</w:t>
-            </w:r>
-          </w:p>
-          <w:p>
-            <w:pPr>
-              <w:keepNext w:val="1"/>
-              <w:widowControl w:val="0"/>
-              <w:spacing w:after="0" w:before="0" w:line="240" w:lineRule="auto"/>
-              <w:jc w:val="left"/>
-              <w:rPr/>
-            </w:pPr>
-            <w:r>
-              <w:rPr>
-                <w:rtl w:val="0"/>
-              </w:rPr>
-              <w:t xml:space="preserve">CPF: </w:t>
-            </w:r>
-          </w:p>
-        </w:tc>
-      </w:tr>
-    </w:tbl>
-    <w:p>
-      <w:pPr>
-        <w:spacing w:after="0" w:before="0" w:line="348" w:lineRule="auto"/>
+        <w:spacing w:after="0" w:before="0" w:line="240" w:lineRule="auto"/>
         <w:jc w:val="left"/>
         <w:rPr/>
       </w:pPr>
@@ -1138,10 +1270,10 @@
       </w:r>
     </w:p>
     <w:sectPr>
-      <w:headerReference r:id="rId6" w:type="default"/>
-      <w:footerReference r:id="rId7" w:type="default"/>
+      <w:headerReference r:id="rId7" w:type="default"/>
+      <w:footerReference r:id="rId8" w:type="default"/>
       <w:pgSz w:h="16838" w:w="11906"/>
-      <w:pgMar w:bottom="850.3937007874016" w:top="2267.716535433071" w:left="1700.7874015748032" w:right="850.3937007874016" w:header="850.3937007874016" w:footer="850.3937007874016"/>
+      <w:pgMar w:bottom="907.0866141732284" w:top="1388.9763779527561" w:left="1700.7874015748032" w:right="850.3937007874016" w:header="850.3937007874016" w:footer="850.3937007874016"/>
       <w:pgNumType w:start="1"/>
     </w:sectPr>
   </w:body>
@@ -1153,7 +1285,7 @@
   <w:p>
     <w:pPr>
       <w:spacing w:after="0" w:before="0" w:line="240" w:lineRule="auto"/>
-      <w:jc w:val="center"/>
+      <w:jc w:val="left"/>
       <w:rPr>
         <w:sz w:val="18"/>
         <w:szCs w:val="18"/>
@@ -1184,7 +1316,7 @@
         <w:tab w:val="right" w:pos="8504"/>
       </w:tabs>
       <w:spacing w:after="0" w:lineRule="auto"/>
-      <w:jc w:val="right"/>
+      <w:jc w:val="left"/>
       <w:rPr>
         <w:color w:val="000000"/>
       </w:rPr>
@@ -1470,59 +1602,10 @@
       <w:tblStyleRowBandSize w:val="1"/>
       <w:tblStyleColBandSize w:val="1"/>
       <w:tblCellMar>
-        <w:top w:w="100.0" w:type="dxa"/>
-        <w:left w:w="100.0" w:type="dxa"/>
-        <w:bottom w:w="100.0" w:type="dxa"/>
-        <w:right w:w="100.0" w:type="dxa"/>
-      </w:tblCellMar>
-    </w:tblPr>
-    <w:tblStylePr w:type="band1Horz">
-      <w:tcPr/>
-    </w:tblStylePr>
-    <w:tblStylePr w:type="band1Vert">
-      <w:tcPr/>
-    </w:tblStylePr>
-    <w:tblStylePr w:type="band2Horz">
-      <w:tcPr/>
-    </w:tblStylePr>
-    <w:tblStylePr w:type="band2Vert">
-      <w:tcPr/>
-    </w:tblStylePr>
-    <w:tblStylePr w:type="firstCol">
-      <w:tcPr/>
-    </w:tblStylePr>
-    <w:tblStylePr w:type="firstRow">
-      <w:tcPr/>
-    </w:tblStylePr>
-    <w:tblStylePr w:type="lastCol">
-      <w:tcPr/>
-    </w:tblStylePr>
-    <w:tblStylePr w:type="lastRow">
-      <w:tcPr/>
-    </w:tblStylePr>
-    <w:tblStylePr w:type="neCell">
-      <w:tcPr/>
-    </w:tblStylePr>
-    <w:tblStylePr w:type="nwCell">
-      <w:tcPr/>
-    </w:tblStylePr>
-    <w:tblStylePr w:type="seCell">
-      <w:tcPr/>
-    </w:tblStylePr>
-    <w:tblStylePr w:type="swCell">
-      <w:tcPr/>
-    </w:tblStylePr>
-  </w:style>
-  <w:style w:type="table" w:styleId="Table2">
-    <w:basedOn w:val="TableNormal"/>
-    <w:tblPr>
-      <w:tblStyleRowBandSize w:val="1"/>
-      <w:tblStyleColBandSize w:val="1"/>
-      <w:tblCellMar>
         <w:top w:w="0.0" w:type="dxa"/>
-        <w:left w:w="108.0" w:type="dxa"/>
+        <w:left w:w="70.0" w:type="dxa"/>
         <w:bottom w:w="0.0" w:type="dxa"/>
-        <w:right w:w="108.0" w:type="dxa"/>
+        <w:right w:w="70.0" w:type="dxa"/>
       </w:tblCellMar>
     </w:tblPr>
     <w:tblStylePr w:type="band1Horz">

</xml_diff>

<commit_message>
atualizados templates de acordo com o do drive
</commit_message>
<xml_diff>
--- a/docassemble/docassemble/brcomeducalegal/data/templates/aditivo-contrato-trabalho-banco-horas.docx
+++ b/docassemble/docassemble/brcomeducalegal/data/templates/aditivo-contrato-trabalho-banco-horas.docx
@@ -116,161 +116,138 @@
       <w:r>
         <w:rPr>
           <w:b w:val="1"/>
-          <w:highlight w:val="yellow"/>
           <w:rtl w:val="0"/>
         </w:rPr>
         <w:t xml:space="preserve">{{ school[“legal_name”] | upper }}</w:t>
       </w:r>
       <w:r>
         <w:rPr>
-          <w:highlight w:val="white"/>
           <w:rtl w:val="0"/>
         </w:rPr>
         <w:t xml:space="preserve">, pessoa jurídica de direito privado, inscrita no CNPJ sob o n.º </w:t>
       </w:r>
       <w:r>
         <w:rPr>
-          <w:highlight w:val="yellow"/>
           <w:rtl w:val="0"/>
         </w:rPr>
         <w:t xml:space="preserve">{{ school[“cnpj”] }}</w:t>
       </w:r>
       <w:r>
         <w:rPr>
-          <w:highlight w:val="white"/>
           <w:rtl w:val="0"/>
         </w:rPr>
         <w:t xml:space="preserve">, </w:t>
       </w:r>
       <w:r>
         <w:rPr>
-          <w:highlight w:val="cyan"/>
           <w:rtl w:val="0"/>
         </w:rPr>
         <w:t xml:space="preserve">{% if school_email %}</w:t>
       </w:r>
       <w:r>
         <w:rPr>
-          <w:highlight w:val="yellow"/>
           <w:rtl w:val="0"/>
         </w:rPr>
         <w:t xml:space="preserve">{{ school_email }}</w:t>
       </w:r>
       <w:r>
         <w:rPr>
-          <w:highlight w:val="white"/>
           <w:rtl w:val="0"/>
         </w:rPr>
         <w:t xml:space="preserve">, </w:t>
       </w:r>
       <w:r>
         <w:rPr>
-          <w:highlight w:val="cyan"/>
           <w:rtl w:val="0"/>
         </w:rPr>
         <w:t xml:space="preserve">{% endif %}</w:t>
       </w:r>
       <w:r>
         <w:rPr>
-          <w:highlight w:val="white"/>
           <w:rtl w:val="0"/>
         </w:rPr>
         <w:t xml:space="preserve">com sede no endereço </w:t>
       </w:r>
       <w:r>
         <w:rPr>
-          <w:highlight w:val="yellow"/>
           <w:rtl w:val="0"/>
         </w:rPr>
         <w:t xml:space="preserve">{{ title_case( school[“street”] | lower) }}</w:t>
       </w:r>
       <w:r>
         <w:rPr>
-          <w:highlight w:val="white"/>
           <w:rtl w:val="0"/>
         </w:rPr>
         <w:t xml:space="preserve">, n.º</w:t>
       </w:r>
       <w:r>
         <w:rPr>
-          <w:highlight w:val="yellow"/>
           <w:rtl w:val="0"/>
         </w:rPr>
         <w:t xml:space="preserve"> {{ school[“street_number”] }}</w:t>
       </w:r>
       <w:r>
         <w:rPr>
-          <w:highlight w:val="white"/>
           <w:rtl w:val="0"/>
         </w:rPr>
         <w:t xml:space="preserve">, </w:t>
       </w:r>
       <w:r>
         <w:rPr>
-          <w:highlight w:val="cyan"/>
           <w:rtl w:val="0"/>
         </w:rPr>
         <w:t xml:space="preserve">{% if school[“unit”] %}</w:t>
       </w:r>
       <w:r>
         <w:rPr>
-          <w:highlight w:val="yellow"/>
           <w:rtl w:val="0"/>
         </w:rPr>
         <w:t xml:space="preserve">{{ title_case(school[“unit”] | lower) }}</w:t>
       </w:r>
       <w:r>
         <w:rPr>
-          <w:highlight w:val="white"/>
           <w:rtl w:val="0"/>
         </w:rPr>
         <w:t xml:space="preserve">,</w:t>
       </w:r>
       <w:r>
         <w:rPr>
-          <w:highlight w:val="cyan"/>
           <w:rtl w:val="0"/>
         </w:rPr>
         <w:t xml:space="preserve"> {% endif %}</w:t>
       </w:r>
       <w:r>
         <w:rPr>
-          <w:highlight w:val="white"/>
           <w:rtl w:val="0"/>
         </w:rPr>
         <w:t xml:space="preserve">Bairro </w:t>
       </w:r>
       <w:r>
         <w:rPr>
-          <w:highlight w:val="yellow"/>
           <w:rtl w:val="0"/>
         </w:rPr>
         <w:t xml:space="preserve">{{ title_case(school[“neighborhood”] | lower) }}</w:t>
       </w:r>
       <w:r>
         <w:rPr>
-          <w:highlight w:val="white"/>
           <w:rtl w:val="0"/>
         </w:rPr>
         <w:t xml:space="preserve">, </w:t>
       </w:r>
       <w:r>
         <w:rPr>
-          <w:highlight w:val="yellow"/>
           <w:rtl w:val="0"/>
         </w:rPr>
         <w:t xml:space="preserve">{{ title_case(school[“city”] | lower) }}/{{ school[“state”] }}</w:t>
       </w:r>
       <w:r>
         <w:rPr>
-          <w:highlight w:val="white"/>
           <w:rtl w:val="0"/>
         </w:rPr>
         <w:t xml:space="preserve">, CEP </w:t>
       </w:r>
       <w:r>
         <w:rPr>
-          <w:highlight w:val="yellow"/>
           <w:rtl w:val="0"/>
         </w:rPr>
         <w:t xml:space="preserve">{{ school[“zip”] }}</w:t>
@@ -311,13 +288,10 @@
     <w:p>
       <w:pPr>
         <w:spacing w:after="240" w:before="240" w:line="360" w:lineRule="auto"/>
-        <w:rPr>
-          <w:highlight w:val="cyan"/>
-        </w:rPr>
-      </w:pPr>
-      <w:r>
-        <w:rPr>
-          <w:highlight w:val="cyan"/>
+        <w:rPr/>
+      </w:pPr>
+      <w:r>
+        <w:rPr>
           <w:rtl w:val="0"/>
         </w:rPr>
         <w:t xml:space="preserve">{%p for item in workers %}</w:t>
@@ -336,7 +310,6 @@
       <w:r>
         <w:rPr>
           <w:b w:val="1"/>
-          <w:highlight w:val="yellow"/>
           <w:rtl w:val="0"/>
         </w:rPr>
         <w:t xml:space="preserve">{{ item.name.text | upper }}</w:t>
@@ -349,7 +322,6 @@
       </w:r>
       <w:r>
         <w:rPr>
-          <w:highlight w:val="yellow"/>
           <w:rtl w:val="0"/>
         </w:rPr>
         <w:t xml:space="preserve">{{ item.nationality | lower }}</w:t>
@@ -362,7 +334,6 @@
       </w:r>
       <w:r>
         <w:rPr>
-          <w:highlight w:val="yellow"/>
           <w:rtl w:val="0"/>
         </w:rPr>
         <w:t xml:space="preserve">{{ item.marital_status | lower}}</w:t>
@@ -375,7 +346,6 @@
       </w:r>
       <w:r>
         <w:rPr>
-          <w:highlight w:val="cyan"/>
           <w:rtl w:val="0"/>
         </w:rPr>
         <w:t xml:space="preserve">{% if item.occupation %}</w:t>
@@ -388,7 +358,6 @@
       </w:r>
       <w:r>
         <w:rPr>
-          <w:highlight w:val="yellow"/>
           <w:rtl w:val="0"/>
         </w:rPr>
         <w:t xml:space="preserve">{{ item.occupation | lower }}</w:t>
@@ -401,7 +370,6 @@
       </w:r>
       <w:r>
         <w:rPr>
-          <w:highlight w:val="cyan"/>
           <w:rtl w:val="0"/>
         </w:rPr>
         <w:t xml:space="preserve">{% endif %}</w:t>
@@ -414,7 +382,6 @@
       </w:r>
       <w:r>
         <w:rPr>
-          <w:highlight w:val="yellow"/>
           <w:rtl w:val="0"/>
         </w:rPr>
         <w:t xml:space="preserve">{{ item.card_number }}</w:t>
@@ -427,7 +394,6 @@
       </w:r>
       <w:r>
         <w:rPr>
-          <w:highlight w:val="yellow"/>
           <w:rtl w:val="0"/>
         </w:rPr>
         <w:t xml:space="preserve">{{ item.cpf }}</w:t>
@@ -440,7 +406,6 @@
       </w:r>
       <w:r>
         <w:rPr>
-          <w:highlight w:val="yellow"/>
           <w:rtl w:val="0"/>
         </w:rPr>
         <w:t xml:space="preserve">{{ item.rg }}</w:t>
@@ -453,7 +418,6 @@
       </w:r>
       <w:r>
         <w:rPr>
-          <w:highlight w:val="cyan"/>
           <w:rtl w:val="0"/>
         </w:rPr>
         <w:t xml:space="preserve">{% if item.email %}</w:t>
@@ -466,7 +430,6 @@
       </w:r>
       <w:r>
         <w:rPr>
-          <w:highlight w:val="yellow"/>
           <w:rtl w:val="0"/>
         </w:rPr>
         <w:t xml:space="preserve">{{ item.email }}</w:t>
@@ -479,7 +442,6 @@
       </w:r>
       <w:r>
         <w:rPr>
-          <w:highlight w:val="cyan"/>
           <w:rtl w:val="0"/>
         </w:rPr>
         <w:t xml:space="preserve">{% endif %}</w:t>
@@ -492,7 +454,6 @@
       </w:r>
       <w:r>
         <w:rPr>
-          <w:highlight w:val="yellow"/>
           <w:rtl w:val="0"/>
         </w:rPr>
         <w:t xml:space="preserve">{{ title_case( item.address.street_name | lower) }}</w:t>
@@ -505,7 +466,6 @@
       </w:r>
       <w:r>
         <w:rPr>
-          <w:highlight w:val="yellow"/>
           <w:rtl w:val="0"/>
         </w:rPr>
         <w:t xml:space="preserve">{{ item.address.street_number }}</w:t>
@@ -518,14 +478,12 @@
       </w:r>
       <w:r>
         <w:rPr>
-          <w:highlight w:val="cyan"/>
           <w:rtl w:val="0"/>
         </w:rPr>
         <w:t xml:space="preserve">{% if item.address.complement %}</w:t>
       </w:r>
       <w:r>
         <w:rPr>
-          <w:highlight w:val="yellow"/>
           <w:rtl w:val="0"/>
         </w:rPr>
         <w:t xml:space="preserve">{{ title_case(item.address.complement | lower) }}</w:t>
@@ -538,7 +496,6 @@
       </w:r>
       <w:r>
         <w:rPr>
-          <w:highlight w:val="cyan"/>
           <w:rtl w:val="0"/>
         </w:rPr>
         <w:t xml:space="preserve">{% endif %}</w:t>
@@ -551,7 +508,6 @@
       </w:r>
       <w:r>
         <w:rPr>
-          <w:highlight w:val="yellow"/>
           <w:rtl w:val="0"/>
         </w:rPr>
         <w:t xml:space="preserve">{{ title_case(item.address.neighborhood | lower) }}</w:t>
@@ -564,7 +520,6 @@
       </w:r>
       <w:r>
         <w:rPr>
-          <w:highlight w:val="yellow"/>
           <w:rtl w:val="0"/>
         </w:rPr>
         <w:t xml:space="preserve">{{ title_case(item.address.city | lower) }}</w:t>
@@ -577,7 +532,6 @@
       </w:r>
       <w:r>
         <w:rPr>
-          <w:highlight w:val="yellow"/>
           <w:rtl w:val="0"/>
         </w:rPr>
         <w:t xml:space="preserve">{{ item.address.state }}</w:t>
@@ -590,7 +544,6 @@
       </w:r>
       <w:r>
         <w:rPr>
-          <w:highlight w:val="yellow"/>
           <w:rtl w:val="0"/>
         </w:rPr>
         <w:t xml:space="preserve">{{ item.address.zip }}</w:t>
@@ -622,7 +575,6 @@
       </w:pPr>
       <w:r>
         <w:rPr>
-          <w:highlight w:val="cyan"/>
           <w:rtl w:val="0"/>
         </w:rPr>
         <w:t xml:space="preserve">{%p endfor %}</w:t>
@@ -652,6 +604,7 @@
           <w:numId w:val="1"/>
         </w:numPr>
         <w:spacing w:after="240" w:before="240" w:line="360" w:lineRule="auto"/>
+        <w:rPr/>
       </w:pPr>
       <w:r>
         <w:rPr>
@@ -689,6 +642,7 @@
           <w:numId w:val="1"/>
         </w:numPr>
         <w:spacing w:after="240" w:before="240" w:line="360" w:lineRule="auto"/>
+        <w:rPr/>
       </w:pPr>
       <w:r>
         <w:rPr>
@@ -726,6 +680,7 @@
           <w:numId w:val="1"/>
         </w:numPr>
         <w:spacing w:after="240" w:before="240" w:line="360" w:lineRule="auto"/>
+        <w:rPr/>
       </w:pPr>
       <w:r>
         <w:rPr>
@@ -759,6 +714,7 @@
           <w:numId w:val="1"/>
         </w:numPr>
         <w:spacing w:after="240" w:before="240" w:line="360" w:lineRule="auto"/>
+        <w:rPr/>
       </w:pPr>
       <w:r>
         <w:rPr>
@@ -810,7 +766,6 @@
       </w:pPr>
       <w:r>
         <w:rPr>
-          <w:highlight w:val="yellow"/>
           <w:rtl w:val="0"/>
         </w:rPr>
         <w:t xml:space="preserve">{{ title_case(signature_local | lower) }}, {{signature_date }}.</w:t>
@@ -905,15 +860,108 @@
           <w:tcPr/>
           <w:p>
             <w:pPr>
+              <w:pStyle w:val="Heading3"/>
+              <w:keepNext w:val="1"/>
+              <w:widowControl w:val="0"/>
+              <w:spacing w:after="0" w:before="300" w:line="240" w:lineRule="auto"/>
+              <w:ind w:right="5.669291338583093"/>
+              <w:jc w:val="left"/>
+              <w:rPr>
+                <w:sz w:val="16"/>
+                <w:szCs w:val="16"/>
+              </w:rPr>
+            </w:pPr>
+            <w:bookmarkStart w:colFirst="0" w:colLast="0" w:name="_mjanf0jhibv9" w:id="1"/>
+            <w:bookmarkEnd w:id="1"/>
+            <w:r>
+              <w:rPr>
+                <w:b w:val="0"/>
+                <w:color w:val="ffffff"/>
+                <w:sz w:val="18"/>
+                <w:szCs w:val="18"/>
+                <w:rtl w:val="0"/>
+              </w:rPr>
+              <w:t xml:space="preserve">   </w:t>
+            </w:r>
+            <w:r>
+              <w:rPr>
+                <w:b w:val="0"/>
+                <w:color w:val="ffffff"/>
+                <w:sz w:val="18"/>
+                <w:szCs w:val="18"/>
+                <w:rtl w:val="0"/>
+              </w:rPr>
+              <w:t xml:space="preserve"> {{  generate_anchor('signHere', school_email)  }}</w:t>
+            </w:r>
+            <w:r>
+              <w:rPr>
+                <w:rtl w:val="0"/>
+              </w:rPr>
+            </w:r>
+          </w:p>
+          <w:p>
+            <w:pPr>
               <w:keepNext w:val="1"/>
               <w:spacing w:after="0" w:before="0" w:line="240" w:lineRule="auto"/>
-              <w:jc w:val="left"/>
+              <w:jc w:val="center"/>
+              <w:rPr>
+                <w:sz w:val="16"/>
+                <w:szCs w:val="16"/>
+              </w:rPr>
+            </w:pPr>
+            <w:r>
+              <w:rPr>
+                <w:sz w:val="16"/>
+                <w:szCs w:val="16"/>
+                <w:rtl w:val="0"/>
+              </w:rPr>
+              <w:t xml:space="preserve"> ____________________________________________________________</w:t>
+            </w:r>
+          </w:p>
+          <w:p>
+            <w:pPr>
+              <w:keepNext w:val="1"/>
+              <w:spacing w:after="0" w:before="0" w:line="240" w:lineRule="auto"/>
+              <w:jc w:val="center"/>
+              <w:rPr>
+                <w:b w:val="1"/>
+              </w:rPr>
+            </w:pPr>
+            <w:r>
+              <w:rPr>
+                <w:b w:val="1"/>
+                <w:rtl w:val="0"/>
+              </w:rPr>
+              <w:t xml:space="preserve">{{ school[“legal_name”] | upper }}</w:t>
+            </w:r>
+            <w:r>
+              <w:rPr>
+                <w:rtl w:val="0"/>
+              </w:rPr>
+            </w:r>
+          </w:p>
+        </w:tc>
+        <w:tc>
+          <w:tcPr/>
+          <w:p>
+            <w:pPr>
+              <w:keepNext w:val="1"/>
+              <w:spacing w:after="0" w:before="0" w:line="240" w:lineRule="auto"/>
+              <w:jc w:val="center"/>
               <w:rPr>
                 <w:b w:val="1"/>
                 <w:sz w:val="16"/>
                 <w:szCs w:val="16"/>
               </w:rPr>
             </w:pPr>
+            <w:r>
+              <w:rPr>
+                <w:sz w:val="16"/>
+                <w:szCs w:val="16"/>
+                <w:rtl w:val="0"/>
+              </w:rPr>
+              <w:t xml:space="preserve">{%p for item in workers %}</w:t>
+            </w:r>
             <w:r>
               <w:rPr>
                 <w:rtl w:val="0"/>
@@ -933,8 +981,8 @@
                 <w:szCs w:val="16"/>
               </w:rPr>
             </w:pPr>
-            <w:bookmarkStart w:colFirst="0" w:colLast="0" w:name="_mjanf0jhibv9" w:id="1"/>
-            <w:bookmarkEnd w:id="1"/>
+            <w:bookmarkStart w:colFirst="0" w:colLast="0" w:name="_h558euwk5w9o" w:id="2"/>
+            <w:bookmarkEnd w:id="2"/>
             <w:r>
               <w:rPr>
                 <w:b w:val="0"/>
@@ -943,7 +991,7 @@
                 <w:szCs w:val="18"/>
                 <w:rtl w:val="0"/>
               </w:rPr>
-              <w:t xml:space="preserve">   </w:t>
+              <w:t xml:space="preserve">             </w:t>
             </w:r>
             <w:r>
               <w:rPr>
@@ -951,121 +999,6 @@
                 <w:color w:val="ffffff"/>
                 <w:sz w:val="18"/>
                 <w:szCs w:val="18"/>
-                <w:shd w:fill="ff9900" w:val="clear"/>
-                <w:rtl w:val="0"/>
-              </w:rPr>
-              <w:t xml:space="preserve"> {{  generate_anchor('signHere', school_email)  }}</w:t>
-            </w:r>
-            <w:r>
-              <w:rPr>
-                <w:rtl w:val="0"/>
-              </w:rPr>
-            </w:r>
-          </w:p>
-          <w:p>
-            <w:pPr>
-              <w:keepNext w:val="1"/>
-              <w:spacing w:after="0" w:before="0" w:line="240" w:lineRule="auto"/>
-              <w:jc w:val="center"/>
-              <w:rPr>
-                <w:sz w:val="16"/>
-                <w:szCs w:val="16"/>
-              </w:rPr>
-            </w:pPr>
-            <w:r>
-              <w:rPr>
-                <w:sz w:val="16"/>
-                <w:szCs w:val="16"/>
-                <w:rtl w:val="0"/>
-              </w:rPr>
-              <w:t xml:space="preserve"> ____________________________________________________________</w:t>
-            </w:r>
-          </w:p>
-          <w:p>
-            <w:pPr>
-              <w:keepNext w:val="1"/>
-              <w:spacing w:after="0" w:before="0" w:line="240" w:lineRule="auto"/>
-              <w:jc w:val="center"/>
-              <w:rPr>
-                <w:b w:val="1"/>
-                <w:highlight w:val="yellow"/>
-              </w:rPr>
-            </w:pPr>
-            <w:r>
-              <w:rPr>
-                <w:b w:val="1"/>
-                <w:highlight w:val="yellow"/>
-                <w:rtl w:val="0"/>
-              </w:rPr>
-              <w:t xml:space="preserve">{{ school[“legal_name”] | upper }}</w:t>
-            </w:r>
-            <w:r>
-              <w:rPr>
-                <w:rtl w:val="0"/>
-              </w:rPr>
-            </w:r>
-          </w:p>
-        </w:tc>
-        <w:tc>
-          <w:tcPr/>
-          <w:p>
-            <w:pPr>
-              <w:keepNext w:val="1"/>
-              <w:spacing w:after="0" w:before="0" w:line="240" w:lineRule="auto"/>
-              <w:jc w:val="center"/>
-              <w:rPr>
-                <w:b w:val="1"/>
-                <w:sz w:val="16"/>
-                <w:szCs w:val="16"/>
-              </w:rPr>
-            </w:pPr>
-            <w:r>
-              <w:rPr>
-                <w:sz w:val="16"/>
-                <w:szCs w:val="16"/>
-                <w:highlight w:val="cyan"/>
-                <w:rtl w:val="0"/>
-              </w:rPr>
-              <w:t xml:space="preserve">{%p for item in workers %}</w:t>
-            </w:r>
-            <w:r>
-              <w:rPr>
-                <w:rtl w:val="0"/>
-              </w:rPr>
-            </w:r>
-          </w:p>
-          <w:p>
-            <w:pPr>
-              <w:pStyle w:val="Heading3"/>
-              <w:keepNext w:val="1"/>
-              <w:widowControl w:val="0"/>
-              <w:spacing w:after="0" w:before="300" w:line="240" w:lineRule="auto"/>
-              <w:ind w:right="5.669291338583093"/>
-              <w:jc w:val="left"/>
-              <w:rPr>
-                <w:sz w:val="16"/>
-                <w:szCs w:val="16"/>
-              </w:rPr>
-            </w:pPr>
-            <w:bookmarkStart w:colFirst="0" w:colLast="0" w:name="_h558euwk5w9o" w:id="2"/>
-            <w:bookmarkEnd w:id="2"/>
-            <w:r>
-              <w:rPr>
-                <w:b w:val="0"/>
-                <w:color w:val="ffffff"/>
-                <w:sz w:val="18"/>
-                <w:szCs w:val="18"/>
-                <w:rtl w:val="0"/>
-              </w:rPr>
-              <w:t xml:space="preserve">             </w:t>
-            </w:r>
-            <w:r>
-              <w:rPr>
-                <w:b w:val="0"/>
-                <w:color w:val="ffffff"/>
-                <w:sz w:val="18"/>
-                <w:szCs w:val="18"/>
-                <w:shd w:fill="ff9900" w:val="clear"/>
                 <w:rtl w:val="0"/>
               </w:rPr>
               <w:t xml:space="preserve">{{ generate_anchor('signHere', item.email)  }}</w:t>
@@ -1084,7 +1017,6 @@
               <w:jc w:val="center"/>
               <w:rPr>
                 <w:b w:val="1"/>
-                <w:highlight w:val="yellow"/>
               </w:rPr>
             </w:pPr>
             <w:r>
@@ -1109,13 +1041,11 @@
               <w:rPr>
                 <w:sz w:val="16"/>
                 <w:szCs w:val="16"/>
-                <w:highlight w:val="cyan"/>
               </w:rPr>
             </w:pPr>
             <w:r>
               <w:rPr>
                 <w:b w:val="1"/>
-                <w:highlight w:val="yellow"/>
                 <w:rtl w:val="0"/>
               </w:rPr>
               <w:t xml:space="preserve">{{ item.name.text | upper }}</w:t>
@@ -1134,14 +1064,12 @@
               <w:rPr>
                 <w:sz w:val="16"/>
                 <w:szCs w:val="16"/>
-                <w:highlight w:val="yellow"/>
               </w:rPr>
             </w:pPr>
             <w:r>
               <w:rPr>
                 <w:sz w:val="16"/>
                 <w:szCs w:val="16"/>
-                <w:highlight w:val="cyan"/>
                 <w:rtl w:val="0"/>
               </w:rPr>
               <w:t xml:space="preserve">{%p endfor %}</w:t>

</xml_diff>

<commit_message>
el-254: Ajustado campo de testemunha
</commit_message>
<xml_diff>
--- a/docassemble/docassemble/brcomeducalegal/data/templates/aditivo-contrato-trabalho-banco-horas.docx
+++ b/docassemble/docassemble/brcomeducalegal/data/templates/aditivo-contrato-trabalho-banco-horas.docx
@@ -1,6 +1,6 @@
 
 <file path=word/document.xml><?xml version="1.0" encoding="utf-8"?>
-<w:document xmlns:wpc="http://schemas.microsoft.com/office/word/2010/wordprocessingCanvas" xmlns:cx="http://schemas.microsoft.com/office/drawing/2014/chartex" xmlns:cx1="http://schemas.microsoft.com/office/drawing/2015/9/8/chartex" xmlns:cx2="http://schemas.microsoft.com/office/drawing/2015/10/21/chartex" xmlns:cx3="http://schemas.microsoft.com/office/drawing/2016/5/9/chartex" xmlns:cx4="http://schemas.microsoft.com/office/drawing/2016/5/10/chartex" xmlns:cx5="http://schemas.microsoft.com/office/drawing/2016/5/11/chartex" xmlns:cx6="http://schemas.microsoft.com/office/drawing/2016/5/12/chartex" xmlns:cx7="http://schemas.microsoft.com/office/drawing/2016/5/13/chartex" xmlns:cx8="http://schemas.microsoft.com/office/drawing/2016/5/14/chartex" xmlns:mc="http://schemas.openxmlformats.org/markup-compatibility/2006" xmlns:aink="http://schemas.microsoft.com/office/drawing/2016/ink" xmlns:am3d="http://schemas.microsoft.com/office/drawing/2017/model3d" xmlns:o="urn:schemas-microsoft-com:office:office" xmlns:r="http://schemas.openxmlformats.org/officeDocument/2006/relationships" xmlns:m="http://schemas.openxmlformats.org/officeDocument/2006/math" xmlns:v="urn:schemas-microsoft-com:vml" xmlns:wp14="http://schemas.microsoft.com/office/word/2010/wordprocessingDrawing" xmlns:wp="http://schemas.openxmlformats.org/drawingml/2006/wordprocessingDrawing" xmlns:w10="urn:schemas-microsoft-com:office:word" xmlns:w="http://schemas.openxmlformats.org/wordprocessingml/2006/main" xmlns:w14="http://schemas.microsoft.com/office/word/2010/wordml" xmlns:w15="http://schemas.microsoft.com/office/word/2012/wordml" xmlns:w16cex="http://schemas.microsoft.com/office/word/2018/wordml/cex" xmlns:w16cid="http://schemas.microsoft.com/office/word/2016/wordml/cid" xmlns:w16="http://schemas.microsoft.com/office/word/2018/wordml" xmlns:w16se="http://schemas.microsoft.com/office/word/2015/wordml/symex" xmlns:wpg="http://schemas.microsoft.com/office/word/2010/wordprocessingGroup" xmlns:wpi="http://schemas.microsoft.com/office/word/2010/wordprocessingInk" xmlns:wne="http://schemas.microsoft.com/office/word/2006/wordml" xmlns:wps="http://schemas.microsoft.com/office/word/2010/wordprocessingShape" mc:Ignorable="w14 w15 w16se w16cid w16 w16cex wp14">
+<w:document xmlns:wpc="http://schemas.microsoft.com/office/word/2010/wordprocessingCanvas" xmlns:mc="http://schemas.openxmlformats.org/markup-compatibility/2006" xmlns:o="urn:schemas-microsoft-com:office:office" xmlns:r="http://schemas.openxmlformats.org/officeDocument/2006/relationships" xmlns:m="http://schemas.openxmlformats.org/officeDocument/2006/math" xmlns:v="urn:schemas-microsoft-com:vml" xmlns:wp14="http://schemas.microsoft.com/office/word/2010/wordprocessingDrawing" xmlns:wp="http://schemas.openxmlformats.org/drawingml/2006/wordprocessingDrawing" xmlns:w10="urn:schemas-microsoft-com:office:word" xmlns:w="http://schemas.openxmlformats.org/wordprocessingml/2006/main" xmlns:w14="http://schemas.microsoft.com/office/word/2010/wordml" xmlns:w15="http://schemas.microsoft.com/office/word/2012/wordml" xmlns:wpg="http://schemas.microsoft.com/office/word/2010/wordprocessingGroup" xmlns:wpi="http://schemas.microsoft.com/office/word/2010/wordprocessingInk" xmlns:wne="http://schemas.microsoft.com/office/word/2006/wordml" xmlns:wps="http://schemas.microsoft.com/office/word/2010/wordprocessingShape" mc:Ignorable="w14 w15 wp14">
   <w:body>
     <w:p>
       <w:pPr>
@@ -44,15 +44,633 @@
           <w:spacing w:val="2"/>
           <w:kern w:val="144"/>
         </w:rPr>
-        <w:t>{{ school[“legal_name”] | upper }},</w:t>
-      </w:r>
-      <w:r>
-        <w:rPr>
-          <w:rFonts w:asciiTheme="majorHAnsi" w:eastAsia="Calibri" w:hAnsiTheme="majorHAnsi" w:cstheme="majorHAnsi"/>
-          <w:spacing w:val="2"/>
-          <w:kern w:val="144"/>
-        </w:rPr>
-        <w:t xml:space="preserve"> pessoa jurídica de direito privado, inscrita no CNPJ sob o n.º {{ school[“cnpj”] }}, {% if school_email %}{{ school_email }}, {% endif %}com sede no endereço {{ title_case( school[“street”] | lower) }}, n.º {{ school[“street_number”] }}, {% if school[“unit”] %}{{ title_case(school[“unit”] | lower) }}, {% endif %}Bairro {{ title_case(school[“neighborhood”] | lower) }}, {{ title_case(school[“city”] | lower) }}/{{ school[“state”] }}, CEP {{ school[“zip”] }}, neste ato devidamente representada por seu representante legal </w:t>
+        <w:t xml:space="preserve">{{ </w:t>
+      </w:r>
+      <w:proofErr w:type="spellStart"/>
+      <w:r>
+        <w:rPr>
+          <w:rFonts w:asciiTheme="majorHAnsi" w:eastAsia="Calibri" w:hAnsiTheme="majorHAnsi" w:cstheme="majorHAnsi"/>
+          <w:b/>
+          <w:spacing w:val="2"/>
+          <w:kern w:val="144"/>
+        </w:rPr>
+        <w:t>school</w:t>
+      </w:r>
+      <w:proofErr w:type="spellEnd"/>
+      <w:r>
+        <w:rPr>
+          <w:rFonts w:asciiTheme="majorHAnsi" w:eastAsia="Calibri" w:hAnsiTheme="majorHAnsi" w:cstheme="majorHAnsi"/>
+          <w:b/>
+          <w:spacing w:val="2"/>
+          <w:kern w:val="144"/>
+        </w:rPr>
+        <w:t>[“</w:t>
+      </w:r>
+      <w:proofErr w:type="spellStart"/>
+      <w:r>
+        <w:rPr>
+          <w:rFonts w:asciiTheme="majorHAnsi" w:eastAsia="Calibri" w:hAnsiTheme="majorHAnsi" w:cstheme="majorHAnsi"/>
+          <w:b/>
+          <w:spacing w:val="2"/>
+          <w:kern w:val="144"/>
+        </w:rPr>
+        <w:t>legal_name</w:t>
+      </w:r>
+      <w:proofErr w:type="spellEnd"/>
+      <w:r>
+        <w:rPr>
+          <w:rFonts w:asciiTheme="majorHAnsi" w:eastAsia="Calibri" w:hAnsiTheme="majorHAnsi" w:cstheme="majorHAnsi"/>
+          <w:b/>
+          <w:spacing w:val="2"/>
+          <w:kern w:val="144"/>
+        </w:rPr>
+        <w:t xml:space="preserve">”] | </w:t>
+      </w:r>
+      <w:proofErr w:type="spellStart"/>
+      <w:r>
+        <w:rPr>
+          <w:rFonts w:asciiTheme="majorHAnsi" w:eastAsia="Calibri" w:hAnsiTheme="majorHAnsi" w:cstheme="majorHAnsi"/>
+          <w:b/>
+          <w:spacing w:val="2"/>
+          <w:kern w:val="144"/>
+        </w:rPr>
+        <w:t>upper</w:t>
+      </w:r>
+      <w:proofErr w:type="spellEnd"/>
+      <w:r>
+        <w:rPr>
+          <w:rFonts w:asciiTheme="majorHAnsi" w:eastAsia="Calibri" w:hAnsiTheme="majorHAnsi" w:cstheme="majorHAnsi"/>
+          <w:b/>
+          <w:spacing w:val="2"/>
+          <w:kern w:val="144"/>
+        </w:rPr>
+        <w:t xml:space="preserve"> }},</w:t>
+      </w:r>
+      <w:r>
+        <w:rPr>
+          <w:rFonts w:asciiTheme="majorHAnsi" w:eastAsia="Calibri" w:hAnsiTheme="majorHAnsi" w:cstheme="majorHAnsi"/>
+          <w:spacing w:val="2"/>
+          <w:kern w:val="144"/>
+        </w:rPr>
+        <w:t xml:space="preserve"> pessoa jurídica de direito privado, inscrita no CNPJ sob o n.º {{ </w:t>
+      </w:r>
+      <w:proofErr w:type="spellStart"/>
+      <w:r>
+        <w:rPr>
+          <w:rFonts w:asciiTheme="majorHAnsi" w:eastAsia="Calibri" w:hAnsiTheme="majorHAnsi" w:cstheme="majorHAnsi"/>
+          <w:spacing w:val="2"/>
+          <w:kern w:val="144"/>
+        </w:rPr>
+        <w:t>school</w:t>
+      </w:r>
+      <w:proofErr w:type="spellEnd"/>
+      <w:r>
+        <w:rPr>
+          <w:rFonts w:asciiTheme="majorHAnsi" w:eastAsia="Calibri" w:hAnsiTheme="majorHAnsi" w:cstheme="majorHAnsi"/>
+          <w:spacing w:val="2"/>
+          <w:kern w:val="144"/>
+        </w:rPr>
+        <w:t>[“</w:t>
+      </w:r>
+      <w:proofErr w:type="spellStart"/>
+      <w:r>
+        <w:rPr>
+          <w:rFonts w:asciiTheme="majorHAnsi" w:eastAsia="Calibri" w:hAnsiTheme="majorHAnsi" w:cstheme="majorHAnsi"/>
+          <w:spacing w:val="2"/>
+          <w:kern w:val="144"/>
+        </w:rPr>
+        <w:t>cnpj</w:t>
+      </w:r>
+      <w:proofErr w:type="spellEnd"/>
+      <w:r>
+        <w:rPr>
+          <w:rFonts w:asciiTheme="majorHAnsi" w:eastAsia="Calibri" w:hAnsiTheme="majorHAnsi" w:cstheme="majorHAnsi"/>
+          <w:spacing w:val="2"/>
+          <w:kern w:val="144"/>
+        </w:rPr>
+        <w:t xml:space="preserve">”] }}, {% </w:t>
+      </w:r>
+      <w:proofErr w:type="spellStart"/>
+      <w:r>
+        <w:rPr>
+          <w:rFonts w:asciiTheme="majorHAnsi" w:eastAsia="Calibri" w:hAnsiTheme="majorHAnsi" w:cstheme="majorHAnsi"/>
+          <w:spacing w:val="2"/>
+          <w:kern w:val="144"/>
+        </w:rPr>
+        <w:t>if</w:t>
+      </w:r>
+      <w:proofErr w:type="spellEnd"/>
+      <w:r>
+        <w:rPr>
+          <w:rFonts w:asciiTheme="majorHAnsi" w:eastAsia="Calibri" w:hAnsiTheme="majorHAnsi" w:cstheme="majorHAnsi"/>
+          <w:spacing w:val="2"/>
+          <w:kern w:val="144"/>
+        </w:rPr>
+        <w:t xml:space="preserve"> </w:t>
+      </w:r>
+      <w:proofErr w:type="spellStart"/>
+      <w:r>
+        <w:rPr>
+          <w:rFonts w:asciiTheme="majorHAnsi" w:eastAsia="Calibri" w:hAnsiTheme="majorHAnsi" w:cstheme="majorHAnsi"/>
+          <w:spacing w:val="2"/>
+          <w:kern w:val="144"/>
+        </w:rPr>
+        <w:t>school_email</w:t>
+      </w:r>
+      <w:proofErr w:type="spellEnd"/>
+      <w:r>
+        <w:rPr>
+          <w:rFonts w:asciiTheme="majorHAnsi" w:eastAsia="Calibri" w:hAnsiTheme="majorHAnsi" w:cstheme="majorHAnsi"/>
+          <w:spacing w:val="2"/>
+          <w:kern w:val="144"/>
+        </w:rPr>
+        <w:t xml:space="preserve"> %}{{ </w:t>
+      </w:r>
+      <w:proofErr w:type="spellStart"/>
+      <w:r>
+        <w:rPr>
+          <w:rFonts w:asciiTheme="majorHAnsi" w:eastAsia="Calibri" w:hAnsiTheme="majorHAnsi" w:cstheme="majorHAnsi"/>
+          <w:spacing w:val="2"/>
+          <w:kern w:val="144"/>
+        </w:rPr>
+        <w:t>school_email</w:t>
+      </w:r>
+      <w:proofErr w:type="spellEnd"/>
+      <w:r>
+        <w:rPr>
+          <w:rFonts w:asciiTheme="majorHAnsi" w:eastAsia="Calibri" w:hAnsiTheme="majorHAnsi" w:cstheme="majorHAnsi"/>
+          <w:spacing w:val="2"/>
+          <w:kern w:val="144"/>
+        </w:rPr>
+        <w:t xml:space="preserve"> }}, {% </w:t>
+      </w:r>
+      <w:proofErr w:type="spellStart"/>
+      <w:r>
+        <w:rPr>
+          <w:rFonts w:asciiTheme="majorHAnsi" w:eastAsia="Calibri" w:hAnsiTheme="majorHAnsi" w:cstheme="majorHAnsi"/>
+          <w:spacing w:val="2"/>
+          <w:kern w:val="144"/>
+        </w:rPr>
+        <w:t>endif</w:t>
+      </w:r>
+      <w:proofErr w:type="spellEnd"/>
+      <w:r>
+        <w:rPr>
+          <w:rFonts w:asciiTheme="majorHAnsi" w:eastAsia="Calibri" w:hAnsiTheme="majorHAnsi" w:cstheme="majorHAnsi"/>
+          <w:spacing w:val="2"/>
+          <w:kern w:val="144"/>
+        </w:rPr>
+        <w:t xml:space="preserve"> %}com sede no endereço {{ </w:t>
+      </w:r>
+      <w:proofErr w:type="spellStart"/>
+      <w:r>
+        <w:rPr>
+          <w:rFonts w:asciiTheme="majorHAnsi" w:eastAsia="Calibri" w:hAnsiTheme="majorHAnsi" w:cstheme="majorHAnsi"/>
+          <w:spacing w:val="2"/>
+          <w:kern w:val="144"/>
+        </w:rPr>
+        <w:t>title_case</w:t>
+      </w:r>
+      <w:proofErr w:type="spellEnd"/>
+      <w:r>
+        <w:rPr>
+          <w:rFonts w:asciiTheme="majorHAnsi" w:eastAsia="Calibri" w:hAnsiTheme="majorHAnsi" w:cstheme="majorHAnsi"/>
+          <w:spacing w:val="2"/>
+          <w:kern w:val="144"/>
+        </w:rPr>
+        <w:t xml:space="preserve">( </w:t>
+      </w:r>
+      <w:proofErr w:type="spellStart"/>
+      <w:r>
+        <w:rPr>
+          <w:rFonts w:asciiTheme="majorHAnsi" w:eastAsia="Calibri" w:hAnsiTheme="majorHAnsi" w:cstheme="majorHAnsi"/>
+          <w:spacing w:val="2"/>
+          <w:kern w:val="144"/>
+        </w:rPr>
+        <w:t>school</w:t>
+      </w:r>
+      <w:proofErr w:type="spellEnd"/>
+      <w:r>
+        <w:rPr>
+          <w:rFonts w:asciiTheme="majorHAnsi" w:eastAsia="Calibri" w:hAnsiTheme="majorHAnsi" w:cstheme="majorHAnsi"/>
+          <w:spacing w:val="2"/>
+          <w:kern w:val="144"/>
+        </w:rPr>
+        <w:t>[“</w:t>
+      </w:r>
+      <w:proofErr w:type="spellStart"/>
+      <w:r>
+        <w:rPr>
+          <w:rFonts w:asciiTheme="majorHAnsi" w:eastAsia="Calibri" w:hAnsiTheme="majorHAnsi" w:cstheme="majorHAnsi"/>
+          <w:spacing w:val="2"/>
+          <w:kern w:val="144"/>
+        </w:rPr>
+        <w:t>street</w:t>
+      </w:r>
+      <w:proofErr w:type="spellEnd"/>
+      <w:r>
+        <w:rPr>
+          <w:rFonts w:asciiTheme="majorHAnsi" w:eastAsia="Calibri" w:hAnsiTheme="majorHAnsi" w:cstheme="majorHAnsi"/>
+          <w:spacing w:val="2"/>
+          <w:kern w:val="144"/>
+        </w:rPr>
+        <w:t xml:space="preserve">”] | </w:t>
+      </w:r>
+      <w:proofErr w:type="spellStart"/>
+      <w:r>
+        <w:rPr>
+          <w:rFonts w:asciiTheme="majorHAnsi" w:eastAsia="Calibri" w:hAnsiTheme="majorHAnsi" w:cstheme="majorHAnsi"/>
+          <w:spacing w:val="2"/>
+          <w:kern w:val="144"/>
+        </w:rPr>
+        <w:t>lower</w:t>
+      </w:r>
+      <w:proofErr w:type="spellEnd"/>
+      <w:r>
+        <w:rPr>
+          <w:rFonts w:asciiTheme="majorHAnsi" w:eastAsia="Calibri" w:hAnsiTheme="majorHAnsi" w:cstheme="majorHAnsi"/>
+          <w:spacing w:val="2"/>
+          <w:kern w:val="144"/>
+        </w:rPr>
+        <w:t xml:space="preserve">) }}, n.º {{ </w:t>
+      </w:r>
+      <w:proofErr w:type="spellStart"/>
+      <w:r>
+        <w:rPr>
+          <w:rFonts w:asciiTheme="majorHAnsi" w:eastAsia="Calibri" w:hAnsiTheme="majorHAnsi" w:cstheme="majorHAnsi"/>
+          <w:spacing w:val="2"/>
+          <w:kern w:val="144"/>
+        </w:rPr>
+        <w:t>school</w:t>
+      </w:r>
+      <w:proofErr w:type="spellEnd"/>
+      <w:r>
+        <w:rPr>
+          <w:rFonts w:asciiTheme="majorHAnsi" w:eastAsia="Calibri" w:hAnsiTheme="majorHAnsi" w:cstheme="majorHAnsi"/>
+          <w:spacing w:val="2"/>
+          <w:kern w:val="144"/>
+        </w:rPr>
+        <w:t>[“</w:t>
+      </w:r>
+      <w:proofErr w:type="spellStart"/>
+      <w:r>
+        <w:rPr>
+          <w:rFonts w:asciiTheme="majorHAnsi" w:eastAsia="Calibri" w:hAnsiTheme="majorHAnsi" w:cstheme="majorHAnsi"/>
+          <w:spacing w:val="2"/>
+          <w:kern w:val="144"/>
+        </w:rPr>
+        <w:t>street_number</w:t>
+      </w:r>
+      <w:proofErr w:type="spellEnd"/>
+      <w:r>
+        <w:rPr>
+          <w:rFonts w:asciiTheme="majorHAnsi" w:eastAsia="Calibri" w:hAnsiTheme="majorHAnsi" w:cstheme="majorHAnsi"/>
+          <w:spacing w:val="2"/>
+          <w:kern w:val="144"/>
+        </w:rPr>
+        <w:t xml:space="preserve">”] }}, {% </w:t>
+      </w:r>
+      <w:proofErr w:type="spellStart"/>
+      <w:r>
+        <w:rPr>
+          <w:rFonts w:asciiTheme="majorHAnsi" w:eastAsia="Calibri" w:hAnsiTheme="majorHAnsi" w:cstheme="majorHAnsi"/>
+          <w:spacing w:val="2"/>
+          <w:kern w:val="144"/>
+        </w:rPr>
+        <w:t>if</w:t>
+      </w:r>
+      <w:proofErr w:type="spellEnd"/>
+      <w:r>
+        <w:rPr>
+          <w:rFonts w:asciiTheme="majorHAnsi" w:eastAsia="Calibri" w:hAnsiTheme="majorHAnsi" w:cstheme="majorHAnsi"/>
+          <w:spacing w:val="2"/>
+          <w:kern w:val="144"/>
+        </w:rPr>
+        <w:t xml:space="preserve"> </w:t>
+      </w:r>
+      <w:proofErr w:type="spellStart"/>
+      <w:r>
+        <w:rPr>
+          <w:rFonts w:asciiTheme="majorHAnsi" w:eastAsia="Calibri" w:hAnsiTheme="majorHAnsi" w:cstheme="majorHAnsi"/>
+          <w:spacing w:val="2"/>
+          <w:kern w:val="144"/>
+        </w:rPr>
+        <w:t>school</w:t>
+      </w:r>
+      <w:proofErr w:type="spellEnd"/>
+      <w:r>
+        <w:rPr>
+          <w:rFonts w:asciiTheme="majorHAnsi" w:eastAsia="Calibri" w:hAnsiTheme="majorHAnsi" w:cstheme="majorHAnsi"/>
+          <w:spacing w:val="2"/>
+          <w:kern w:val="144"/>
+        </w:rPr>
+        <w:t>[“</w:t>
+      </w:r>
+      <w:proofErr w:type="spellStart"/>
+      <w:r>
+        <w:rPr>
+          <w:rFonts w:asciiTheme="majorHAnsi" w:eastAsia="Calibri" w:hAnsiTheme="majorHAnsi" w:cstheme="majorHAnsi"/>
+          <w:spacing w:val="2"/>
+          <w:kern w:val="144"/>
+        </w:rPr>
+        <w:t>unit</w:t>
+      </w:r>
+      <w:proofErr w:type="spellEnd"/>
+      <w:r>
+        <w:rPr>
+          <w:rFonts w:asciiTheme="majorHAnsi" w:eastAsia="Calibri" w:hAnsiTheme="majorHAnsi" w:cstheme="majorHAnsi"/>
+          <w:spacing w:val="2"/>
+          <w:kern w:val="144"/>
+        </w:rPr>
+        <w:t xml:space="preserve">”] %}{{ </w:t>
+      </w:r>
+      <w:proofErr w:type="spellStart"/>
+      <w:r>
+        <w:rPr>
+          <w:rFonts w:asciiTheme="majorHAnsi" w:eastAsia="Calibri" w:hAnsiTheme="majorHAnsi" w:cstheme="majorHAnsi"/>
+          <w:spacing w:val="2"/>
+          <w:kern w:val="144"/>
+        </w:rPr>
+        <w:t>title_case</w:t>
+      </w:r>
+      <w:proofErr w:type="spellEnd"/>
+      <w:r>
+        <w:rPr>
+          <w:rFonts w:asciiTheme="majorHAnsi" w:eastAsia="Calibri" w:hAnsiTheme="majorHAnsi" w:cstheme="majorHAnsi"/>
+          <w:spacing w:val="2"/>
+          <w:kern w:val="144"/>
+        </w:rPr>
+        <w:t>(</w:t>
+      </w:r>
+      <w:proofErr w:type="spellStart"/>
+      <w:r>
+        <w:rPr>
+          <w:rFonts w:asciiTheme="majorHAnsi" w:eastAsia="Calibri" w:hAnsiTheme="majorHAnsi" w:cstheme="majorHAnsi"/>
+          <w:spacing w:val="2"/>
+          <w:kern w:val="144"/>
+        </w:rPr>
+        <w:t>school</w:t>
+      </w:r>
+      <w:proofErr w:type="spellEnd"/>
+      <w:r>
+        <w:rPr>
+          <w:rFonts w:asciiTheme="majorHAnsi" w:eastAsia="Calibri" w:hAnsiTheme="majorHAnsi" w:cstheme="majorHAnsi"/>
+          <w:spacing w:val="2"/>
+          <w:kern w:val="144"/>
+        </w:rPr>
+        <w:t>[“</w:t>
+      </w:r>
+      <w:proofErr w:type="spellStart"/>
+      <w:r>
+        <w:rPr>
+          <w:rFonts w:asciiTheme="majorHAnsi" w:eastAsia="Calibri" w:hAnsiTheme="majorHAnsi" w:cstheme="majorHAnsi"/>
+          <w:spacing w:val="2"/>
+          <w:kern w:val="144"/>
+        </w:rPr>
+        <w:t>unit</w:t>
+      </w:r>
+      <w:proofErr w:type="spellEnd"/>
+      <w:r>
+        <w:rPr>
+          <w:rFonts w:asciiTheme="majorHAnsi" w:eastAsia="Calibri" w:hAnsiTheme="majorHAnsi" w:cstheme="majorHAnsi"/>
+          <w:spacing w:val="2"/>
+          <w:kern w:val="144"/>
+        </w:rPr>
+        <w:t xml:space="preserve">”] | </w:t>
+      </w:r>
+      <w:proofErr w:type="spellStart"/>
+      <w:r>
+        <w:rPr>
+          <w:rFonts w:asciiTheme="majorHAnsi" w:eastAsia="Calibri" w:hAnsiTheme="majorHAnsi" w:cstheme="majorHAnsi"/>
+          <w:spacing w:val="2"/>
+          <w:kern w:val="144"/>
+        </w:rPr>
+        <w:t>lower</w:t>
+      </w:r>
+      <w:proofErr w:type="spellEnd"/>
+      <w:r>
+        <w:rPr>
+          <w:rFonts w:asciiTheme="majorHAnsi" w:eastAsia="Calibri" w:hAnsiTheme="majorHAnsi" w:cstheme="majorHAnsi"/>
+          <w:spacing w:val="2"/>
+          <w:kern w:val="144"/>
+        </w:rPr>
+        <w:t xml:space="preserve">) }}, {% </w:t>
+      </w:r>
+      <w:proofErr w:type="spellStart"/>
+      <w:r>
+        <w:rPr>
+          <w:rFonts w:asciiTheme="majorHAnsi" w:eastAsia="Calibri" w:hAnsiTheme="majorHAnsi" w:cstheme="majorHAnsi"/>
+          <w:spacing w:val="2"/>
+          <w:kern w:val="144"/>
+        </w:rPr>
+        <w:t>endif</w:t>
+      </w:r>
+      <w:proofErr w:type="spellEnd"/>
+      <w:r>
+        <w:rPr>
+          <w:rFonts w:asciiTheme="majorHAnsi" w:eastAsia="Calibri" w:hAnsiTheme="majorHAnsi" w:cstheme="majorHAnsi"/>
+          <w:spacing w:val="2"/>
+          <w:kern w:val="144"/>
+        </w:rPr>
+        <w:t xml:space="preserve"> %}Bairro {{ </w:t>
+      </w:r>
+      <w:proofErr w:type="spellStart"/>
+      <w:r>
+        <w:rPr>
+          <w:rFonts w:asciiTheme="majorHAnsi" w:eastAsia="Calibri" w:hAnsiTheme="majorHAnsi" w:cstheme="majorHAnsi"/>
+          <w:spacing w:val="2"/>
+          <w:kern w:val="144"/>
+        </w:rPr>
+        <w:t>title_case</w:t>
+      </w:r>
+      <w:proofErr w:type="spellEnd"/>
+      <w:r>
+        <w:rPr>
+          <w:rFonts w:asciiTheme="majorHAnsi" w:eastAsia="Calibri" w:hAnsiTheme="majorHAnsi" w:cstheme="majorHAnsi"/>
+          <w:spacing w:val="2"/>
+          <w:kern w:val="144"/>
+        </w:rPr>
+        <w:t>(</w:t>
+      </w:r>
+      <w:proofErr w:type="spellStart"/>
+      <w:r>
+        <w:rPr>
+          <w:rFonts w:asciiTheme="majorHAnsi" w:eastAsia="Calibri" w:hAnsiTheme="majorHAnsi" w:cstheme="majorHAnsi"/>
+          <w:spacing w:val="2"/>
+          <w:kern w:val="144"/>
+        </w:rPr>
+        <w:t>school</w:t>
+      </w:r>
+      <w:proofErr w:type="spellEnd"/>
+      <w:r>
+        <w:rPr>
+          <w:rFonts w:asciiTheme="majorHAnsi" w:eastAsia="Calibri" w:hAnsiTheme="majorHAnsi" w:cstheme="majorHAnsi"/>
+          <w:spacing w:val="2"/>
+          <w:kern w:val="144"/>
+        </w:rPr>
+        <w:t>[“</w:t>
+      </w:r>
+      <w:proofErr w:type="spellStart"/>
+      <w:r>
+        <w:rPr>
+          <w:rFonts w:asciiTheme="majorHAnsi" w:eastAsia="Calibri" w:hAnsiTheme="majorHAnsi" w:cstheme="majorHAnsi"/>
+          <w:spacing w:val="2"/>
+          <w:kern w:val="144"/>
+        </w:rPr>
+        <w:t>neighborhood</w:t>
+      </w:r>
+      <w:proofErr w:type="spellEnd"/>
+      <w:r>
+        <w:rPr>
+          <w:rFonts w:asciiTheme="majorHAnsi" w:eastAsia="Calibri" w:hAnsiTheme="majorHAnsi" w:cstheme="majorHAnsi"/>
+          <w:spacing w:val="2"/>
+          <w:kern w:val="144"/>
+        </w:rPr>
+        <w:t xml:space="preserve">”] | </w:t>
+      </w:r>
+      <w:proofErr w:type="spellStart"/>
+      <w:r>
+        <w:rPr>
+          <w:rFonts w:asciiTheme="majorHAnsi" w:eastAsia="Calibri" w:hAnsiTheme="majorHAnsi" w:cstheme="majorHAnsi"/>
+          <w:spacing w:val="2"/>
+          <w:kern w:val="144"/>
+        </w:rPr>
+        <w:t>lower</w:t>
+      </w:r>
+      <w:proofErr w:type="spellEnd"/>
+      <w:r>
+        <w:rPr>
+          <w:rFonts w:asciiTheme="majorHAnsi" w:eastAsia="Calibri" w:hAnsiTheme="majorHAnsi" w:cstheme="majorHAnsi"/>
+          <w:spacing w:val="2"/>
+          <w:kern w:val="144"/>
+        </w:rPr>
+        <w:t xml:space="preserve">) }}, {{ </w:t>
+      </w:r>
+      <w:proofErr w:type="spellStart"/>
+      <w:r>
+        <w:rPr>
+          <w:rFonts w:asciiTheme="majorHAnsi" w:eastAsia="Calibri" w:hAnsiTheme="majorHAnsi" w:cstheme="majorHAnsi"/>
+          <w:spacing w:val="2"/>
+          <w:kern w:val="144"/>
+        </w:rPr>
+        <w:t>title_case</w:t>
+      </w:r>
+      <w:proofErr w:type="spellEnd"/>
+      <w:r>
+        <w:rPr>
+          <w:rFonts w:asciiTheme="majorHAnsi" w:eastAsia="Calibri" w:hAnsiTheme="majorHAnsi" w:cstheme="majorHAnsi"/>
+          <w:spacing w:val="2"/>
+          <w:kern w:val="144"/>
+        </w:rPr>
+        <w:t>(</w:t>
+      </w:r>
+      <w:proofErr w:type="spellStart"/>
+      <w:r>
+        <w:rPr>
+          <w:rFonts w:asciiTheme="majorHAnsi" w:eastAsia="Calibri" w:hAnsiTheme="majorHAnsi" w:cstheme="majorHAnsi"/>
+          <w:spacing w:val="2"/>
+          <w:kern w:val="144"/>
+        </w:rPr>
+        <w:t>school</w:t>
+      </w:r>
+      <w:proofErr w:type="spellEnd"/>
+      <w:r>
+        <w:rPr>
+          <w:rFonts w:asciiTheme="majorHAnsi" w:eastAsia="Calibri" w:hAnsiTheme="majorHAnsi" w:cstheme="majorHAnsi"/>
+          <w:spacing w:val="2"/>
+          <w:kern w:val="144"/>
+        </w:rPr>
+        <w:t>[“</w:t>
+      </w:r>
+      <w:proofErr w:type="spellStart"/>
+      <w:r>
+        <w:rPr>
+          <w:rFonts w:asciiTheme="majorHAnsi" w:eastAsia="Calibri" w:hAnsiTheme="majorHAnsi" w:cstheme="majorHAnsi"/>
+          <w:spacing w:val="2"/>
+          <w:kern w:val="144"/>
+        </w:rPr>
+        <w:t>city</w:t>
+      </w:r>
+      <w:proofErr w:type="spellEnd"/>
+      <w:r>
+        <w:rPr>
+          <w:rFonts w:asciiTheme="majorHAnsi" w:eastAsia="Calibri" w:hAnsiTheme="majorHAnsi" w:cstheme="majorHAnsi"/>
+          <w:spacing w:val="2"/>
+          <w:kern w:val="144"/>
+        </w:rPr>
+        <w:t xml:space="preserve">”] | </w:t>
+      </w:r>
+      <w:proofErr w:type="spellStart"/>
+      <w:r>
+        <w:rPr>
+          <w:rFonts w:asciiTheme="majorHAnsi" w:eastAsia="Calibri" w:hAnsiTheme="majorHAnsi" w:cstheme="majorHAnsi"/>
+          <w:spacing w:val="2"/>
+          <w:kern w:val="144"/>
+        </w:rPr>
+        <w:t>lower</w:t>
+      </w:r>
+      <w:proofErr w:type="spellEnd"/>
+      <w:r>
+        <w:rPr>
+          <w:rFonts w:asciiTheme="majorHAnsi" w:eastAsia="Calibri" w:hAnsiTheme="majorHAnsi" w:cstheme="majorHAnsi"/>
+          <w:spacing w:val="2"/>
+          <w:kern w:val="144"/>
+        </w:rPr>
+        <w:t xml:space="preserve">) }}/{{ </w:t>
+      </w:r>
+      <w:proofErr w:type="spellStart"/>
+      <w:r>
+        <w:rPr>
+          <w:rFonts w:asciiTheme="majorHAnsi" w:eastAsia="Calibri" w:hAnsiTheme="majorHAnsi" w:cstheme="majorHAnsi"/>
+          <w:spacing w:val="2"/>
+          <w:kern w:val="144"/>
+        </w:rPr>
+        <w:t>school</w:t>
+      </w:r>
+      <w:proofErr w:type="spellEnd"/>
+      <w:r>
+        <w:rPr>
+          <w:rFonts w:asciiTheme="majorHAnsi" w:eastAsia="Calibri" w:hAnsiTheme="majorHAnsi" w:cstheme="majorHAnsi"/>
+          <w:spacing w:val="2"/>
+          <w:kern w:val="144"/>
+        </w:rPr>
+        <w:t>[“</w:t>
+      </w:r>
+      <w:proofErr w:type="spellStart"/>
+      <w:r>
+        <w:rPr>
+          <w:rFonts w:asciiTheme="majorHAnsi" w:eastAsia="Calibri" w:hAnsiTheme="majorHAnsi" w:cstheme="majorHAnsi"/>
+          <w:spacing w:val="2"/>
+          <w:kern w:val="144"/>
+        </w:rPr>
+        <w:t>state</w:t>
+      </w:r>
+      <w:proofErr w:type="spellEnd"/>
+      <w:r>
+        <w:rPr>
+          <w:rFonts w:asciiTheme="majorHAnsi" w:eastAsia="Calibri" w:hAnsiTheme="majorHAnsi" w:cstheme="majorHAnsi"/>
+          <w:spacing w:val="2"/>
+          <w:kern w:val="144"/>
+        </w:rPr>
+        <w:t xml:space="preserve">”] }}, CEP {{ </w:t>
+      </w:r>
+      <w:proofErr w:type="spellStart"/>
+      <w:r>
+        <w:rPr>
+          <w:rFonts w:asciiTheme="majorHAnsi" w:eastAsia="Calibri" w:hAnsiTheme="majorHAnsi" w:cstheme="majorHAnsi"/>
+          <w:spacing w:val="2"/>
+          <w:kern w:val="144"/>
+        </w:rPr>
+        <w:t>school</w:t>
+      </w:r>
+      <w:proofErr w:type="spellEnd"/>
+      <w:r>
+        <w:rPr>
+          <w:rFonts w:asciiTheme="majorHAnsi" w:eastAsia="Calibri" w:hAnsiTheme="majorHAnsi" w:cstheme="majorHAnsi"/>
+          <w:spacing w:val="2"/>
+          <w:kern w:val="144"/>
+        </w:rPr>
+        <w:t xml:space="preserve">[“zip”] }}, neste ato devidamente representada por seu representante legal </w:t>
       </w:r>
       <w:r>
         <w:rPr>
@@ -104,17 +722,9 @@
           <w:kern w:val="144"/>
           <w:lang w:val="en-US"/>
         </w:rPr>
-        <w:t>{{ item.name.text | upper }},</w:t>
-      </w:r>
-      <w:r>
-        <w:rPr>
-          <w:rFonts w:asciiTheme="majorHAnsi" w:eastAsia="Calibri" w:hAnsiTheme="majorHAnsi" w:cstheme="majorHAnsi"/>
-          <w:spacing w:val="2"/>
-          <w:kern w:val="144"/>
-          <w:lang w:val="en-US"/>
-        </w:rPr>
-        <w:t xml:space="preserve"> {{ item.nationality | lower }}, {{ item.marital_status | lower}}, {% if item.occupation %} {{ item.occupation | lower }}, {% endif %}portador(a) da Carteira de Profissional n.º {{ item.card_number }}, inscrito(a) no CPF sob o n.º {{ item.cpf }} e no RG sob o n.º {{ item.rg }}, {% if item.email %} {{ item.email }}, {% endif %}residente e domiciliado(a) no endereço {{ title_case( item.address.street_name | lower) }}, n.º {{ item.address.street_number }}, {% if item.address.complement %}{{ title_case(item.address.complement | lower) }}, {% endif %}Bairro {{ title_case(item.address.neighborhood | lower) }}, {{ title_case(item.address.city | lower) }}/{{ item.address.state }}, CEP {{ item.address.zip }} </w:t>
-      </w:r>
+        <w:t xml:space="preserve">{{ </w:t>
+      </w:r>
+      <w:proofErr w:type="spellStart"/>
       <w:r>
         <w:rPr>
           <w:rFonts w:asciiTheme="majorHAnsi" w:eastAsia="Calibri" w:hAnsiTheme="majorHAnsi" w:cstheme="majorHAnsi"/>
@@ -123,7 +733,679 @@
           <w:kern w:val="144"/>
           <w:lang w:val="en-US"/>
         </w:rPr>
-        <w:t>(“Trabalhador”).</w:t>
+        <w:t>item.name.text</w:t>
+      </w:r>
+      <w:proofErr w:type="spellEnd"/>
+      <w:r>
+        <w:rPr>
+          <w:rFonts w:asciiTheme="majorHAnsi" w:eastAsia="Calibri" w:hAnsiTheme="majorHAnsi" w:cstheme="majorHAnsi"/>
+          <w:b/>
+          <w:spacing w:val="2"/>
+          <w:kern w:val="144"/>
+          <w:lang w:val="en-US"/>
+        </w:rPr>
+        <w:t xml:space="preserve"> | upper }},</w:t>
+      </w:r>
+      <w:r>
+        <w:rPr>
+          <w:rFonts w:asciiTheme="majorHAnsi" w:eastAsia="Calibri" w:hAnsiTheme="majorHAnsi" w:cstheme="majorHAnsi"/>
+          <w:spacing w:val="2"/>
+          <w:kern w:val="144"/>
+          <w:lang w:val="en-US"/>
+        </w:rPr>
+        <w:t xml:space="preserve"> {{ </w:t>
+      </w:r>
+      <w:proofErr w:type="spellStart"/>
+      <w:r>
+        <w:rPr>
+          <w:rFonts w:asciiTheme="majorHAnsi" w:eastAsia="Calibri" w:hAnsiTheme="majorHAnsi" w:cstheme="majorHAnsi"/>
+          <w:spacing w:val="2"/>
+          <w:kern w:val="144"/>
+          <w:lang w:val="en-US"/>
+        </w:rPr>
+        <w:t>item.nationality</w:t>
+      </w:r>
+      <w:proofErr w:type="spellEnd"/>
+      <w:r>
+        <w:rPr>
+          <w:rFonts w:asciiTheme="majorHAnsi" w:eastAsia="Calibri" w:hAnsiTheme="majorHAnsi" w:cstheme="majorHAnsi"/>
+          <w:spacing w:val="2"/>
+          <w:kern w:val="144"/>
+          <w:lang w:val="en-US"/>
+        </w:rPr>
+        <w:t xml:space="preserve"> | lower }}, {{ </w:t>
+      </w:r>
+      <w:proofErr w:type="spellStart"/>
+      <w:r>
+        <w:rPr>
+          <w:rFonts w:asciiTheme="majorHAnsi" w:eastAsia="Calibri" w:hAnsiTheme="majorHAnsi" w:cstheme="majorHAnsi"/>
+          <w:spacing w:val="2"/>
+          <w:kern w:val="144"/>
+          <w:lang w:val="en-US"/>
+        </w:rPr>
+        <w:t>item.marital_status</w:t>
+      </w:r>
+      <w:proofErr w:type="spellEnd"/>
+      <w:r>
+        <w:rPr>
+          <w:rFonts w:asciiTheme="majorHAnsi" w:eastAsia="Calibri" w:hAnsiTheme="majorHAnsi" w:cstheme="majorHAnsi"/>
+          <w:spacing w:val="2"/>
+          <w:kern w:val="144"/>
+          <w:lang w:val="en-US"/>
+        </w:rPr>
+        <w:t xml:space="preserve"> | lower}}, {% if </w:t>
+      </w:r>
+      <w:proofErr w:type="spellStart"/>
+      <w:r>
+        <w:rPr>
+          <w:rFonts w:asciiTheme="majorHAnsi" w:eastAsia="Calibri" w:hAnsiTheme="majorHAnsi" w:cstheme="majorHAnsi"/>
+          <w:spacing w:val="2"/>
+          <w:kern w:val="144"/>
+          <w:lang w:val="en-US"/>
+        </w:rPr>
+        <w:t>item.occupation</w:t>
+      </w:r>
+      <w:proofErr w:type="spellEnd"/>
+      <w:r>
+        <w:rPr>
+          <w:rFonts w:asciiTheme="majorHAnsi" w:eastAsia="Calibri" w:hAnsiTheme="majorHAnsi" w:cstheme="majorHAnsi"/>
+          <w:spacing w:val="2"/>
+          <w:kern w:val="144"/>
+          <w:lang w:val="en-US"/>
+        </w:rPr>
+        <w:t xml:space="preserve"> %} {{ </w:t>
+      </w:r>
+      <w:proofErr w:type="spellStart"/>
+      <w:r>
+        <w:rPr>
+          <w:rFonts w:asciiTheme="majorHAnsi" w:eastAsia="Calibri" w:hAnsiTheme="majorHAnsi" w:cstheme="majorHAnsi"/>
+          <w:spacing w:val="2"/>
+          <w:kern w:val="144"/>
+          <w:lang w:val="en-US"/>
+        </w:rPr>
+        <w:t>item.occupation</w:t>
+      </w:r>
+      <w:proofErr w:type="spellEnd"/>
+      <w:r>
+        <w:rPr>
+          <w:rFonts w:asciiTheme="majorHAnsi" w:eastAsia="Calibri" w:hAnsiTheme="majorHAnsi" w:cstheme="majorHAnsi"/>
+          <w:spacing w:val="2"/>
+          <w:kern w:val="144"/>
+          <w:lang w:val="en-US"/>
+        </w:rPr>
+        <w:t xml:space="preserve"> | lower }}, {% </w:t>
+      </w:r>
+      <w:proofErr w:type="spellStart"/>
+      <w:r>
+        <w:rPr>
+          <w:rFonts w:asciiTheme="majorHAnsi" w:eastAsia="Calibri" w:hAnsiTheme="majorHAnsi" w:cstheme="majorHAnsi"/>
+          <w:spacing w:val="2"/>
+          <w:kern w:val="144"/>
+          <w:lang w:val="en-US"/>
+        </w:rPr>
+        <w:t>endif</w:t>
+      </w:r>
+      <w:proofErr w:type="spellEnd"/>
+      <w:r>
+        <w:rPr>
+          <w:rFonts w:asciiTheme="majorHAnsi" w:eastAsia="Calibri" w:hAnsiTheme="majorHAnsi" w:cstheme="majorHAnsi"/>
+          <w:spacing w:val="2"/>
+          <w:kern w:val="144"/>
+          <w:lang w:val="en-US"/>
+        </w:rPr>
+        <w:t xml:space="preserve"> %}</w:t>
+      </w:r>
+      <w:proofErr w:type="spellStart"/>
+      <w:r>
+        <w:rPr>
+          <w:rFonts w:asciiTheme="majorHAnsi" w:eastAsia="Calibri" w:hAnsiTheme="majorHAnsi" w:cstheme="majorHAnsi"/>
+          <w:spacing w:val="2"/>
+          <w:kern w:val="144"/>
+          <w:lang w:val="en-US"/>
+        </w:rPr>
+        <w:t>portador</w:t>
+      </w:r>
+      <w:proofErr w:type="spellEnd"/>
+      <w:r>
+        <w:rPr>
+          <w:rFonts w:asciiTheme="majorHAnsi" w:eastAsia="Calibri" w:hAnsiTheme="majorHAnsi" w:cstheme="majorHAnsi"/>
+          <w:spacing w:val="2"/>
+          <w:kern w:val="144"/>
+          <w:lang w:val="en-US"/>
+        </w:rPr>
+        <w:t xml:space="preserve">(a) da </w:t>
+      </w:r>
+      <w:proofErr w:type="spellStart"/>
+      <w:r>
+        <w:rPr>
+          <w:rFonts w:asciiTheme="majorHAnsi" w:eastAsia="Calibri" w:hAnsiTheme="majorHAnsi" w:cstheme="majorHAnsi"/>
+          <w:spacing w:val="2"/>
+          <w:kern w:val="144"/>
+          <w:lang w:val="en-US"/>
+        </w:rPr>
+        <w:t>Carteira</w:t>
+      </w:r>
+      <w:proofErr w:type="spellEnd"/>
+      <w:r>
+        <w:rPr>
+          <w:rFonts w:asciiTheme="majorHAnsi" w:eastAsia="Calibri" w:hAnsiTheme="majorHAnsi" w:cstheme="majorHAnsi"/>
+          <w:spacing w:val="2"/>
+          <w:kern w:val="144"/>
+          <w:lang w:val="en-US"/>
+        </w:rPr>
+        <w:t xml:space="preserve"> de </w:t>
+      </w:r>
+      <w:proofErr w:type="spellStart"/>
+      <w:r>
+        <w:rPr>
+          <w:rFonts w:asciiTheme="majorHAnsi" w:eastAsia="Calibri" w:hAnsiTheme="majorHAnsi" w:cstheme="majorHAnsi"/>
+          <w:spacing w:val="2"/>
+          <w:kern w:val="144"/>
+          <w:lang w:val="en-US"/>
+        </w:rPr>
+        <w:t>Profissional</w:t>
+      </w:r>
+      <w:proofErr w:type="spellEnd"/>
+      <w:r>
+        <w:rPr>
+          <w:rFonts w:asciiTheme="majorHAnsi" w:eastAsia="Calibri" w:hAnsiTheme="majorHAnsi" w:cstheme="majorHAnsi"/>
+          <w:spacing w:val="2"/>
+          <w:kern w:val="144"/>
+          <w:lang w:val="en-US"/>
+        </w:rPr>
+        <w:t xml:space="preserve"> n.º {{ </w:t>
+      </w:r>
+      <w:proofErr w:type="spellStart"/>
+      <w:r>
+        <w:rPr>
+          <w:rFonts w:asciiTheme="majorHAnsi" w:eastAsia="Calibri" w:hAnsiTheme="majorHAnsi" w:cstheme="majorHAnsi"/>
+          <w:spacing w:val="2"/>
+          <w:kern w:val="144"/>
+          <w:lang w:val="en-US"/>
+        </w:rPr>
+        <w:t>item.card_number</w:t>
+      </w:r>
+      <w:proofErr w:type="spellEnd"/>
+      <w:r>
+        <w:rPr>
+          <w:rFonts w:asciiTheme="majorHAnsi" w:eastAsia="Calibri" w:hAnsiTheme="majorHAnsi" w:cstheme="majorHAnsi"/>
+          <w:spacing w:val="2"/>
+          <w:kern w:val="144"/>
+          <w:lang w:val="en-US"/>
+        </w:rPr>
+        <w:t xml:space="preserve"> }}, </w:t>
+      </w:r>
+      <w:proofErr w:type="spellStart"/>
+      <w:r>
+        <w:rPr>
+          <w:rFonts w:asciiTheme="majorHAnsi" w:eastAsia="Calibri" w:hAnsiTheme="majorHAnsi" w:cstheme="majorHAnsi"/>
+          <w:spacing w:val="2"/>
+          <w:kern w:val="144"/>
+          <w:lang w:val="en-US"/>
+        </w:rPr>
+        <w:t>inscrito</w:t>
+      </w:r>
+      <w:proofErr w:type="spellEnd"/>
+      <w:r>
+        <w:rPr>
+          <w:rFonts w:asciiTheme="majorHAnsi" w:eastAsia="Calibri" w:hAnsiTheme="majorHAnsi" w:cstheme="majorHAnsi"/>
+          <w:spacing w:val="2"/>
+          <w:kern w:val="144"/>
+          <w:lang w:val="en-US"/>
+        </w:rPr>
+        <w:t xml:space="preserve">(a) no CPF sob o n.º {{ </w:t>
+      </w:r>
+      <w:proofErr w:type="spellStart"/>
+      <w:r>
+        <w:rPr>
+          <w:rFonts w:asciiTheme="majorHAnsi" w:eastAsia="Calibri" w:hAnsiTheme="majorHAnsi" w:cstheme="majorHAnsi"/>
+          <w:spacing w:val="2"/>
+          <w:kern w:val="144"/>
+          <w:lang w:val="en-US"/>
+        </w:rPr>
+        <w:t>item.cpf</w:t>
+      </w:r>
+      <w:proofErr w:type="spellEnd"/>
+      <w:r>
+        <w:rPr>
+          <w:rFonts w:asciiTheme="majorHAnsi" w:eastAsia="Calibri" w:hAnsiTheme="majorHAnsi" w:cstheme="majorHAnsi"/>
+          <w:spacing w:val="2"/>
+          <w:kern w:val="144"/>
+          <w:lang w:val="en-US"/>
+        </w:rPr>
+        <w:t xml:space="preserve"> }} e no RG sob o n.º {{ </w:t>
+      </w:r>
+      <w:proofErr w:type="spellStart"/>
+      <w:r>
+        <w:rPr>
+          <w:rFonts w:asciiTheme="majorHAnsi" w:eastAsia="Calibri" w:hAnsiTheme="majorHAnsi" w:cstheme="majorHAnsi"/>
+          <w:spacing w:val="2"/>
+          <w:kern w:val="144"/>
+          <w:lang w:val="en-US"/>
+        </w:rPr>
+        <w:t>item.rg</w:t>
+      </w:r>
+      <w:proofErr w:type="spellEnd"/>
+      <w:r>
+        <w:rPr>
+          <w:rFonts w:asciiTheme="majorHAnsi" w:eastAsia="Calibri" w:hAnsiTheme="majorHAnsi" w:cstheme="majorHAnsi"/>
+          <w:spacing w:val="2"/>
+          <w:kern w:val="144"/>
+          <w:lang w:val="en-US"/>
+        </w:rPr>
+        <w:t xml:space="preserve"> }}, {% if </w:t>
+      </w:r>
+      <w:proofErr w:type="spellStart"/>
+      <w:r>
+        <w:rPr>
+          <w:rFonts w:asciiTheme="majorHAnsi" w:eastAsia="Calibri" w:hAnsiTheme="majorHAnsi" w:cstheme="majorHAnsi"/>
+          <w:spacing w:val="2"/>
+          <w:kern w:val="144"/>
+          <w:lang w:val="en-US"/>
+        </w:rPr>
+        <w:t>item.email</w:t>
+      </w:r>
+      <w:proofErr w:type="spellEnd"/>
+      <w:r>
+        <w:rPr>
+          <w:rFonts w:asciiTheme="majorHAnsi" w:eastAsia="Calibri" w:hAnsiTheme="majorHAnsi" w:cstheme="majorHAnsi"/>
+          <w:spacing w:val="2"/>
+          <w:kern w:val="144"/>
+          <w:lang w:val="en-US"/>
+        </w:rPr>
+        <w:t xml:space="preserve"> %} {{ </w:t>
+      </w:r>
+      <w:proofErr w:type="spellStart"/>
+      <w:r>
+        <w:rPr>
+          <w:rFonts w:asciiTheme="majorHAnsi" w:eastAsia="Calibri" w:hAnsiTheme="majorHAnsi" w:cstheme="majorHAnsi"/>
+          <w:spacing w:val="2"/>
+          <w:kern w:val="144"/>
+          <w:lang w:val="en-US"/>
+        </w:rPr>
+        <w:t>item.email</w:t>
+      </w:r>
+      <w:proofErr w:type="spellEnd"/>
+      <w:r>
+        <w:rPr>
+          <w:rFonts w:asciiTheme="majorHAnsi" w:eastAsia="Calibri" w:hAnsiTheme="majorHAnsi" w:cstheme="majorHAnsi"/>
+          <w:spacing w:val="2"/>
+          <w:kern w:val="144"/>
+          <w:lang w:val="en-US"/>
+        </w:rPr>
+        <w:t xml:space="preserve"> }}, {% </w:t>
+      </w:r>
+      <w:proofErr w:type="spellStart"/>
+      <w:r>
+        <w:rPr>
+          <w:rFonts w:asciiTheme="majorHAnsi" w:eastAsia="Calibri" w:hAnsiTheme="majorHAnsi" w:cstheme="majorHAnsi"/>
+          <w:spacing w:val="2"/>
+          <w:kern w:val="144"/>
+          <w:lang w:val="en-US"/>
+        </w:rPr>
+        <w:t>endif</w:t>
+      </w:r>
+      <w:proofErr w:type="spellEnd"/>
+      <w:r>
+        <w:rPr>
+          <w:rFonts w:asciiTheme="majorHAnsi" w:eastAsia="Calibri" w:hAnsiTheme="majorHAnsi" w:cstheme="majorHAnsi"/>
+          <w:spacing w:val="2"/>
+          <w:kern w:val="144"/>
+          <w:lang w:val="en-US"/>
+        </w:rPr>
+        <w:t xml:space="preserve"> %}</w:t>
+      </w:r>
+      <w:proofErr w:type="spellStart"/>
+      <w:r>
+        <w:rPr>
+          <w:rFonts w:asciiTheme="majorHAnsi" w:eastAsia="Calibri" w:hAnsiTheme="majorHAnsi" w:cstheme="majorHAnsi"/>
+          <w:spacing w:val="2"/>
+          <w:kern w:val="144"/>
+          <w:lang w:val="en-US"/>
+        </w:rPr>
+        <w:t>residente</w:t>
+      </w:r>
+      <w:proofErr w:type="spellEnd"/>
+      <w:r>
+        <w:rPr>
+          <w:rFonts w:asciiTheme="majorHAnsi" w:eastAsia="Calibri" w:hAnsiTheme="majorHAnsi" w:cstheme="majorHAnsi"/>
+          <w:spacing w:val="2"/>
+          <w:kern w:val="144"/>
+          <w:lang w:val="en-US"/>
+        </w:rPr>
+        <w:t xml:space="preserve"> e </w:t>
+      </w:r>
+      <w:proofErr w:type="spellStart"/>
+      <w:r>
+        <w:rPr>
+          <w:rFonts w:asciiTheme="majorHAnsi" w:eastAsia="Calibri" w:hAnsiTheme="majorHAnsi" w:cstheme="majorHAnsi"/>
+          <w:spacing w:val="2"/>
+          <w:kern w:val="144"/>
+          <w:lang w:val="en-US"/>
+        </w:rPr>
+        <w:t>domiciliado</w:t>
+      </w:r>
+      <w:proofErr w:type="spellEnd"/>
+      <w:r>
+        <w:rPr>
+          <w:rFonts w:asciiTheme="majorHAnsi" w:eastAsia="Calibri" w:hAnsiTheme="majorHAnsi" w:cstheme="majorHAnsi"/>
+          <w:spacing w:val="2"/>
+          <w:kern w:val="144"/>
+          <w:lang w:val="en-US"/>
+        </w:rPr>
+        <w:t xml:space="preserve">(a) no </w:t>
+      </w:r>
+      <w:proofErr w:type="spellStart"/>
+      <w:r>
+        <w:rPr>
+          <w:rFonts w:asciiTheme="majorHAnsi" w:eastAsia="Calibri" w:hAnsiTheme="majorHAnsi" w:cstheme="majorHAnsi"/>
+          <w:spacing w:val="2"/>
+          <w:kern w:val="144"/>
+          <w:lang w:val="en-US"/>
+        </w:rPr>
+        <w:t>endereço</w:t>
+      </w:r>
+      <w:proofErr w:type="spellEnd"/>
+      <w:r>
+        <w:rPr>
+          <w:rFonts w:asciiTheme="majorHAnsi" w:eastAsia="Calibri" w:hAnsiTheme="majorHAnsi" w:cstheme="majorHAnsi"/>
+          <w:spacing w:val="2"/>
+          <w:kern w:val="144"/>
+          <w:lang w:val="en-US"/>
+        </w:rPr>
+        <w:t xml:space="preserve"> {{ </w:t>
+      </w:r>
+      <w:proofErr w:type="spellStart"/>
+      <w:r>
+        <w:rPr>
+          <w:rFonts w:asciiTheme="majorHAnsi" w:eastAsia="Calibri" w:hAnsiTheme="majorHAnsi" w:cstheme="majorHAnsi"/>
+          <w:spacing w:val="2"/>
+          <w:kern w:val="144"/>
+          <w:lang w:val="en-US"/>
+        </w:rPr>
+        <w:t>title_case</w:t>
+      </w:r>
+      <w:proofErr w:type="spellEnd"/>
+      <w:r>
+        <w:rPr>
+          <w:rFonts w:asciiTheme="majorHAnsi" w:eastAsia="Calibri" w:hAnsiTheme="majorHAnsi" w:cstheme="majorHAnsi"/>
+          <w:spacing w:val="2"/>
+          <w:kern w:val="144"/>
+          <w:lang w:val="en-US"/>
+        </w:rPr>
+        <w:t xml:space="preserve">( </w:t>
+      </w:r>
+      <w:proofErr w:type="spellStart"/>
+      <w:r>
+        <w:rPr>
+          <w:rFonts w:asciiTheme="majorHAnsi" w:eastAsia="Calibri" w:hAnsiTheme="majorHAnsi" w:cstheme="majorHAnsi"/>
+          <w:spacing w:val="2"/>
+          <w:kern w:val="144"/>
+          <w:lang w:val="en-US"/>
+        </w:rPr>
+        <w:t>item.address.street_name</w:t>
+      </w:r>
+      <w:proofErr w:type="spellEnd"/>
+      <w:r>
+        <w:rPr>
+          <w:rFonts w:asciiTheme="majorHAnsi" w:eastAsia="Calibri" w:hAnsiTheme="majorHAnsi" w:cstheme="majorHAnsi"/>
+          <w:spacing w:val="2"/>
+          <w:kern w:val="144"/>
+          <w:lang w:val="en-US"/>
+        </w:rPr>
+        <w:t xml:space="preserve"> | lower) }}, n.º {{ </w:t>
+      </w:r>
+      <w:proofErr w:type="spellStart"/>
+      <w:r>
+        <w:rPr>
+          <w:rFonts w:asciiTheme="majorHAnsi" w:eastAsia="Calibri" w:hAnsiTheme="majorHAnsi" w:cstheme="majorHAnsi"/>
+          <w:spacing w:val="2"/>
+          <w:kern w:val="144"/>
+          <w:lang w:val="en-US"/>
+        </w:rPr>
+        <w:t>item.address.street_number</w:t>
+      </w:r>
+      <w:proofErr w:type="spellEnd"/>
+      <w:r>
+        <w:rPr>
+          <w:rFonts w:asciiTheme="majorHAnsi" w:eastAsia="Calibri" w:hAnsiTheme="majorHAnsi" w:cstheme="majorHAnsi"/>
+          <w:spacing w:val="2"/>
+          <w:kern w:val="144"/>
+          <w:lang w:val="en-US"/>
+        </w:rPr>
+        <w:t xml:space="preserve"> }}, {% if </w:t>
+      </w:r>
+      <w:proofErr w:type="spellStart"/>
+      <w:r>
+        <w:rPr>
+          <w:rFonts w:asciiTheme="majorHAnsi" w:eastAsia="Calibri" w:hAnsiTheme="majorHAnsi" w:cstheme="majorHAnsi"/>
+          <w:spacing w:val="2"/>
+          <w:kern w:val="144"/>
+          <w:lang w:val="en-US"/>
+        </w:rPr>
+        <w:t>item.address.complement</w:t>
+      </w:r>
+      <w:proofErr w:type="spellEnd"/>
+      <w:r>
+        <w:rPr>
+          <w:rFonts w:asciiTheme="majorHAnsi" w:eastAsia="Calibri" w:hAnsiTheme="majorHAnsi" w:cstheme="majorHAnsi"/>
+          <w:spacing w:val="2"/>
+          <w:kern w:val="144"/>
+          <w:lang w:val="en-US"/>
+        </w:rPr>
+        <w:t xml:space="preserve"> %}{{ </w:t>
+      </w:r>
+      <w:proofErr w:type="spellStart"/>
+      <w:r>
+        <w:rPr>
+          <w:rFonts w:asciiTheme="majorHAnsi" w:eastAsia="Calibri" w:hAnsiTheme="majorHAnsi" w:cstheme="majorHAnsi"/>
+          <w:spacing w:val="2"/>
+          <w:kern w:val="144"/>
+          <w:lang w:val="en-US"/>
+        </w:rPr>
+        <w:t>title_case</w:t>
+      </w:r>
+      <w:proofErr w:type="spellEnd"/>
+      <w:r>
+        <w:rPr>
+          <w:rFonts w:asciiTheme="majorHAnsi" w:eastAsia="Calibri" w:hAnsiTheme="majorHAnsi" w:cstheme="majorHAnsi"/>
+          <w:spacing w:val="2"/>
+          <w:kern w:val="144"/>
+          <w:lang w:val="en-US"/>
+        </w:rPr>
+        <w:t>(</w:t>
+      </w:r>
+      <w:proofErr w:type="spellStart"/>
+      <w:r>
+        <w:rPr>
+          <w:rFonts w:asciiTheme="majorHAnsi" w:eastAsia="Calibri" w:hAnsiTheme="majorHAnsi" w:cstheme="majorHAnsi"/>
+          <w:spacing w:val="2"/>
+          <w:kern w:val="144"/>
+          <w:lang w:val="en-US"/>
+        </w:rPr>
+        <w:t>item.address.complement</w:t>
+      </w:r>
+      <w:proofErr w:type="spellEnd"/>
+      <w:r>
+        <w:rPr>
+          <w:rFonts w:asciiTheme="majorHAnsi" w:eastAsia="Calibri" w:hAnsiTheme="majorHAnsi" w:cstheme="majorHAnsi"/>
+          <w:spacing w:val="2"/>
+          <w:kern w:val="144"/>
+          <w:lang w:val="en-US"/>
+        </w:rPr>
+        <w:t xml:space="preserve"> | lower) }}, {% </w:t>
+      </w:r>
+      <w:proofErr w:type="spellStart"/>
+      <w:r>
+        <w:rPr>
+          <w:rFonts w:asciiTheme="majorHAnsi" w:eastAsia="Calibri" w:hAnsiTheme="majorHAnsi" w:cstheme="majorHAnsi"/>
+          <w:spacing w:val="2"/>
+          <w:kern w:val="144"/>
+          <w:lang w:val="en-US"/>
+        </w:rPr>
+        <w:t>endif</w:t>
+      </w:r>
+      <w:proofErr w:type="spellEnd"/>
+      <w:r>
+        <w:rPr>
+          <w:rFonts w:asciiTheme="majorHAnsi" w:eastAsia="Calibri" w:hAnsiTheme="majorHAnsi" w:cstheme="majorHAnsi"/>
+          <w:spacing w:val="2"/>
+          <w:kern w:val="144"/>
+          <w:lang w:val="en-US"/>
+        </w:rPr>
+        <w:t xml:space="preserve"> %}</w:t>
+      </w:r>
+      <w:proofErr w:type="spellStart"/>
+      <w:r>
+        <w:rPr>
+          <w:rFonts w:asciiTheme="majorHAnsi" w:eastAsia="Calibri" w:hAnsiTheme="majorHAnsi" w:cstheme="majorHAnsi"/>
+          <w:spacing w:val="2"/>
+          <w:kern w:val="144"/>
+          <w:lang w:val="en-US"/>
+        </w:rPr>
+        <w:t>Bairro</w:t>
+      </w:r>
+      <w:proofErr w:type="spellEnd"/>
+      <w:r>
+        <w:rPr>
+          <w:rFonts w:asciiTheme="majorHAnsi" w:eastAsia="Calibri" w:hAnsiTheme="majorHAnsi" w:cstheme="majorHAnsi"/>
+          <w:spacing w:val="2"/>
+          <w:kern w:val="144"/>
+          <w:lang w:val="en-US"/>
+        </w:rPr>
+        <w:t xml:space="preserve"> {{ </w:t>
+      </w:r>
+      <w:proofErr w:type="spellStart"/>
+      <w:r>
+        <w:rPr>
+          <w:rFonts w:asciiTheme="majorHAnsi" w:eastAsia="Calibri" w:hAnsiTheme="majorHAnsi" w:cstheme="majorHAnsi"/>
+          <w:spacing w:val="2"/>
+          <w:kern w:val="144"/>
+          <w:lang w:val="en-US"/>
+        </w:rPr>
+        <w:t>title_case</w:t>
+      </w:r>
+      <w:proofErr w:type="spellEnd"/>
+      <w:r>
+        <w:rPr>
+          <w:rFonts w:asciiTheme="majorHAnsi" w:eastAsia="Calibri" w:hAnsiTheme="majorHAnsi" w:cstheme="majorHAnsi"/>
+          <w:spacing w:val="2"/>
+          <w:kern w:val="144"/>
+          <w:lang w:val="en-US"/>
+        </w:rPr>
+        <w:t>(</w:t>
+      </w:r>
+      <w:proofErr w:type="spellStart"/>
+      <w:r>
+        <w:rPr>
+          <w:rFonts w:asciiTheme="majorHAnsi" w:eastAsia="Calibri" w:hAnsiTheme="majorHAnsi" w:cstheme="majorHAnsi"/>
+          <w:spacing w:val="2"/>
+          <w:kern w:val="144"/>
+          <w:lang w:val="en-US"/>
+        </w:rPr>
+        <w:t>item.address.neighborhood</w:t>
+      </w:r>
+      <w:proofErr w:type="spellEnd"/>
+      <w:r>
+        <w:rPr>
+          <w:rFonts w:asciiTheme="majorHAnsi" w:eastAsia="Calibri" w:hAnsiTheme="majorHAnsi" w:cstheme="majorHAnsi"/>
+          <w:spacing w:val="2"/>
+          <w:kern w:val="144"/>
+          <w:lang w:val="en-US"/>
+        </w:rPr>
+        <w:t xml:space="preserve"> | lower) }}, {{ </w:t>
+      </w:r>
+      <w:proofErr w:type="spellStart"/>
+      <w:r>
+        <w:rPr>
+          <w:rFonts w:asciiTheme="majorHAnsi" w:eastAsia="Calibri" w:hAnsiTheme="majorHAnsi" w:cstheme="majorHAnsi"/>
+          <w:spacing w:val="2"/>
+          <w:kern w:val="144"/>
+          <w:lang w:val="en-US"/>
+        </w:rPr>
+        <w:t>title_case</w:t>
+      </w:r>
+      <w:proofErr w:type="spellEnd"/>
+      <w:r>
+        <w:rPr>
+          <w:rFonts w:asciiTheme="majorHAnsi" w:eastAsia="Calibri" w:hAnsiTheme="majorHAnsi" w:cstheme="majorHAnsi"/>
+          <w:spacing w:val="2"/>
+          <w:kern w:val="144"/>
+          <w:lang w:val="en-US"/>
+        </w:rPr>
+        <w:t>(</w:t>
+      </w:r>
+      <w:proofErr w:type="spellStart"/>
+      <w:r>
+        <w:rPr>
+          <w:rFonts w:asciiTheme="majorHAnsi" w:eastAsia="Calibri" w:hAnsiTheme="majorHAnsi" w:cstheme="majorHAnsi"/>
+          <w:spacing w:val="2"/>
+          <w:kern w:val="144"/>
+          <w:lang w:val="en-US"/>
+        </w:rPr>
+        <w:t>item.address.city</w:t>
+      </w:r>
+      <w:proofErr w:type="spellEnd"/>
+      <w:r>
+        <w:rPr>
+          <w:rFonts w:asciiTheme="majorHAnsi" w:eastAsia="Calibri" w:hAnsiTheme="majorHAnsi" w:cstheme="majorHAnsi"/>
+          <w:spacing w:val="2"/>
+          <w:kern w:val="144"/>
+          <w:lang w:val="en-US"/>
+        </w:rPr>
+        <w:t xml:space="preserve"> | lower) }}/{{ </w:t>
+      </w:r>
+      <w:proofErr w:type="spellStart"/>
+      <w:r>
+        <w:rPr>
+          <w:rFonts w:asciiTheme="majorHAnsi" w:eastAsia="Calibri" w:hAnsiTheme="majorHAnsi" w:cstheme="majorHAnsi"/>
+          <w:spacing w:val="2"/>
+          <w:kern w:val="144"/>
+          <w:lang w:val="en-US"/>
+        </w:rPr>
+        <w:t>item.address.state</w:t>
+      </w:r>
+      <w:proofErr w:type="spellEnd"/>
+      <w:r>
+        <w:rPr>
+          <w:rFonts w:asciiTheme="majorHAnsi" w:eastAsia="Calibri" w:hAnsiTheme="majorHAnsi" w:cstheme="majorHAnsi"/>
+          <w:spacing w:val="2"/>
+          <w:kern w:val="144"/>
+          <w:lang w:val="en-US"/>
+        </w:rPr>
+        <w:t xml:space="preserve"> }}, CEP {{ item.address.zip }} </w:t>
+      </w:r>
+      <w:r>
+        <w:rPr>
+          <w:rFonts w:asciiTheme="majorHAnsi" w:eastAsia="Calibri" w:hAnsiTheme="majorHAnsi" w:cstheme="majorHAnsi"/>
+          <w:b/>
+          <w:spacing w:val="2"/>
+          <w:kern w:val="144"/>
+          <w:lang w:val="en-US"/>
+        </w:rPr>
+        <w:t>(“</w:t>
+      </w:r>
+      <w:proofErr w:type="spellStart"/>
+      <w:r>
+        <w:rPr>
+          <w:rFonts w:asciiTheme="majorHAnsi" w:eastAsia="Calibri" w:hAnsiTheme="majorHAnsi" w:cstheme="majorHAnsi"/>
+          <w:b/>
+          <w:spacing w:val="2"/>
+          <w:kern w:val="144"/>
+          <w:lang w:val="en-US"/>
+        </w:rPr>
+        <w:t>Trabalhador</w:t>
+      </w:r>
+      <w:proofErr w:type="spellEnd"/>
+      <w:r>
+        <w:rPr>
+          <w:rFonts w:asciiTheme="majorHAnsi" w:eastAsia="Calibri" w:hAnsiTheme="majorHAnsi" w:cstheme="majorHAnsi"/>
+          <w:b/>
+          <w:spacing w:val="2"/>
+          <w:kern w:val="144"/>
+          <w:lang w:val="en-US"/>
+        </w:rPr>
+        <w:t>”).</w:t>
       </w:r>
     </w:p>
     <w:p>
@@ -142,7 +1424,25 @@
           <w:spacing w:val="2"/>
           <w:kern w:val="144"/>
         </w:rPr>
-        <w:t>{%p endfor %}</w:t>
+        <w:t xml:space="preserve">{%p </w:t>
+      </w:r>
+      <w:proofErr w:type="spellStart"/>
+      <w:r>
+        <w:rPr>
+          <w:rFonts w:asciiTheme="majorHAnsi" w:eastAsia="Calibri" w:hAnsiTheme="majorHAnsi" w:cstheme="majorHAnsi"/>
+          <w:spacing w:val="2"/>
+          <w:kern w:val="144"/>
+        </w:rPr>
+        <w:t>endfor</w:t>
+      </w:r>
+      <w:proofErr w:type="spellEnd"/>
+      <w:r>
+        <w:rPr>
+          <w:rFonts w:asciiTheme="majorHAnsi" w:eastAsia="Calibri" w:hAnsiTheme="majorHAnsi" w:cstheme="majorHAnsi"/>
+          <w:spacing w:val="2"/>
+          <w:kern w:val="144"/>
+        </w:rPr>
+        <w:t xml:space="preserve"> %}</w:t>
       </w:r>
     </w:p>
     <w:p>
@@ -207,30 +1507,11 @@
           <w:spacing w:val="2"/>
           <w:kern w:val="144"/>
         </w:rPr>
-        <w:t xml:space="preserve">Na hipótese </w:t>
-      </w:r>
-      <w:proofErr w:type="gramStart"/>
-      <w:r>
-        <w:rPr>
-          <w:rFonts w:asciiTheme="majorHAnsi" w:eastAsia="Calibri" w:hAnsiTheme="majorHAnsi" w:cstheme="majorHAnsi"/>
-          <w:spacing w:val="2"/>
-          <w:kern w:val="144"/>
-        </w:rPr>
-        <w:t>das</w:t>
-      </w:r>
-      <w:proofErr w:type="gramEnd"/>
-      <w:r>
-        <w:rPr>
-          <w:rFonts w:asciiTheme="majorHAnsi" w:eastAsia="Calibri" w:hAnsiTheme="majorHAnsi" w:cstheme="majorHAnsi"/>
-          <w:spacing w:val="2"/>
-          <w:kern w:val="144"/>
-        </w:rPr>
-        <w:t xml:space="preserve"> horas não serem compensadas, as mesmas serão pagas como horas extras, ou seja, o valor nominal da hora normal acrescido do respectivo adicional.</w:t>
+        <w:t>Na hipótese das horas não serem compensadas, as mesmas serão pagas como horas extras, ou seja, o valor nominal da hora normal acrescido do respectivo adicional.</w:t>
       </w:r>
     </w:p>
     <w:p>
       <w:pPr>
-        <w:keepNext/>
         <w:widowControl w:val="0"/>
         <w:numPr>
           <w:ilvl w:val="0"/>
@@ -250,22 +1531,11 @@
           <w:spacing w:val="2"/>
           <w:kern w:val="144"/>
         </w:rPr>
-        <w:t xml:space="preserve">Na hipótese de rescisão do contrato de trabalho sem que tenha havido a compensação integral da jornada extraordinária, o Trabalhador terá direito ao pagamento das horas extras não </w:t>
-      </w:r>
-      <w:r>
-        <w:rPr>
-          <w:rFonts w:asciiTheme="majorHAnsi" w:eastAsia="Calibri" w:hAnsiTheme="majorHAnsi" w:cstheme="majorHAnsi"/>
-          <w:spacing w:val="2"/>
-          <w:kern w:val="144"/>
-        </w:rPr>
-        <w:lastRenderedPageBreak/>
-        <w:t>compensadas, calculadas sobre o valor da remuneração na data da rescisão.</w:t>
+        <w:t>Na hipótese de rescisão do contrato de trabalho sem que tenha havido a compensação integral da jornada extraordinária, o Trabalhador terá direito ao pagamento das horas extras não compensadas, calculadas sobre o valor da remuneração na data da rescisão.</w:t>
       </w:r>
     </w:p>
     <w:p>
       <w:pPr>
-        <w:keepNext/>
-        <w:keepLines/>
         <w:widowControl w:val="0"/>
         <w:numPr>
           <w:ilvl w:val="0"/>
@@ -292,7 +1562,6 @@
       <w:pPr>
         <w:keepNext/>
         <w:keepLines/>
-        <w:widowControl w:val="0"/>
         <w:spacing w:before="200" w:line="300" w:lineRule="auto"/>
         <w:jc w:val="both"/>
         <w:rPr>
@@ -307,6 +1576,7 @@
           <w:spacing w:val="2"/>
           <w:kern w:val="144"/>
         </w:rPr>
+        <w:lastRenderedPageBreak/>
         <w:t>E, por estarem assim justas e contratadas, as Partes assinam o presente instrumento em 2 (duas) vias de igual teor e forma, na presença das duas testemunhas abaixo assinadas.</w:t>
       </w:r>
     </w:p>
@@ -314,7 +1584,6 @@
       <w:pPr>
         <w:keepNext/>
         <w:keepLines/>
-        <w:widowControl w:val="0"/>
         <w:spacing w:before="200" w:after="200" w:line="264" w:lineRule="auto"/>
         <w:jc w:val="center"/>
         <w:rPr>
@@ -324,6 +1593,15 @@
           <w:lang w:val="en-US"/>
         </w:rPr>
       </w:pPr>
+      <w:r>
+        <w:rPr>
+          <w:rFonts w:asciiTheme="majorHAnsi" w:eastAsia="Calibri" w:hAnsiTheme="majorHAnsi" w:cstheme="majorHAnsi"/>
+          <w:spacing w:val="2"/>
+          <w:kern w:val="144"/>
+          <w:lang w:val="en-US"/>
+        </w:rPr>
+        <w:t>{</w:t>
+      </w:r>
       <w:proofErr w:type="gramStart"/>
       <w:r>
         <w:rPr>
@@ -332,7 +1610,17 @@
           <w:kern w:val="144"/>
           <w:lang w:val="en-US"/>
         </w:rPr>
-        <w:t>{{ title</w:t>
+        <w:t xml:space="preserve">{ </w:t>
+      </w:r>
+      <w:proofErr w:type="spellStart"/>
+      <w:r>
+        <w:rPr>
+          <w:rFonts w:asciiTheme="majorHAnsi" w:eastAsia="Calibri" w:hAnsiTheme="majorHAnsi" w:cstheme="majorHAnsi"/>
+          <w:spacing w:val="2"/>
+          <w:kern w:val="144"/>
+          <w:lang w:val="en-US"/>
+        </w:rPr>
+        <w:t>title</w:t>
       </w:r>
       <w:proofErr w:type="gramEnd"/>
       <w:r>
@@ -342,7 +1630,57 @@
           <w:kern w:val="144"/>
           <w:lang w:val="en-US"/>
         </w:rPr>
-        <w:t>_case(signature_local | lower) }}, {{signature_date }}.</w:t>
+        <w:t>_case</w:t>
+      </w:r>
+      <w:proofErr w:type="spellEnd"/>
+      <w:r>
+        <w:rPr>
+          <w:rFonts w:asciiTheme="majorHAnsi" w:eastAsia="Calibri" w:hAnsiTheme="majorHAnsi" w:cstheme="majorHAnsi"/>
+          <w:spacing w:val="2"/>
+          <w:kern w:val="144"/>
+          <w:lang w:val="en-US"/>
+        </w:rPr>
+        <w:t>(</w:t>
+      </w:r>
+      <w:proofErr w:type="spellStart"/>
+      <w:r>
+        <w:rPr>
+          <w:rFonts w:asciiTheme="majorHAnsi" w:eastAsia="Calibri" w:hAnsiTheme="majorHAnsi" w:cstheme="majorHAnsi"/>
+          <w:spacing w:val="2"/>
+          <w:kern w:val="144"/>
+          <w:lang w:val="en-US"/>
+        </w:rPr>
+        <w:t>signature_local</w:t>
+      </w:r>
+      <w:proofErr w:type="spellEnd"/>
+      <w:r>
+        <w:rPr>
+          <w:rFonts w:asciiTheme="majorHAnsi" w:eastAsia="Calibri" w:hAnsiTheme="majorHAnsi" w:cstheme="majorHAnsi"/>
+          <w:spacing w:val="2"/>
+          <w:kern w:val="144"/>
+          <w:lang w:val="en-US"/>
+        </w:rPr>
+        <w:t xml:space="preserve"> | lower) }}, {{</w:t>
+      </w:r>
+      <w:proofErr w:type="spellStart"/>
+      <w:r>
+        <w:rPr>
+          <w:rFonts w:asciiTheme="majorHAnsi" w:eastAsia="Calibri" w:hAnsiTheme="majorHAnsi" w:cstheme="majorHAnsi"/>
+          <w:spacing w:val="2"/>
+          <w:kern w:val="144"/>
+          <w:lang w:val="en-US"/>
+        </w:rPr>
+        <w:t>signature_date</w:t>
+      </w:r>
+      <w:proofErr w:type="spellEnd"/>
+      <w:r>
+        <w:rPr>
+          <w:rFonts w:asciiTheme="majorHAnsi" w:eastAsia="Calibri" w:hAnsiTheme="majorHAnsi" w:cstheme="majorHAnsi"/>
+          <w:spacing w:val="2"/>
+          <w:kern w:val="144"/>
+          <w:lang w:val="en-US"/>
+        </w:rPr>
+        <w:t xml:space="preserve"> }}.</w:t>
       </w:r>
     </w:p>
     <w:tbl>
@@ -369,7 +1707,6 @@
             <w:pPr>
               <w:keepNext/>
               <w:keepLines/>
-              <w:widowControl w:val="0"/>
               <w:spacing w:line="240" w:lineRule="auto"/>
               <w:jc w:val="center"/>
               <w:rPr>
@@ -417,7 +1754,6 @@
             <w:pPr>
               <w:keepNext/>
               <w:keepLines/>
-              <w:widowControl w:val="0"/>
               <w:tabs>
                 <w:tab w:val="left" w:pos="840"/>
                 <w:tab w:val="center" w:pos="2764"/>
@@ -455,7 +1791,6 @@
           <w:p>
             <w:pPr>
               <w:pStyle w:val="Ttulo3"/>
-              <w:widowControl w:val="0"/>
               <w:spacing w:before="300" w:after="0" w:line="240" w:lineRule="auto"/>
               <w:ind w:right="5" w:firstLine="274"/>
               <w:rPr>
@@ -470,7 +1805,6 @@
             </w:pPr>
             <w:bookmarkStart w:id="0" w:name="_mjanf0jhibv9" w:colFirst="0" w:colLast="0"/>
             <w:bookmarkEnd w:id="0"/>
-            <w:proofErr w:type="gramStart"/>
             <w:r>
               <w:rPr>
                 <w:rFonts w:asciiTheme="majorHAnsi" w:eastAsia="Calibri" w:hAnsiTheme="majorHAnsi" w:cstheme="majorHAnsi"/>
@@ -481,7 +1815,33 @@
                 <w:szCs w:val="18"/>
                 <w:lang w:val="en-US"/>
               </w:rPr>
-              <w:t xml:space="preserve">{{  </w:t>
+              <w:t>{</w:t>
+            </w:r>
+            <w:proofErr w:type="gramStart"/>
+            <w:r>
+              <w:rPr>
+                <w:rFonts w:asciiTheme="majorHAnsi" w:eastAsia="Calibri" w:hAnsiTheme="majorHAnsi" w:cstheme="majorHAnsi"/>
+                <w:color w:val="FFFFFF" w:themeColor="background1"/>
+                <w:spacing w:val="2"/>
+                <w:kern w:val="144"/>
+                <w:sz w:val="18"/>
+                <w:szCs w:val="18"/>
+                <w:lang w:val="en-US"/>
+              </w:rPr>
+              <w:t xml:space="preserve">{  </w:t>
+            </w:r>
+            <w:proofErr w:type="spellStart"/>
+            <w:r>
+              <w:rPr>
+                <w:rFonts w:asciiTheme="majorHAnsi" w:eastAsia="Calibri" w:hAnsiTheme="majorHAnsi" w:cstheme="majorHAnsi"/>
+                <w:color w:val="FFFFFF" w:themeColor="background1"/>
+                <w:spacing w:val="2"/>
+                <w:kern w:val="144"/>
+                <w:sz w:val="18"/>
+                <w:szCs w:val="18"/>
+                <w:lang w:val="en-US"/>
+              </w:rPr>
+              <w:t>generate</w:t>
             </w:r>
             <w:proofErr w:type="gramEnd"/>
             <w:r>
@@ -494,14 +1854,78 @@
                 <w:szCs w:val="18"/>
                 <w:lang w:val="en-US"/>
               </w:rPr>
-              <w:t>generate_anchor('signHere', school_email)  }}</w:t>
+              <w:t>_anchor</w:t>
+            </w:r>
+            <w:proofErr w:type="spellEnd"/>
+            <w:r>
+              <w:rPr>
+                <w:rFonts w:asciiTheme="majorHAnsi" w:eastAsia="Calibri" w:hAnsiTheme="majorHAnsi" w:cstheme="majorHAnsi"/>
+                <w:color w:val="FFFFFF" w:themeColor="background1"/>
+                <w:spacing w:val="2"/>
+                <w:kern w:val="144"/>
+                <w:sz w:val="18"/>
+                <w:szCs w:val="18"/>
+                <w:lang w:val="en-US"/>
+              </w:rPr>
+              <w:t>('</w:t>
+            </w:r>
+            <w:proofErr w:type="spellStart"/>
+            <w:r>
+              <w:rPr>
+                <w:rFonts w:asciiTheme="majorHAnsi" w:eastAsia="Calibri" w:hAnsiTheme="majorHAnsi" w:cstheme="majorHAnsi"/>
+                <w:color w:val="FFFFFF" w:themeColor="background1"/>
+                <w:spacing w:val="2"/>
+                <w:kern w:val="144"/>
+                <w:sz w:val="18"/>
+                <w:szCs w:val="18"/>
+                <w:lang w:val="en-US"/>
+              </w:rPr>
+              <w:t>signHere</w:t>
+            </w:r>
+            <w:proofErr w:type="spellEnd"/>
+            <w:r>
+              <w:rPr>
+                <w:rFonts w:asciiTheme="majorHAnsi" w:eastAsia="Calibri" w:hAnsiTheme="majorHAnsi" w:cstheme="majorHAnsi"/>
+                <w:color w:val="FFFFFF" w:themeColor="background1"/>
+                <w:spacing w:val="2"/>
+                <w:kern w:val="144"/>
+                <w:sz w:val="18"/>
+                <w:szCs w:val="18"/>
+                <w:lang w:val="en-US"/>
+              </w:rPr>
+              <w:t xml:space="preserve">', </w:t>
+            </w:r>
+            <w:proofErr w:type="spellStart"/>
+            <w:r>
+              <w:rPr>
+                <w:rFonts w:asciiTheme="majorHAnsi" w:eastAsia="Calibri" w:hAnsiTheme="majorHAnsi" w:cstheme="majorHAnsi"/>
+                <w:color w:val="FFFFFF" w:themeColor="background1"/>
+                <w:spacing w:val="2"/>
+                <w:kern w:val="144"/>
+                <w:sz w:val="18"/>
+                <w:szCs w:val="18"/>
+                <w:lang w:val="en-US"/>
+              </w:rPr>
+              <w:t>school_email</w:t>
+            </w:r>
+            <w:proofErr w:type="spellEnd"/>
+            <w:r>
+              <w:rPr>
+                <w:rFonts w:asciiTheme="majorHAnsi" w:eastAsia="Calibri" w:hAnsiTheme="majorHAnsi" w:cstheme="majorHAnsi"/>
+                <w:color w:val="FFFFFF" w:themeColor="background1"/>
+                <w:spacing w:val="2"/>
+                <w:kern w:val="144"/>
+                <w:sz w:val="18"/>
+                <w:szCs w:val="18"/>
+                <w:lang w:val="en-US"/>
+              </w:rPr>
+              <w:t>)  }}</w:t>
             </w:r>
           </w:p>
           <w:p>
             <w:pPr>
               <w:keepNext/>
               <w:keepLines/>
-              <w:widowControl w:val="0"/>
               <w:spacing w:line="240" w:lineRule="auto"/>
               <w:ind w:firstLine="416"/>
               <w:rPr>
@@ -529,7 +1953,6 @@
             <w:pPr>
               <w:keepNext/>
               <w:keepLines/>
-              <w:widowControl w:val="0"/>
               <w:spacing w:line="240" w:lineRule="auto"/>
               <w:jc w:val="center"/>
               <w:rPr>
@@ -540,7 +1963,6 @@
                 <w:lang w:val="en-US"/>
               </w:rPr>
             </w:pPr>
-            <w:proofErr w:type="gramStart"/>
             <w:r>
               <w:rPr>
                 <w:rFonts w:asciiTheme="majorHAnsi" w:eastAsia="Calibri" w:hAnsiTheme="majorHAnsi" w:cstheme="majorHAnsi"/>
@@ -548,9 +1970,9 @@
                 <w:spacing w:val="2"/>
                 <w:lang w:val="en-US"/>
               </w:rPr>
-              <w:t>{{ school</w:t>
+              <w:t>{{ school[“</w:t>
             </w:r>
-            <w:proofErr w:type="gramEnd"/>
+            <w:proofErr w:type="spellStart"/>
             <w:r>
               <w:rPr>
                 <w:rFonts w:asciiTheme="majorHAnsi" w:eastAsia="Calibri" w:hAnsiTheme="majorHAnsi" w:cstheme="majorHAnsi"/>
@@ -558,7 +1980,17 @@
                 <w:spacing w:val="2"/>
                 <w:lang w:val="en-US"/>
               </w:rPr>
-              <w:t>[“legal_name”] | upper }}</w:t>
+              <w:t>legal_name</w:t>
+            </w:r>
+            <w:proofErr w:type="spellEnd"/>
+            <w:r>
+              <w:rPr>
+                <w:rFonts w:asciiTheme="majorHAnsi" w:eastAsia="Calibri" w:hAnsiTheme="majorHAnsi" w:cstheme="majorHAnsi"/>
+                <w:b/>
+                <w:spacing w:val="2"/>
+                <w:lang w:val="en-US"/>
+              </w:rPr>
+              <w:t>”] | upper }}</w:t>
             </w:r>
           </w:p>
         </w:tc>
@@ -570,7 +2002,6 @@
             <w:pPr>
               <w:keepNext/>
               <w:keepLines/>
-              <w:widowControl w:val="0"/>
               <w:spacing w:line="240" w:lineRule="auto"/>
               <w:jc w:val="center"/>
               <w:rPr>
@@ -598,7 +2029,6 @@
           <w:p>
             <w:pPr>
               <w:pStyle w:val="Ttulo3"/>
-              <w:widowControl w:val="0"/>
               <w:spacing w:before="300" w:after="0" w:line="240" w:lineRule="auto"/>
               <w:ind w:right="5" w:firstLine="274"/>
               <w:rPr>
@@ -613,7 +2043,6 @@
             </w:pPr>
             <w:bookmarkStart w:id="1" w:name="_h558euwk5w9o" w:colFirst="0" w:colLast="0"/>
             <w:bookmarkEnd w:id="1"/>
-            <w:proofErr w:type="gramStart"/>
             <w:r>
               <w:rPr>
                 <w:rFonts w:asciiTheme="majorHAnsi" w:eastAsia="Calibri" w:hAnsiTheme="majorHAnsi" w:cstheme="majorHAnsi"/>
@@ -624,7 +2053,33 @@
                 <w:szCs w:val="18"/>
                 <w:lang w:val="en-US"/>
               </w:rPr>
-              <w:t>{{ generate</w:t>
+              <w:t>{</w:t>
+            </w:r>
+            <w:proofErr w:type="gramStart"/>
+            <w:r>
+              <w:rPr>
+                <w:rFonts w:asciiTheme="majorHAnsi" w:eastAsia="Calibri" w:hAnsiTheme="majorHAnsi" w:cstheme="majorHAnsi"/>
+                <w:color w:val="FFFFFF" w:themeColor="background1"/>
+                <w:spacing w:val="2"/>
+                <w:kern w:val="144"/>
+                <w:sz w:val="18"/>
+                <w:szCs w:val="18"/>
+                <w:lang w:val="en-US"/>
+              </w:rPr>
+              <w:t xml:space="preserve">{ </w:t>
+            </w:r>
+            <w:proofErr w:type="spellStart"/>
+            <w:r>
+              <w:rPr>
+                <w:rFonts w:asciiTheme="majorHAnsi" w:eastAsia="Calibri" w:hAnsiTheme="majorHAnsi" w:cstheme="majorHAnsi"/>
+                <w:color w:val="FFFFFF" w:themeColor="background1"/>
+                <w:spacing w:val="2"/>
+                <w:kern w:val="144"/>
+                <w:sz w:val="18"/>
+                <w:szCs w:val="18"/>
+                <w:lang w:val="en-US"/>
+              </w:rPr>
+              <w:t>generate</w:t>
             </w:r>
             <w:proofErr w:type="gramEnd"/>
             <w:r>
@@ -637,14 +2092,78 @@
                 <w:szCs w:val="18"/>
                 <w:lang w:val="en-US"/>
               </w:rPr>
-              <w:t>_anchor('signHere', item.email)  }}</w:t>
+              <w:t>_anchor</w:t>
+            </w:r>
+            <w:proofErr w:type="spellEnd"/>
+            <w:r>
+              <w:rPr>
+                <w:rFonts w:asciiTheme="majorHAnsi" w:eastAsia="Calibri" w:hAnsiTheme="majorHAnsi" w:cstheme="majorHAnsi"/>
+                <w:color w:val="FFFFFF" w:themeColor="background1"/>
+                <w:spacing w:val="2"/>
+                <w:kern w:val="144"/>
+                <w:sz w:val="18"/>
+                <w:szCs w:val="18"/>
+                <w:lang w:val="en-US"/>
+              </w:rPr>
+              <w:t>('</w:t>
+            </w:r>
+            <w:proofErr w:type="spellStart"/>
+            <w:r>
+              <w:rPr>
+                <w:rFonts w:asciiTheme="majorHAnsi" w:eastAsia="Calibri" w:hAnsiTheme="majorHAnsi" w:cstheme="majorHAnsi"/>
+                <w:color w:val="FFFFFF" w:themeColor="background1"/>
+                <w:spacing w:val="2"/>
+                <w:kern w:val="144"/>
+                <w:sz w:val="18"/>
+                <w:szCs w:val="18"/>
+                <w:lang w:val="en-US"/>
+              </w:rPr>
+              <w:t>signHere</w:t>
+            </w:r>
+            <w:proofErr w:type="spellEnd"/>
+            <w:r>
+              <w:rPr>
+                <w:rFonts w:asciiTheme="majorHAnsi" w:eastAsia="Calibri" w:hAnsiTheme="majorHAnsi" w:cstheme="majorHAnsi"/>
+                <w:color w:val="FFFFFF" w:themeColor="background1"/>
+                <w:spacing w:val="2"/>
+                <w:kern w:val="144"/>
+                <w:sz w:val="18"/>
+                <w:szCs w:val="18"/>
+                <w:lang w:val="en-US"/>
+              </w:rPr>
+              <w:t xml:space="preserve">', </w:t>
+            </w:r>
+            <w:proofErr w:type="spellStart"/>
+            <w:r>
+              <w:rPr>
+                <w:rFonts w:asciiTheme="majorHAnsi" w:eastAsia="Calibri" w:hAnsiTheme="majorHAnsi" w:cstheme="majorHAnsi"/>
+                <w:color w:val="FFFFFF" w:themeColor="background1"/>
+                <w:spacing w:val="2"/>
+                <w:kern w:val="144"/>
+                <w:sz w:val="18"/>
+                <w:szCs w:val="18"/>
+                <w:lang w:val="en-US"/>
+              </w:rPr>
+              <w:t>item.email</w:t>
+            </w:r>
+            <w:proofErr w:type="spellEnd"/>
+            <w:r>
+              <w:rPr>
+                <w:rFonts w:asciiTheme="majorHAnsi" w:eastAsia="Calibri" w:hAnsiTheme="majorHAnsi" w:cstheme="majorHAnsi"/>
+                <w:color w:val="FFFFFF" w:themeColor="background1"/>
+                <w:spacing w:val="2"/>
+                <w:kern w:val="144"/>
+                <w:sz w:val="18"/>
+                <w:szCs w:val="18"/>
+                <w:lang w:val="en-US"/>
+              </w:rPr>
+              <w:t>)  }}</w:t>
             </w:r>
           </w:p>
           <w:p>
             <w:pPr>
               <w:keepNext/>
               <w:keepLines/>
-              <w:widowControl w:val="0"/>
               <w:spacing w:line="240" w:lineRule="auto"/>
               <w:ind w:firstLine="416"/>
               <w:rPr>
@@ -672,7 +2191,6 @@
             <w:pPr>
               <w:keepNext/>
               <w:keepLines/>
-              <w:widowControl w:val="0"/>
               <w:spacing w:line="240" w:lineRule="auto"/>
               <w:jc w:val="center"/>
               <w:rPr>
@@ -684,7 +2202,6 @@
                 <w:lang w:val="en-US"/>
               </w:rPr>
             </w:pPr>
-            <w:proofErr w:type="gramStart"/>
             <w:r>
               <w:rPr>
                 <w:rFonts w:asciiTheme="majorHAnsi" w:eastAsia="Calibri" w:hAnsiTheme="majorHAnsi" w:cstheme="majorHAnsi"/>
@@ -693,9 +2210,9 @@
                 <w:kern w:val="144"/>
                 <w:lang w:val="en-US"/>
               </w:rPr>
-              <w:t>{{ item.name</w:t>
+              <w:t xml:space="preserve">{{ </w:t>
             </w:r>
-            <w:proofErr w:type="gramEnd"/>
+            <w:proofErr w:type="spellStart"/>
             <w:r>
               <w:rPr>
                 <w:rFonts w:asciiTheme="majorHAnsi" w:eastAsia="Calibri" w:hAnsiTheme="majorHAnsi" w:cstheme="majorHAnsi"/>
@@ -704,8 +2221,9 @@
                 <w:kern w:val="144"/>
                 <w:lang w:val="en-US"/>
               </w:rPr>
-              <w:t>.text</w:t>
+              <w:t>item.name.text</w:t>
             </w:r>
+            <w:proofErr w:type="spellEnd"/>
             <w:r>
               <w:rPr>
                 <w:rFonts w:asciiTheme="majorHAnsi" w:eastAsia="Calibri" w:hAnsiTheme="majorHAnsi" w:cstheme="majorHAnsi"/>
@@ -721,7 +2239,6 @@
             <w:pPr>
               <w:keepNext/>
               <w:keepLines/>
-              <w:widowControl w:val="0"/>
               <w:spacing w:line="240" w:lineRule="auto"/>
               <w:jc w:val="center"/>
               <w:rPr>
@@ -742,7 +2259,31 @@
                 <w:szCs w:val="16"/>
                 <w:lang w:val="en-US"/>
               </w:rPr>
-              <w:t>{%p endfor %}</w:t>
+              <w:t xml:space="preserve">{%p </w:t>
+            </w:r>
+            <w:proofErr w:type="spellStart"/>
+            <w:r>
+              <w:rPr>
+                <w:rFonts w:asciiTheme="majorHAnsi" w:eastAsia="Calibri" w:hAnsiTheme="majorHAnsi" w:cstheme="majorHAnsi"/>
+                <w:spacing w:val="2"/>
+                <w:kern w:val="144"/>
+                <w:sz w:val="16"/>
+                <w:szCs w:val="16"/>
+                <w:lang w:val="en-US"/>
+              </w:rPr>
+              <w:t>endfor</w:t>
+            </w:r>
+            <w:proofErr w:type="spellEnd"/>
+            <w:r>
+              <w:rPr>
+                <w:rFonts w:asciiTheme="majorHAnsi" w:eastAsia="Calibri" w:hAnsiTheme="majorHAnsi" w:cstheme="majorHAnsi"/>
+                <w:spacing w:val="2"/>
+                <w:kern w:val="144"/>
+                <w:sz w:val="16"/>
+                <w:szCs w:val="16"/>
+                <w:lang w:val="en-US"/>
+              </w:rPr>
+              <w:t xml:space="preserve"> %}</w:t>
             </w:r>
           </w:p>
         </w:tc>
@@ -759,7 +2300,6 @@
             <w:pPr>
               <w:keepNext/>
               <w:keepLines/>
-              <w:widowControl w:val="0"/>
               <w:tabs>
                 <w:tab w:val="left" w:pos="416"/>
               </w:tabs>
@@ -791,7 +2331,6 @@
             <w:pPr>
               <w:keepNext/>
               <w:keepLines/>
-              <w:widowControl w:val="0"/>
               <w:spacing w:line="240" w:lineRule="auto"/>
               <w:rPr>
                 <w:rFonts w:asciiTheme="majorHAnsi" w:eastAsia="Calibri" w:hAnsiTheme="majorHAnsi" w:cstheme="majorHAnsi"/>
@@ -816,9 +2355,8 @@
             <w:pPr>
               <w:keepNext/>
               <w:keepLines/>
-              <w:widowControl w:val="0"/>
-              <w:spacing w:line="240" w:lineRule="auto"/>
-              <w:ind w:firstLine="416"/>
+              <w:spacing w:before="300" w:line="240" w:lineRule="auto"/>
+              <w:ind w:firstLine="414"/>
               <w:rPr>
                 <w:rFonts w:asciiTheme="majorHAnsi" w:eastAsia="Calibri" w:hAnsiTheme="majorHAnsi" w:cstheme="majorHAnsi"/>
                 <w:spacing w:val="2"/>
@@ -842,7 +2380,6 @@
             <w:pPr>
               <w:keepNext/>
               <w:keepLines/>
-              <w:widowControl w:val="0"/>
               <w:tabs>
                 <w:tab w:val="left" w:pos="708"/>
               </w:tabs>
@@ -867,7 +2404,6 @@
             <w:pPr>
               <w:keepNext/>
               <w:keepLines/>
-              <w:widowControl w:val="0"/>
               <w:spacing w:line="240" w:lineRule="auto"/>
               <w:ind w:firstLine="416"/>
               <w:rPr>
@@ -894,9 +2430,8 @@
             <w:pPr>
               <w:keepNext/>
               <w:keepLines/>
-              <w:widowControl w:val="0"/>
-              <w:spacing w:line="240" w:lineRule="auto"/>
-              <w:ind w:firstLine="416"/>
+              <w:spacing w:before="300" w:line="240" w:lineRule="auto"/>
+              <w:ind w:firstLine="414"/>
               <w:rPr>
                 <w:rFonts w:asciiTheme="majorHAnsi" w:eastAsia="Calibri" w:hAnsiTheme="majorHAnsi" w:cstheme="majorHAnsi"/>
                 <w:spacing w:val="2"/>
@@ -913,14 +2448,25 @@
                 <w:sz w:val="16"/>
                 <w:szCs w:val="16"/>
               </w:rPr>
-              <w:t>____________________________________________________________</w:t>
+              <w:t>____________________________________</w:t>
+            </w:r>
+            <w:bookmarkStart w:id="2" w:name="_GoBack"/>
+            <w:bookmarkEnd w:id="2"/>
+            <w:r>
+              <w:rPr>
+                <w:rFonts w:asciiTheme="majorHAnsi" w:eastAsia="Calibri" w:hAnsiTheme="majorHAnsi" w:cstheme="majorHAnsi"/>
+                <w:spacing w:val="2"/>
+                <w:kern w:val="144"/>
+                <w:sz w:val="16"/>
+                <w:szCs w:val="16"/>
+              </w:rPr>
+              <w:t>________________________</w:t>
             </w:r>
           </w:p>
           <w:p>
             <w:pPr>
               <w:keepNext/>
               <w:keepLines/>
-              <w:widowControl w:val="0"/>
               <w:tabs>
                 <w:tab w:val="left" w:pos="708"/>
               </w:tabs>
@@ -945,7 +2491,6 @@
             <w:pPr>
               <w:keepNext/>
               <w:keepLines/>
-              <w:widowControl w:val="0"/>
               <w:tabs>
                 <w:tab w:val="left" w:pos="708"/>
               </w:tabs>
@@ -971,6 +2516,8 @@
     </w:tbl>
     <w:p>
       <w:pPr>
+        <w:keepNext/>
+        <w:keepLines/>
         <w:spacing w:line="300" w:lineRule="auto"/>
         <w:rPr>
           <w:rFonts w:asciiTheme="majorHAnsi" w:eastAsia="Calibri" w:hAnsiTheme="majorHAnsi" w:cstheme="majorHAnsi"/>
@@ -981,8 +2528,8 @@
       </w:pPr>
     </w:p>
     <w:sectPr>
-      <w:headerReference w:type="default" r:id="rId7"/>
-      <w:footerReference w:type="default" r:id="rId8"/>
+      <w:headerReference w:type="default" r:id="rId8"/>
+      <w:footerReference w:type="default" r:id="rId9"/>
       <w:pgSz w:w="11909" w:h="16834"/>
       <w:pgMar w:top="2267" w:right="850" w:bottom="850" w:left="1700" w:header="850" w:footer="850" w:gutter="0"/>
       <w:pgNumType w:start="1"/>
@@ -993,7 +2540,7 @@
 </file>
 
 <file path=word/endnotes.xml><?xml version="1.0" encoding="utf-8"?>
-<w:endnotes xmlns:wpc="http://schemas.microsoft.com/office/word/2010/wordprocessingCanvas" xmlns:cx="http://schemas.microsoft.com/office/drawing/2014/chartex" xmlns:cx1="http://schemas.microsoft.com/office/drawing/2015/9/8/chartex" xmlns:cx2="http://schemas.microsoft.com/office/drawing/2015/10/21/chartex" xmlns:cx3="http://schemas.microsoft.com/office/drawing/2016/5/9/chartex" xmlns:cx4="http://schemas.microsoft.com/office/drawing/2016/5/10/chartex" xmlns:cx5="http://schemas.microsoft.com/office/drawing/2016/5/11/chartex" xmlns:cx6="http://schemas.microsoft.com/office/drawing/2016/5/12/chartex" xmlns:cx7="http://schemas.microsoft.com/office/drawing/2016/5/13/chartex" xmlns:cx8="http://schemas.microsoft.com/office/drawing/2016/5/14/chartex" xmlns:mc="http://schemas.openxmlformats.org/markup-compatibility/2006" xmlns:aink="http://schemas.microsoft.com/office/drawing/2016/ink" xmlns:am3d="http://schemas.microsoft.com/office/drawing/2017/model3d" xmlns:o="urn:schemas-microsoft-com:office:office" xmlns:r="http://schemas.openxmlformats.org/officeDocument/2006/relationships" xmlns:m="http://schemas.openxmlformats.org/officeDocument/2006/math" xmlns:v="urn:schemas-microsoft-com:vml" xmlns:wp14="http://schemas.microsoft.com/office/word/2010/wordprocessingDrawing" xmlns:wp="http://schemas.openxmlformats.org/drawingml/2006/wordprocessingDrawing" xmlns:w10="urn:schemas-microsoft-com:office:word" xmlns:w="http://schemas.openxmlformats.org/wordprocessingml/2006/main" xmlns:w14="http://schemas.microsoft.com/office/word/2010/wordml" xmlns:w15="http://schemas.microsoft.com/office/word/2012/wordml" xmlns:w16cex="http://schemas.microsoft.com/office/word/2018/wordml/cex" xmlns:w16cid="http://schemas.microsoft.com/office/word/2016/wordml/cid" xmlns:w16="http://schemas.microsoft.com/office/word/2018/wordml" xmlns:w16se="http://schemas.microsoft.com/office/word/2015/wordml/symex" xmlns:wpg="http://schemas.microsoft.com/office/word/2010/wordprocessingGroup" xmlns:wpi="http://schemas.microsoft.com/office/word/2010/wordprocessingInk" xmlns:wne="http://schemas.microsoft.com/office/word/2006/wordml" xmlns:wps="http://schemas.microsoft.com/office/word/2010/wordprocessingShape" mc:Ignorable="w14 w15 w16se w16cid w16 w16cex wp14">
+<w:endnotes xmlns:wpc="http://schemas.microsoft.com/office/word/2010/wordprocessingCanvas" xmlns:mc="http://schemas.openxmlformats.org/markup-compatibility/2006" xmlns:o="urn:schemas-microsoft-com:office:office" xmlns:r="http://schemas.openxmlformats.org/officeDocument/2006/relationships" xmlns:m="http://schemas.openxmlformats.org/officeDocument/2006/math" xmlns:v="urn:schemas-microsoft-com:vml" xmlns:wp14="http://schemas.microsoft.com/office/word/2010/wordprocessingDrawing" xmlns:wp="http://schemas.openxmlformats.org/drawingml/2006/wordprocessingDrawing" xmlns:w10="urn:schemas-microsoft-com:office:word" xmlns:w="http://schemas.openxmlformats.org/wordprocessingml/2006/main" xmlns:w14="http://schemas.microsoft.com/office/word/2010/wordml" xmlns:w15="http://schemas.microsoft.com/office/word/2012/wordml" xmlns:wpg="http://schemas.microsoft.com/office/word/2010/wordprocessingGroup" xmlns:wpi="http://schemas.microsoft.com/office/word/2010/wordprocessingInk" xmlns:wne="http://schemas.microsoft.com/office/word/2006/wordml" xmlns:wps="http://schemas.microsoft.com/office/word/2010/wordprocessingShape" mc:Ignorable="w14 w15 wp14">
   <w:endnote w:type="separator" w:id="-1">
     <w:p>
       <w:pPr>
@@ -1018,7 +2565,7 @@
 </file>
 
 <file path=word/footer1.xml><?xml version="1.0" encoding="utf-8"?>
-<w:ftr xmlns:wpc="http://schemas.microsoft.com/office/word/2010/wordprocessingCanvas" xmlns:cx="http://schemas.microsoft.com/office/drawing/2014/chartex" xmlns:cx1="http://schemas.microsoft.com/office/drawing/2015/9/8/chartex" xmlns:cx2="http://schemas.microsoft.com/office/drawing/2015/10/21/chartex" xmlns:cx3="http://schemas.microsoft.com/office/drawing/2016/5/9/chartex" xmlns:cx4="http://schemas.microsoft.com/office/drawing/2016/5/10/chartex" xmlns:cx5="http://schemas.microsoft.com/office/drawing/2016/5/11/chartex" xmlns:cx6="http://schemas.microsoft.com/office/drawing/2016/5/12/chartex" xmlns:cx7="http://schemas.microsoft.com/office/drawing/2016/5/13/chartex" xmlns:cx8="http://schemas.microsoft.com/office/drawing/2016/5/14/chartex" xmlns:mc="http://schemas.openxmlformats.org/markup-compatibility/2006" xmlns:aink="http://schemas.microsoft.com/office/drawing/2016/ink" xmlns:am3d="http://schemas.microsoft.com/office/drawing/2017/model3d" xmlns:o="urn:schemas-microsoft-com:office:office" xmlns:r="http://schemas.openxmlformats.org/officeDocument/2006/relationships" xmlns:m="http://schemas.openxmlformats.org/officeDocument/2006/math" xmlns:v="urn:schemas-microsoft-com:vml" xmlns:wp14="http://schemas.microsoft.com/office/word/2010/wordprocessingDrawing" xmlns:wp="http://schemas.openxmlformats.org/drawingml/2006/wordprocessingDrawing" xmlns:w10="urn:schemas-microsoft-com:office:word" xmlns:w="http://schemas.openxmlformats.org/wordprocessingml/2006/main" xmlns:w14="http://schemas.microsoft.com/office/word/2010/wordml" xmlns:w15="http://schemas.microsoft.com/office/word/2012/wordml" xmlns:w16cex="http://schemas.microsoft.com/office/word/2018/wordml/cex" xmlns:w16cid="http://schemas.microsoft.com/office/word/2016/wordml/cid" xmlns:w16="http://schemas.microsoft.com/office/word/2018/wordml" xmlns:w16se="http://schemas.microsoft.com/office/word/2015/wordml/symex" xmlns:wpg="http://schemas.microsoft.com/office/word/2010/wordprocessingGroup" xmlns:wpi="http://schemas.microsoft.com/office/word/2010/wordprocessingInk" xmlns:wne="http://schemas.microsoft.com/office/word/2006/wordml" xmlns:wps="http://schemas.microsoft.com/office/word/2010/wordprocessingShape" mc:Ignorable="w14 w15 w16se w16cid w16 w16cex wp14">
+<w:ftr xmlns:wpc="http://schemas.microsoft.com/office/word/2010/wordprocessingCanvas" xmlns:mc="http://schemas.openxmlformats.org/markup-compatibility/2006" xmlns:o="urn:schemas-microsoft-com:office:office" xmlns:r="http://schemas.openxmlformats.org/officeDocument/2006/relationships" xmlns:m="http://schemas.openxmlformats.org/officeDocument/2006/math" xmlns:v="urn:schemas-microsoft-com:vml" xmlns:wp14="http://schemas.microsoft.com/office/word/2010/wordprocessingDrawing" xmlns:wp="http://schemas.openxmlformats.org/drawingml/2006/wordprocessingDrawing" xmlns:w10="urn:schemas-microsoft-com:office:word" xmlns:w="http://schemas.openxmlformats.org/wordprocessingml/2006/main" xmlns:w14="http://schemas.microsoft.com/office/word/2010/wordml" xmlns:w15="http://schemas.microsoft.com/office/word/2012/wordml" xmlns:wpg="http://schemas.microsoft.com/office/word/2010/wordprocessingGroup" xmlns:wpi="http://schemas.microsoft.com/office/word/2010/wordprocessingInk" xmlns:wne="http://schemas.microsoft.com/office/word/2006/wordml" xmlns:wps="http://schemas.microsoft.com/office/word/2010/wordprocessingShape" mc:Ignorable="w14 w15 wp14">
   <w:p>
     <w:pPr>
       <w:rPr>
@@ -1032,7 +2579,7 @@
 </file>
 
 <file path=word/footnotes.xml><?xml version="1.0" encoding="utf-8"?>
-<w:footnotes xmlns:wpc="http://schemas.microsoft.com/office/word/2010/wordprocessingCanvas" xmlns:cx="http://schemas.microsoft.com/office/drawing/2014/chartex" xmlns:cx1="http://schemas.microsoft.com/office/drawing/2015/9/8/chartex" xmlns:cx2="http://schemas.microsoft.com/office/drawing/2015/10/21/chartex" xmlns:cx3="http://schemas.microsoft.com/office/drawing/2016/5/9/chartex" xmlns:cx4="http://schemas.microsoft.com/office/drawing/2016/5/10/chartex" xmlns:cx5="http://schemas.microsoft.com/office/drawing/2016/5/11/chartex" xmlns:cx6="http://schemas.microsoft.com/office/drawing/2016/5/12/chartex" xmlns:cx7="http://schemas.microsoft.com/office/drawing/2016/5/13/chartex" xmlns:cx8="http://schemas.microsoft.com/office/drawing/2016/5/14/chartex" xmlns:mc="http://schemas.openxmlformats.org/markup-compatibility/2006" xmlns:aink="http://schemas.microsoft.com/office/drawing/2016/ink" xmlns:am3d="http://schemas.microsoft.com/office/drawing/2017/model3d" xmlns:o="urn:schemas-microsoft-com:office:office" xmlns:r="http://schemas.openxmlformats.org/officeDocument/2006/relationships" xmlns:m="http://schemas.openxmlformats.org/officeDocument/2006/math" xmlns:v="urn:schemas-microsoft-com:vml" xmlns:wp14="http://schemas.microsoft.com/office/word/2010/wordprocessingDrawing" xmlns:wp="http://schemas.openxmlformats.org/drawingml/2006/wordprocessingDrawing" xmlns:w10="urn:schemas-microsoft-com:office:word" xmlns:w="http://schemas.openxmlformats.org/wordprocessingml/2006/main" xmlns:w14="http://schemas.microsoft.com/office/word/2010/wordml" xmlns:w15="http://schemas.microsoft.com/office/word/2012/wordml" xmlns:w16cex="http://schemas.microsoft.com/office/word/2018/wordml/cex" xmlns:w16cid="http://schemas.microsoft.com/office/word/2016/wordml/cid" xmlns:w16="http://schemas.microsoft.com/office/word/2018/wordml" xmlns:w16se="http://schemas.microsoft.com/office/word/2015/wordml/symex" xmlns:wpg="http://schemas.microsoft.com/office/word/2010/wordprocessingGroup" xmlns:wpi="http://schemas.microsoft.com/office/word/2010/wordprocessingInk" xmlns:wne="http://schemas.microsoft.com/office/word/2006/wordml" xmlns:wps="http://schemas.microsoft.com/office/word/2010/wordprocessingShape" mc:Ignorable="w14 w15 w16se w16cid w16 w16cex wp14">
+<w:footnotes xmlns:wpc="http://schemas.microsoft.com/office/word/2010/wordprocessingCanvas" xmlns:mc="http://schemas.openxmlformats.org/markup-compatibility/2006" xmlns:o="urn:schemas-microsoft-com:office:office" xmlns:r="http://schemas.openxmlformats.org/officeDocument/2006/relationships" xmlns:m="http://schemas.openxmlformats.org/officeDocument/2006/math" xmlns:v="urn:schemas-microsoft-com:vml" xmlns:wp14="http://schemas.microsoft.com/office/word/2010/wordprocessingDrawing" xmlns:wp="http://schemas.openxmlformats.org/drawingml/2006/wordprocessingDrawing" xmlns:w10="urn:schemas-microsoft-com:office:word" xmlns:w="http://schemas.openxmlformats.org/wordprocessingml/2006/main" xmlns:w14="http://schemas.microsoft.com/office/word/2010/wordml" xmlns:w15="http://schemas.microsoft.com/office/word/2012/wordml" xmlns:wpg="http://schemas.microsoft.com/office/word/2010/wordprocessingGroup" xmlns:wpi="http://schemas.microsoft.com/office/word/2010/wordprocessingInk" xmlns:wne="http://schemas.microsoft.com/office/word/2006/wordml" xmlns:wps="http://schemas.microsoft.com/office/word/2010/wordprocessingShape" mc:Ignorable="w14 w15 wp14">
   <w:footnote w:type="separator" w:id="-1">
     <w:p>
       <w:pPr>
@@ -1057,7 +2604,7 @@
 </file>
 
 <file path=word/header1.xml><?xml version="1.0" encoding="utf-8"?>
-<w:hdr xmlns:wpc="http://schemas.microsoft.com/office/word/2010/wordprocessingCanvas" xmlns:cx="http://schemas.microsoft.com/office/drawing/2014/chartex" xmlns:cx1="http://schemas.microsoft.com/office/drawing/2015/9/8/chartex" xmlns:cx2="http://schemas.microsoft.com/office/drawing/2015/10/21/chartex" xmlns:cx3="http://schemas.microsoft.com/office/drawing/2016/5/9/chartex" xmlns:cx4="http://schemas.microsoft.com/office/drawing/2016/5/10/chartex" xmlns:cx5="http://schemas.microsoft.com/office/drawing/2016/5/11/chartex" xmlns:cx6="http://schemas.microsoft.com/office/drawing/2016/5/12/chartex" xmlns:cx7="http://schemas.microsoft.com/office/drawing/2016/5/13/chartex" xmlns:cx8="http://schemas.microsoft.com/office/drawing/2016/5/14/chartex" xmlns:mc="http://schemas.openxmlformats.org/markup-compatibility/2006" xmlns:aink="http://schemas.microsoft.com/office/drawing/2016/ink" xmlns:am3d="http://schemas.microsoft.com/office/drawing/2017/model3d" xmlns:o="urn:schemas-microsoft-com:office:office" xmlns:r="http://schemas.openxmlformats.org/officeDocument/2006/relationships" xmlns:m="http://schemas.openxmlformats.org/officeDocument/2006/math" xmlns:v="urn:schemas-microsoft-com:vml" xmlns:wp14="http://schemas.microsoft.com/office/word/2010/wordprocessingDrawing" xmlns:wp="http://schemas.openxmlformats.org/drawingml/2006/wordprocessingDrawing" xmlns:w10="urn:schemas-microsoft-com:office:word" xmlns:w="http://schemas.openxmlformats.org/wordprocessingml/2006/main" xmlns:w14="http://schemas.microsoft.com/office/word/2010/wordml" xmlns:w15="http://schemas.microsoft.com/office/word/2012/wordml" xmlns:w16cex="http://schemas.microsoft.com/office/word/2018/wordml/cex" xmlns:w16cid="http://schemas.microsoft.com/office/word/2016/wordml/cid" xmlns:w16="http://schemas.microsoft.com/office/word/2018/wordml" xmlns:w16se="http://schemas.microsoft.com/office/word/2015/wordml/symex" xmlns:wpg="http://schemas.microsoft.com/office/word/2010/wordprocessingGroup" xmlns:wpi="http://schemas.microsoft.com/office/word/2010/wordprocessingInk" xmlns:wne="http://schemas.microsoft.com/office/word/2006/wordml" xmlns:wps="http://schemas.microsoft.com/office/word/2010/wordprocessingShape" mc:Ignorable="w14 w15 w16se w16cid w16 w16cex wp14">
+<w:hdr xmlns:wpc="http://schemas.microsoft.com/office/word/2010/wordprocessingCanvas" xmlns:mc="http://schemas.openxmlformats.org/markup-compatibility/2006" xmlns:o="urn:schemas-microsoft-com:office:office" xmlns:r="http://schemas.openxmlformats.org/officeDocument/2006/relationships" xmlns:m="http://schemas.openxmlformats.org/officeDocument/2006/math" xmlns:v="urn:schemas-microsoft-com:vml" xmlns:wp14="http://schemas.microsoft.com/office/word/2010/wordprocessingDrawing" xmlns:wp="http://schemas.openxmlformats.org/drawingml/2006/wordprocessingDrawing" xmlns:w10="urn:schemas-microsoft-com:office:word" xmlns:w="http://schemas.openxmlformats.org/wordprocessingml/2006/main" xmlns:w14="http://schemas.microsoft.com/office/word/2010/wordml" xmlns:w15="http://schemas.microsoft.com/office/word/2012/wordml" xmlns:wpg="http://schemas.microsoft.com/office/word/2010/wordprocessingGroup" xmlns:wpi="http://schemas.microsoft.com/office/word/2010/wordprocessingInk" xmlns:wne="http://schemas.microsoft.com/office/word/2006/wordml" xmlns:wps="http://schemas.microsoft.com/office/word/2010/wordprocessingShape" mc:Ignorable="w14 w15 wp14">
   <w:p>
     <w:pPr>
       <w:spacing w:line="240" w:lineRule="auto"/>
@@ -1071,8 +2618,8 @@
 </file>
 
 <file path=word/numbering.xml><?xml version="1.0" encoding="utf-8"?>
-<w:numbering xmlns:wpc="http://schemas.microsoft.com/office/word/2010/wordprocessingCanvas" xmlns:cx="http://schemas.microsoft.com/office/drawing/2014/chartex" xmlns:cx1="http://schemas.microsoft.com/office/drawing/2015/9/8/chartex" xmlns:cx2="http://schemas.microsoft.com/office/drawing/2015/10/21/chartex" xmlns:cx3="http://schemas.microsoft.com/office/drawing/2016/5/9/chartex" xmlns:cx4="http://schemas.microsoft.com/office/drawing/2016/5/10/chartex" xmlns:cx5="http://schemas.microsoft.com/office/drawing/2016/5/11/chartex" xmlns:cx6="http://schemas.microsoft.com/office/drawing/2016/5/12/chartex" xmlns:cx7="http://schemas.microsoft.com/office/drawing/2016/5/13/chartex" xmlns:cx8="http://schemas.microsoft.com/office/drawing/2016/5/14/chartex" xmlns:mc="http://schemas.openxmlformats.org/markup-compatibility/2006" xmlns:aink="http://schemas.microsoft.com/office/drawing/2016/ink" xmlns:am3d="http://schemas.microsoft.com/office/drawing/2017/model3d" xmlns:o="urn:schemas-microsoft-com:office:office" xmlns:r="http://schemas.openxmlformats.org/officeDocument/2006/relationships" xmlns:m="http://schemas.openxmlformats.org/officeDocument/2006/math" xmlns:v="urn:schemas-microsoft-com:vml" xmlns:wp14="http://schemas.microsoft.com/office/word/2010/wordprocessingDrawing" xmlns:wp="http://schemas.openxmlformats.org/drawingml/2006/wordprocessingDrawing" xmlns:w10="urn:schemas-microsoft-com:office:word" xmlns:w="http://schemas.openxmlformats.org/wordprocessingml/2006/main" xmlns:w14="http://schemas.microsoft.com/office/word/2010/wordml" xmlns:w15="http://schemas.microsoft.com/office/word/2012/wordml" xmlns:w16cex="http://schemas.microsoft.com/office/word/2018/wordml/cex" xmlns:w16cid="http://schemas.microsoft.com/office/word/2016/wordml/cid" xmlns:w16="http://schemas.microsoft.com/office/word/2018/wordml" xmlns:w16se="http://schemas.microsoft.com/office/word/2015/wordml/symex" xmlns:wpg="http://schemas.microsoft.com/office/word/2010/wordprocessingGroup" xmlns:wpi="http://schemas.microsoft.com/office/word/2010/wordprocessingInk" xmlns:wne="http://schemas.microsoft.com/office/word/2006/wordml" xmlns:wps="http://schemas.microsoft.com/office/word/2010/wordprocessingShape" mc:Ignorable="w14 w15 w16se w16cid w16 w16cex wp14">
-  <w:abstractNum w:abstractNumId="0" w15:restartNumberingAfterBreak="0">
+<w:numbering xmlns:wpc="http://schemas.microsoft.com/office/word/2010/wordprocessingCanvas" xmlns:mc="http://schemas.openxmlformats.org/markup-compatibility/2006" xmlns:o="urn:schemas-microsoft-com:office:office" xmlns:r="http://schemas.openxmlformats.org/officeDocument/2006/relationships" xmlns:m="http://schemas.openxmlformats.org/officeDocument/2006/math" xmlns:v="urn:schemas-microsoft-com:vml" xmlns:wp14="http://schemas.microsoft.com/office/word/2010/wordprocessingDrawing" xmlns:wp="http://schemas.openxmlformats.org/drawingml/2006/wordprocessingDrawing" xmlns:w10="urn:schemas-microsoft-com:office:word" xmlns:w="http://schemas.openxmlformats.org/wordprocessingml/2006/main" xmlns:w14="http://schemas.microsoft.com/office/word/2010/wordml" xmlns:w15="http://schemas.microsoft.com/office/word/2012/wordml" xmlns:wpg="http://schemas.microsoft.com/office/word/2010/wordprocessingGroup" xmlns:wpi="http://schemas.microsoft.com/office/word/2010/wordprocessingInk" xmlns:wne="http://schemas.microsoft.com/office/word/2006/wordml" xmlns:wps="http://schemas.microsoft.com/office/word/2010/wordprocessingShape" mc:Ignorable="w14 w15 wp14">
+  <w:abstractNum w:abstractNumId="0">
     <w:nsid w:val="056E0F36"/>
     <w:multiLevelType w:val="multilevel"/>
     <w:tmpl w:val="E3061352"/>
@@ -1187,7 +2734,7 @@
       </w:rPr>
     </w:lvl>
   </w:abstractNum>
-  <w:abstractNum w:abstractNumId="1" w15:restartNumberingAfterBreak="0">
+  <w:abstractNum w:abstractNumId="1">
     <w:nsid w:val="0BE80495"/>
     <w:multiLevelType w:val="multilevel"/>
     <w:tmpl w:val="C5B66930"/>
@@ -1353,7 +2900,7 @@
       </w:rPr>
     </w:lvl>
   </w:abstractNum>
-  <w:abstractNum w:abstractNumId="2" w15:restartNumberingAfterBreak="0">
+  <w:abstractNum w:abstractNumId="2">
     <w:nsid w:val="0D9C3E13"/>
     <w:multiLevelType w:val="multilevel"/>
     <w:tmpl w:val="FBB03CBC"/>
@@ -1519,7 +3066,7 @@
       </w:rPr>
     </w:lvl>
   </w:abstractNum>
-  <w:abstractNum w:abstractNumId="3" w15:restartNumberingAfterBreak="0">
+  <w:abstractNum w:abstractNumId="3">
     <w:nsid w:val="0DF23EC3"/>
     <w:multiLevelType w:val="hybridMultilevel"/>
     <w:tmpl w:val="A5F8B1F2"/>
@@ -1611,7 +3158,7 @@
       </w:pPr>
     </w:lvl>
   </w:abstractNum>
-  <w:abstractNum w:abstractNumId="4" w15:restartNumberingAfterBreak="0">
+  <w:abstractNum w:abstractNumId="4">
     <w:nsid w:val="15E06D8E"/>
     <w:multiLevelType w:val="hybridMultilevel"/>
     <w:tmpl w:val="6E5AEBBC"/>
@@ -1700,7 +3247,7 @@
       </w:pPr>
     </w:lvl>
   </w:abstractNum>
-  <w:abstractNum w:abstractNumId="5" w15:restartNumberingAfterBreak="0">
+  <w:abstractNum w:abstractNumId="5">
     <w:nsid w:val="1BC21088"/>
     <w:multiLevelType w:val="hybridMultilevel"/>
     <w:tmpl w:val="0E183238"/>
@@ -1795,7 +3342,7 @@
       </w:pPr>
     </w:lvl>
   </w:abstractNum>
-  <w:abstractNum w:abstractNumId="6" w15:restartNumberingAfterBreak="0">
+  <w:abstractNum w:abstractNumId="6">
     <w:nsid w:val="300A2905"/>
     <w:multiLevelType w:val="multilevel"/>
     <w:tmpl w:val="B4A22DD6"/>
@@ -1961,7 +3508,7 @@
       </w:rPr>
     </w:lvl>
   </w:abstractNum>
-  <w:abstractNum w:abstractNumId="7" w15:restartNumberingAfterBreak="0">
+  <w:abstractNum w:abstractNumId="7">
     <w:nsid w:val="43E9012F"/>
     <w:multiLevelType w:val="multilevel"/>
     <w:tmpl w:val="E708CC00"/>
@@ -2128,7 +3675,7 @@
       </w:rPr>
     </w:lvl>
   </w:abstractNum>
-  <w:abstractNum w:abstractNumId="8" w15:restartNumberingAfterBreak="0">
+  <w:abstractNum w:abstractNumId="8">
     <w:nsid w:val="4B9029F8"/>
     <w:multiLevelType w:val="multilevel"/>
     <w:tmpl w:val="4E544170"/>
@@ -2283,7 +3830,7 @@
       </w:rPr>
     </w:lvl>
   </w:abstractNum>
-  <w:abstractNum w:abstractNumId="9" w15:restartNumberingAfterBreak="0">
+  <w:abstractNum w:abstractNumId="9">
     <w:nsid w:val="640138FD"/>
     <w:multiLevelType w:val="hybridMultilevel"/>
     <w:tmpl w:val="2BCA2E5C"/>
@@ -2407,7 +3954,7 @@
 </file>
 
 <file path=word/styles.xml><?xml version="1.0" encoding="utf-8"?>
-<w:styles xmlns:mc="http://schemas.openxmlformats.org/markup-compatibility/2006" xmlns:r="http://schemas.openxmlformats.org/officeDocument/2006/relationships" xmlns:w="http://schemas.openxmlformats.org/wordprocessingml/2006/main" xmlns:w14="http://schemas.microsoft.com/office/word/2010/wordml" xmlns:w15="http://schemas.microsoft.com/office/word/2012/wordml" xmlns:w16cex="http://schemas.microsoft.com/office/word/2018/wordml/cex" xmlns:w16cid="http://schemas.microsoft.com/office/word/2016/wordml/cid" xmlns:w16="http://schemas.microsoft.com/office/word/2018/wordml" xmlns:w16se="http://schemas.microsoft.com/office/word/2015/wordml/symex" mc:Ignorable="w14 w15 w16se w16cid w16 w16cex">
+<w:styles xmlns:mc="http://schemas.openxmlformats.org/markup-compatibility/2006" xmlns:r="http://schemas.openxmlformats.org/officeDocument/2006/relationships" xmlns:w="http://schemas.openxmlformats.org/wordprocessingml/2006/main" xmlns:w14="http://schemas.microsoft.com/office/word/2010/wordml" xmlns:w15="http://schemas.microsoft.com/office/word/2012/wordml" mc:Ignorable="w14 w15">
   <w:docDefaults>
     <w:rPrDefault>
       <w:rPr>
@@ -2423,7 +3970,7 @@
       </w:pPr>
     </w:pPrDefault>
   </w:docDefaults>
-  <w:latentStyles w:defLockedState="0" w:defUIPriority="99" w:defSemiHidden="0" w:defUnhideWhenUsed="0" w:defQFormat="0" w:count="376">
+  <w:latentStyles w:defLockedState="0" w:defUIPriority="99" w:defSemiHidden="0" w:defUnhideWhenUsed="0" w:defQFormat="0" w:count="371">
     <w:lsdException w:name="Normal" w:uiPriority="0" w:qFormat="1"/>
     <w:lsdException w:name="heading 1" w:uiPriority="9" w:qFormat="1"/>
     <w:lsdException w:name="heading 2" w:semiHidden="1" w:uiPriority="9" w:unhideWhenUsed="1" w:qFormat="1"/>
@@ -2795,11 +4342,6 @@
     <w:lsdException w:name="List Table 5 Dark Accent 6" w:uiPriority="50"/>
     <w:lsdException w:name="List Table 6 Colorful Accent 6" w:uiPriority="51"/>
     <w:lsdException w:name="List Table 7 Colorful Accent 6" w:uiPriority="52"/>
-    <w:lsdException w:name="Mention" w:semiHidden="1" w:unhideWhenUsed="1"/>
-    <w:lsdException w:name="Smart Hyperlink" w:semiHidden="1" w:unhideWhenUsed="1"/>
-    <w:lsdException w:name="Hashtag" w:semiHidden="1" w:unhideWhenUsed="1"/>
-    <w:lsdException w:name="Unresolved Mention" w:semiHidden="1" w:unhideWhenUsed="1"/>
-    <w:lsdException w:name="Smart Link" w:semiHidden="1" w:unhideWhenUsed="1"/>
   </w:latentStyles>
   <w:style w:type="paragraph" w:default="1" w:styleId="Normal">
     <w:name w:val="Normal"/>
@@ -2985,7 +4527,9 @@
       <w:tblStyleRowBandSize w:val="1"/>
       <w:tblStyleColBandSize w:val="1"/>
       <w:tblCellMar>
+        <w:top w:w="0" w:type="dxa"/>
         <w:left w:w="70" w:type="dxa"/>
+        <w:bottom w:w="0" w:type="dxa"/>
         <w:right w:w="70" w:type="dxa"/>
       </w:tblCellMar>
     </w:tblPr>
@@ -3332,4 +4876,16 @@
   </a:objectDefaults>
   <a:extraClrSchemeLst/>
 </a:theme>
+</file>
+
+<file path=customXml/item1.xml><?xml version="1.0" encoding="utf-8"?>
+<b:Sources xmlns:b="http://schemas.openxmlformats.org/officeDocument/2006/bibliography" xmlns="http://schemas.openxmlformats.org/officeDocument/2006/bibliography" SelectedStyle="\APASixthEditionOfficeOnline.xsl" StyleName="APA" Version="6"/>
+</file>
+
+<file path=customXml/itemProps1.xml><?xml version="1.0" encoding="utf-8"?>
+<ds:datastoreItem xmlns:ds="http://schemas.openxmlformats.org/officeDocument/2006/customXml" ds:itemID="{94A6B2B0-D8E8-4729-92B5-1CE4217E1672}">
+  <ds:schemaRefs>
+    <ds:schemaRef ds:uri="http://schemas.openxmlformats.org/officeDocument/2006/bibliography"/>
+  </ds:schemaRefs>
+</ds:datastoreItem>
 </file>
</xml_diff>